<commit_message>
Protocolo al 23 de Enero
Se agrego el titulo, y avance de método
</commit_message>
<xml_diff>
--- a/protocolo.docx
+++ b/protocolo.docx
@@ -18,7 +18,13 @@
         <w:rPr>
           <w:lang w:val="es-ES"/>
         </w:rPr>
-        <w:t xml:space="preserve">: Uso de SMS para </w:t>
+        <w:t>: Estrategia de motivación basada en una plataforma de SMS para los donantes de un Banco de Sangre.</w:t>
+      </w:r>
+      <w:r>
+        <w:rPr>
+          <w:lang w:val="es-ES"/>
+        </w:rPr>
+        <w:t xml:space="preserve"> </w:t>
       </w:r>
     </w:p>
     <w:p>
@@ -93,7 +99,19 @@
         <w:rPr>
           <w:lang w:val="es-ES"/>
         </w:rPr>
-        <w:t>Donación de sangre y su importancia</w:t>
+        <w:t>Donación de sangre</w:t>
+      </w:r>
+      <w:r>
+        <w:rPr>
+          <w:lang w:val="es-ES"/>
+        </w:rPr>
+        <w:t>, tipos</w:t>
+      </w:r>
+      <w:r>
+        <w:rPr>
+          <w:lang w:val="es-ES"/>
+        </w:rPr>
+        <w:t xml:space="preserve"> y su importancia</w:t>
       </w:r>
       <w:r>
         <w:rPr>
@@ -437,7 +455,21 @@
         <w:rPr>
           <w:lang w:val="es-ES"/>
         </w:rPr>
-        <w:t>Donación: Se limpia el área del brazo y se inserta una aguja nueva esteril para la extracción de sangre, se llena la bolsa de sangre por aproximadamente 10-15 minutos si se esta donando sangre completa, si se esta donando plaquetas o plasma por el proceso de aféresis el proceso puede tomar hasta 2 horas.</w:t>
+        <w:t xml:space="preserve">Donación: Se limpia el área del brazo y se inserta una aguja nueva </w:t>
+      </w:r>
+      <w:proofErr w:type="spellStart"/>
+      <w:r>
+        <w:rPr>
+          <w:lang w:val="es-ES"/>
+        </w:rPr>
+        <w:t>esteril</w:t>
+      </w:r>
+      <w:proofErr w:type="spellEnd"/>
+      <w:r>
+        <w:rPr>
+          <w:lang w:val="es-ES"/>
+        </w:rPr>
+        <w:t xml:space="preserve"> para la extracción de sangre, se llena la bolsa de sangre por aproximadamente 10-15 minutos si se esta donando sangre completa, si se esta donando plaquetas o plasma por el proceso de aféresis el proceso puede tomar hasta 2 horas.</w:t>
       </w:r>
     </w:p>
     <w:p>
@@ -483,8 +515,6 @@
         </w:rPr>
         <w:t>dio, no le implica mayor riesgo y solo implica un acto solidario ante otro ser humano.</w:t>
       </w:r>
-      <w:bookmarkStart w:id="0" w:name="_GoBack"/>
-      <w:bookmarkEnd w:id="0"/>
     </w:p>
     <w:p>
       <w:pPr>
@@ -528,7 +558,6 @@
         <w:rPr>
           <w:lang w:val="es-ES"/>
         </w:rPr>
-        <w:lastRenderedPageBreak/>
         <w:t>La donació</w:t>
       </w:r>
       <w:r>
@@ -577,7 +606,7 @@
         <w:rPr>
           <w:lang w:val="es-ES"/>
         </w:rPr>
-        <w:instrText>ADDIN CSL_CITATION { "citationItems" : [ { "id" : "ITEM-1", "itemData" : { "author" : [ { "dropping-particle" : "", "family" : "Siromani", "given" : "Umakanth", "non-dropping-particle" : "", "parse-names" : false, "suffix" : "" }, { "dropping-particle" : "", "family" : "Mammen", "given" : "Joy John", "non-dropping-particle" : "", "parse-names" : false, "suffix" : "" } ], "id" : "ITEM-1", "issue" : "6", "issued" : { "date-parts" : [ [ "2016" ] ] }, "title" : "Adaptations of Effective Blood Donor Motivation Strategies", "type" : "article-journal", "volume" : "2" }, "uris" : [ "http://www.mendeley.com/documents/?uuid=e6a2c42c-af05-4e8b-8d47-b0b169a312cc" ] } ], "mendeley" : { "formattedCitation" : "(3)", "plainTextFormattedCitation" : "(3)" }, "properties" : { "noteIndex" : 0 }, "schema" : "https://github.com/citation-style-language/schema/raw/master/csl-citation.json" }</w:instrText>
+        <w:instrText>ADDIN CSL_CITATION { "citationItems" : [ { "id" : "ITEM-1", "itemData" : { "author" : [ { "dropping-particle" : "", "family" : "Siromani", "given" : "Umakanth", "non-dropping-particle" : "", "parse-names" : false, "suffix" : "" }, { "dropping-particle" : "", "family" : "Mammen", "given" : "Joy John", "non-dropping-particle" : "", "parse-names" : false, "suffix" : "" } ], "id" : "ITEM-1", "issue" : "6", "issued" : { "date-parts" : [ [ "2016" ] ] }, "title" : "Adaptations of Effective Blood Donor Motivation Strategies", "type" : "article-journal", "volume" : "2" }, "uris" : [ "http://www.mendeley.com/documents/?uuid=e6a2c42c-af05-4e8b-8d47-b0b169a312cc" ] } ], "mendeley" : { "formattedCitation" : "(3)", "plainTextFormattedCitation" : "(3)", "previouslyFormattedCitation" : "(3)" }, "properties" : { "noteIndex" : 0 }, "schema" : "https://github.com/citation-style-language/schema/raw/master/csl-citation.json" }</w:instrText>
       </w:r>
       <w:r>
         <w:rPr>
@@ -650,7 +679,7 @@
         <w:rPr>
           <w:lang w:val="es-ES"/>
         </w:rPr>
-        <w:instrText>ADDIN CSL_CITATION { "citationItems" : [ { "id" : "ITEM-1", "itemData" : { "DOI" : "10.1053/tmrv.2002.31461", "ISSN" : "08877963", "PMID" : "11941574", "abstract" : "The aging of the US population and the evidence that only about 5% of individuals in the United States donate blood each year raise concerns about the assurance of an adequate, safe supply of blood in the future. Blood donation decision making has been investigated worldwide for decades to understand the process better to increase donation efficiency, safety, retention, collection numbers, and diversity of the donor pool. This review focuses on the characteristics of allogeneic blood donors, the motivational sources in donor decision making, and the research concepts and techniques used to examine these factors. Some historic studies considered pivotal, as well as more recent surveys, may not be pertinent to or representative of the current national donor pool. Interpretation of data related to donor characteristics should examine whether demographics mirror the donor pool to assist in targeted recruitment or if targeted recruitment actually leads to the reported demographics. Few recent studies of donor motivation have been published. Modern sources of positive and negative motivation are worth exploring through scientifically sound investigations involving representative cohorts using multifactorial approaches. Strategies that focus on retaining return donors and transforming first-time donors into repeaters would be beneficial. Investigations are needed also to assess research questions and to develop well-designed interventions to test hypotheses and to produce generalizable findings applicable to future donor decision making.", "author" : [ { "dropping-particle" : "", "family" : "Gillespie", "given" : "Theresa W.", "non-dropping-particle" : "", "parse-names" : false, "suffix" : "" }, { "dropping-particle" : "", "family" : "Hillyer", "given" : "Christopher D.", "non-dropping-particle" : "", "parse-names" : false, "suffix" : "" } ], "container-title" : "Transfusion Medicine Reviews", "id" : "ITEM-1", "issue" : "2", "issued" : { "date-parts" : [ [ "2002", "4" ] ] }, "page" : "115-130", "title" : "Blood donors and factors impacting the blood donation decision", "type" : "article-journal", "volume" : "16" }, "uris" : [ "http://www.mendeley.com/documents/?uuid=b823005f-468d-31e6-a77b-87363d312e4b" ] } ], "mendeley" : { "formattedCitation" : "(4)", "plainTextFormattedCitation" : "(4)", "previouslyFormattedCitation" : "(3)" }, "properties" : { "noteIndex" : 0 }, "schema" : "https://github.com/citation-style-language/schema/raw/master/csl-citation.json" }</w:instrText>
+        <w:instrText>ADDIN CSL_CITATION { "citationItems" : [ { "id" : "ITEM-1", "itemData" : { "DOI" : "10.1053/tmrv.2002.31461", "ISSN" : "08877963", "PMID" : "11941574", "abstract" : "The aging of the US population and the evidence that only about 5% of individuals in the United States donate blood each year raise concerns about the assurance of an adequate, safe supply of blood in the future. Blood donation decision making has been investigated worldwide for decades to understand the process better to increase donation efficiency, safety, retention, collection numbers, and diversity of the donor pool. This review focuses on the characteristics of allogeneic blood donors, the motivational sources in donor decision making, and the research concepts and techniques used to examine these factors. Some historic studies considered pivotal, as well as more recent surveys, may not be pertinent to or representative of the current national donor pool. Interpretation of data related to donor characteristics should examine whether demographics mirror the donor pool to assist in targeted recruitment or if targeted recruitment actually leads to the reported demographics. Few recent studies of donor motivation have been published. Modern sources of positive and negative motivation are worth exploring through scientifically sound investigations involving representative cohorts using multifactorial approaches. Strategies that focus on retaining return donors and transforming first-time donors into repeaters would be beneficial. Investigations are needed also to assess research questions and to develop well-designed interventions to test hypotheses and to produce generalizable findings applicable to future donor decision making.", "author" : [ { "dropping-particle" : "", "family" : "Gillespie", "given" : "Theresa W.", "non-dropping-particle" : "", "parse-names" : false, "suffix" : "" }, { "dropping-particle" : "", "family" : "Hillyer", "given" : "Christopher D.", "non-dropping-particle" : "", "parse-names" : false, "suffix" : "" } ], "container-title" : "Transfusion Medicine Reviews", "id" : "ITEM-1", "issue" : "2", "issued" : { "date-parts" : [ [ "2002", "4" ] ] }, "page" : "115-130", "title" : "Blood donors and factors impacting the blood donation decision", "type" : "article-journal", "volume" : "16" }, "uris" : [ "http://www.mendeley.com/documents/?uuid=b823005f-468d-31e6-a77b-87363d312e4b" ] } ], "mendeley" : { "formattedCitation" : "(4)", "plainTextFormattedCitation" : "(4)", "previouslyFormattedCitation" : "(4)" }, "properties" : { "noteIndex" : 0 }, "schema" : "https://github.com/citation-style-language/schema/raw/master/csl-citation.json" }</w:instrText>
       </w:r>
       <w:r>
         <w:rPr>
@@ -700,7 +729,21 @@
         <w:rPr>
           <w:lang w:val="es-ES"/>
         </w:rPr>
-        <w:t>Uso de TICs para motivación en donación de sangre</w:t>
+        <w:t xml:space="preserve">Uso de </w:t>
+      </w:r>
+      <w:proofErr w:type="spellStart"/>
+      <w:r>
+        <w:rPr>
+          <w:lang w:val="es-ES"/>
+        </w:rPr>
+        <w:t>TICs</w:t>
+      </w:r>
+      <w:proofErr w:type="spellEnd"/>
+      <w:r>
+        <w:rPr>
+          <w:lang w:val="es-ES"/>
+        </w:rPr>
+        <w:t xml:space="preserve"> para motivación en donación de sangre</w:t>
       </w:r>
     </w:p>
     <w:p>
@@ -762,7 +805,7 @@
         <w:rPr>
           <w:lang w:val="es-ES"/>
         </w:rPr>
-        <w:instrText>ADDIN CSL_CITATION { "citationItems" : [ { "id" : "ITEM-1", "itemData" : { "URL" : "http://www.minsa.gob.pe/portada/Especiales/2010/donasangre/?op=3", "accessed" : { "date-parts" : [ [ "2017", "1", "13" ] ] }, "id" : "ITEM-1", "issued" : { "date-parts" : [ [ "0" ] ] }, "title" : "PRONAHEBAS - El Programa Nacional de Hemoterapia y Bancos de Sangre", "type" : "webpage" }, "uris" : [ "http://www.mendeley.com/documents/?uuid=a54bed1c-b4be-371a-a372-28402606ea4e" ] } ], "mendeley" : { "formattedCitation" : "(5)", "plainTextFormattedCitation" : "(5)", "previouslyFormattedCitation" : "(4)" }, "properties" : { "noteIndex" : 0 }, "schema" : "https://github.com/citation-style-language/schema/raw/master/csl-citation.json" }</w:instrText>
+        <w:instrText>ADDIN CSL_CITATION { "citationItems" : [ { "id" : "ITEM-1", "itemData" : { "URL" : "http://www.minsa.gob.pe/portada/Especiales/2010/donasangre/?op=3", "accessed" : { "date-parts" : [ [ "2017", "1", "13" ] ] }, "id" : "ITEM-1", "issued" : { "date-parts" : [ [ "0" ] ] }, "title" : "PRONAHEBAS - El Programa Nacional de Hemoterapia y Bancos de Sangre", "type" : "webpage" }, "uris" : [ "http://www.mendeley.com/documents/?uuid=a54bed1c-b4be-371a-a372-28402606ea4e" ] } ], "mendeley" : { "formattedCitation" : "(5)", "plainTextFormattedCitation" : "(5)", "previouslyFormattedCitation" : "(5)" }, "properties" : { "noteIndex" : 0 }, "schema" : "https://github.com/citation-style-language/schema/raw/master/csl-citation.json" }</w:instrText>
       </w:r>
       <w:r>
         <w:rPr>
@@ -1016,6 +1059,475 @@
     </w:p>
     <w:p>
       <w:pPr>
+        <w:rPr>
+          <w:lang w:val="es-ES"/>
+        </w:rPr>
+      </w:pPr>
+      <w:r>
+        <w:rPr>
+          <w:lang w:val="es-ES"/>
+        </w:rPr>
+        <w:t>Este proyecto, se dividirá</w:t>
+      </w:r>
+      <w:r>
+        <w:rPr>
+          <w:lang w:val="es-ES"/>
+        </w:rPr>
+        <w:t xml:space="preserve"> por módulos dependiendo del tipo de mensaje que se va a mandar.</w:t>
+      </w:r>
+      <w:r>
+        <w:rPr>
+          <w:lang w:val="es-ES"/>
+        </w:rPr>
+        <w:t xml:space="preserve"> </w:t>
+      </w:r>
+      <w:r>
+        <w:rPr>
+          <w:lang w:val="es-ES"/>
+        </w:rPr>
+        <w:t>En un primer momento, se realizará dos grupos focales para poder determinar el contenido de los mensajes</w:t>
+      </w:r>
+      <w:r>
+        <w:rPr>
+          <w:lang w:val="es-ES"/>
+        </w:rPr>
+        <w:t xml:space="preserve"> de texto para todos los </w:t>
+      </w:r>
+      <w:r>
+        <w:rPr>
+          <w:lang w:val="es-ES"/>
+        </w:rPr>
+        <w:t>módulos</w:t>
+      </w:r>
+      <w:r>
+        <w:rPr>
+          <w:lang w:val="es-ES"/>
+        </w:rPr>
+        <w:t>, con esto se asegurará</w:t>
+      </w:r>
+      <w:r>
+        <w:rPr>
+          <w:lang w:val="es-ES"/>
+        </w:rPr>
+        <w:t xml:space="preserve"> que el mensaje llegue a la población de forma clara y directa.</w:t>
+      </w:r>
+    </w:p>
+    <w:p>
+      <w:pPr>
+        <w:rPr>
+          <w:lang w:val="es-ES"/>
+        </w:rPr>
+      </w:pPr>
+    </w:p>
+    <w:p>
+      <w:pPr>
+        <w:rPr>
+          <w:lang w:val="es-ES"/>
+        </w:rPr>
+      </w:pPr>
+      <w:r>
+        <w:rPr>
+          <w:lang w:val="es-ES"/>
+        </w:rPr>
+        <w:t xml:space="preserve">Los </w:t>
+      </w:r>
+      <w:r>
+        <w:rPr>
+          <w:lang w:val="es-ES"/>
+        </w:rPr>
+        <w:t>módulos</w:t>
+      </w:r>
+      <w:r>
+        <w:rPr>
+          <w:lang w:val="es-ES"/>
+        </w:rPr>
+        <w:t xml:space="preserve"> que presentara el siguiente proyecto son los siguientes:</w:t>
+      </w:r>
+    </w:p>
+    <w:p>
+      <w:pPr>
+        <w:rPr>
+          <w:lang w:val="es-ES"/>
+        </w:rPr>
+      </w:pPr>
+    </w:p>
+    <w:p>
+      <w:pPr>
+        <w:rPr>
+          <w:lang w:val="es-ES"/>
+        </w:rPr>
+      </w:pPr>
+      <w:r>
+        <w:rPr>
+          <w:lang w:val="es-ES"/>
+        </w:rPr>
+        <w:t>Modulo 1: Agradecimiento</w:t>
+      </w:r>
+      <w:r>
+        <w:rPr>
+          <w:lang w:val="es-ES"/>
+        </w:rPr>
+        <w:t xml:space="preserve"> cuando</w:t>
+      </w:r>
+      <w:r>
+        <w:rPr>
+          <w:lang w:val="es-ES"/>
+        </w:rPr>
+        <w:t xml:space="preserve"> la sangre</w:t>
+      </w:r>
+      <w:r>
+        <w:rPr>
+          <w:lang w:val="es-ES"/>
+        </w:rPr>
+        <w:t xml:space="preserve"> donada sea utilizada</w:t>
+      </w:r>
+      <w:r>
+        <w:rPr>
+          <w:lang w:val="es-ES"/>
+        </w:rPr>
+        <w:t xml:space="preserve"> y mensaje informativo </w:t>
+      </w:r>
+      <w:r>
+        <w:rPr>
+          <w:lang w:val="es-ES"/>
+        </w:rPr>
+        <w:t>con consejos</w:t>
+      </w:r>
+      <w:r>
+        <w:rPr>
+          <w:lang w:val="es-ES"/>
+        </w:rPr>
+        <w:t xml:space="preserve"> para cuidados luego de donación</w:t>
+      </w:r>
+    </w:p>
+    <w:p>
+      <w:pPr>
+        <w:rPr>
+          <w:lang w:val="es-ES"/>
+        </w:rPr>
+      </w:pPr>
+    </w:p>
+    <w:p>
+      <w:pPr>
+        <w:rPr>
+          <w:lang w:val="es-ES"/>
+        </w:rPr>
+      </w:pPr>
+      <w:r>
+        <w:rPr>
+          <w:lang w:val="es-ES"/>
+        </w:rPr>
+        <w:t xml:space="preserve">Este tipo de estrategia se implemento en Suecia </w:t>
+      </w:r>
+      <w:r>
+        <w:rPr>
+          <w:lang w:val="es-ES"/>
+        </w:rPr>
+        <w:fldChar w:fldCharType="begin" w:fldLock="1"/>
+      </w:r>
+      <w:r>
+        <w:rPr>
+          <w:lang w:val="es-ES"/>
+        </w:rPr>
+        <w:instrText>ADDIN CSL_CITATION { "citationItems" : [ { "id" : "ITEM-1", "itemData" : { "URL" : "http://www.independent.co.uk/news/world/europe/blood-donors-in-sweden-get-a-text-message-whenever-someone-is-helped-with-their-blood-10310101.html", "accessed" : { "date-parts" : [ [ "2017", "1", "23" ] ] }, "id" : "ITEM-1", "issued" : { "date-parts" : [ [ "0" ] ] }, "title" : "Blood donors in Sweden get a text message whenever their blood saves someone's life | The Independent", "type" : "webpage" }, "uris" : [ "http://www.mendeley.com/documents/?uuid=6fe43cf5-07bb-3eba-b545-85fc6d5f535f" ] } ], "mendeley" : { "formattedCitation" : "(6)", "plainTextFormattedCitation" : "(6)" }, "properties" : { "noteIndex" : 0 }, "schema" : "https://github.com/citation-style-language/schema/raw/master/csl-citation.json" }</w:instrText>
+      </w:r>
+      <w:r>
+        <w:rPr>
+          <w:lang w:val="es-ES"/>
+        </w:rPr>
+        <w:fldChar w:fldCharType="separate"/>
+      </w:r>
+      <w:r>
+        <w:rPr>
+          <w:noProof/>
+          <w:lang w:val="es-ES"/>
+        </w:rPr>
+        <w:t>(6)</w:t>
+      </w:r>
+      <w:r>
+        <w:rPr>
+          <w:lang w:val="es-ES"/>
+        </w:rPr>
+        <w:fldChar w:fldCharType="end"/>
+      </w:r>
+      <w:r>
+        <w:rPr>
+          <w:lang w:val="es-ES"/>
+        </w:rPr>
+        <w:t xml:space="preserve">, donde se enviaba un mensaje de agradecimiento cuando se utilizaba la sangre que se había donado, ellos utilizaron un mensaje de texto estándar para todos </w:t>
+      </w:r>
+      <w:r>
+        <w:rPr>
+          <w:lang w:val="es-ES"/>
+        </w:rPr>
+        <w:t>los donantes que decía “</w:t>
+      </w:r>
+      <w:r>
+        <w:rPr>
+          <w:lang w:val="es-ES"/>
+        </w:rPr>
+        <w:t>Gracias! La sangre que dono ahora ha llegado para el beneficio de un paciente. Saludos”</w:t>
+      </w:r>
+      <w:r>
+        <w:rPr>
+          <w:lang w:val="es-ES"/>
+        </w:rPr>
+        <w:t>, con este mensaje se busca motivar a los donantes a regresar y con esto fortalecer la base de donantes para el futuro.</w:t>
+      </w:r>
+    </w:p>
+    <w:p>
+      <w:pPr>
+        <w:rPr>
+          <w:lang w:val="es-ES"/>
+        </w:rPr>
+      </w:pPr>
+    </w:p>
+    <w:p>
+      <w:pPr>
+        <w:rPr>
+          <w:lang w:val="es-ES"/>
+        </w:rPr>
+      </w:pPr>
+      <w:r>
+        <w:rPr>
+          <w:lang w:val="es-ES"/>
+        </w:rPr>
+        <w:t xml:space="preserve">Adicionalmente, se mandaran mensajes de texto con consejos </w:t>
+      </w:r>
+      <w:r>
+        <w:rPr>
+          <w:lang w:val="es-ES"/>
+        </w:rPr>
+        <w:t>para el donante que debe tener en cuenta luego de su donación, se planifica tener mensajes donde se enfatice la importancia de la alimentación, hidratación y sobre el esfuerzo físico aconsejado a realizar luego de la donación.</w:t>
+      </w:r>
+    </w:p>
+    <w:p>
+      <w:pPr>
+        <w:rPr>
+          <w:lang w:val="es-ES"/>
+        </w:rPr>
+      </w:pPr>
+    </w:p>
+    <w:p>
+      <w:pPr>
+        <w:rPr>
+          <w:lang w:val="es-ES"/>
+        </w:rPr>
+      </w:pPr>
+      <w:r>
+        <w:rPr>
+          <w:lang w:val="es-ES"/>
+        </w:rPr>
+        <w:t xml:space="preserve">Modulo 2: Acudir a recibir los resultados </w:t>
+      </w:r>
+      <w:r>
+        <w:rPr>
+          <w:lang w:val="es-ES"/>
+        </w:rPr>
+        <w:t>serológicos</w:t>
+      </w:r>
+    </w:p>
+    <w:p>
+      <w:pPr>
+        <w:rPr>
+          <w:lang w:val="es-ES"/>
+        </w:rPr>
+      </w:pPr>
+    </w:p>
+    <w:p>
+      <w:pPr>
+        <w:rPr>
+          <w:lang w:val="es-ES"/>
+        </w:rPr>
+      </w:pPr>
+      <w:r>
+        <w:rPr>
+          <w:lang w:val="es-ES"/>
+        </w:rPr>
+        <w:t xml:space="preserve">Este modulo se enfocará en lograr que </w:t>
+      </w:r>
+      <w:r>
+        <w:rPr>
+          <w:lang w:val="es-ES"/>
+        </w:rPr>
+        <w:t>los donantes regresen al banco de sangre para recoger sus resultados de los exámenes serológicos que se realizan a la s</w:t>
+      </w:r>
+      <w:r>
+        <w:rPr>
+          <w:lang w:val="es-ES"/>
+        </w:rPr>
+        <w:t>angre donada, para los donantes</w:t>
+      </w:r>
+      <w:r>
+        <w:rPr>
+          <w:lang w:val="es-ES"/>
+        </w:rPr>
+        <w:t xml:space="preserve"> que tengan resultado positivo a alguno de estos </w:t>
+      </w:r>
+      <w:r>
+        <w:rPr>
+          <w:lang w:val="es-ES"/>
+        </w:rPr>
+        <w:t>exámenes se les indicara que deben volver al banco de sangre para conversar con un especialista para que les explique las implicancias de sus resultados, mientras que para los donantes con resultado negativo se les pedirá que regresen a recoger sus resultados.</w:t>
+      </w:r>
+    </w:p>
+    <w:p>
+      <w:pPr>
+        <w:rPr>
+          <w:lang w:val="es-ES"/>
+        </w:rPr>
+      </w:pPr>
+    </w:p>
+    <w:p>
+      <w:pPr>
+        <w:rPr>
+          <w:lang w:val="es-ES"/>
+        </w:rPr>
+      </w:pPr>
+      <w:r>
+        <w:rPr>
+          <w:lang w:val="es-ES"/>
+        </w:rPr>
+        <w:t>Modulo 3: Recordatorios para donación (para donante voluntario y por reposición)</w:t>
+      </w:r>
+    </w:p>
+    <w:p>
+      <w:pPr>
+        <w:rPr>
+          <w:lang w:val="es-ES"/>
+        </w:rPr>
+      </w:pPr>
+    </w:p>
+    <w:p>
+      <w:pPr>
+        <w:rPr>
+          <w:lang w:val="es-ES"/>
+        </w:rPr>
+      </w:pPr>
+      <w:r>
+        <w:rPr>
+          <w:lang w:val="es-ES"/>
+        </w:rPr>
+        <w:t xml:space="preserve">Este modulo se enfocará en concientizar al donante, tanto voluntario como al donante por reposición, sobre la importancia de su donación, y cuando es que puede volver a donar luego de pasado el tiempo recomendado de espera. </w:t>
+      </w:r>
+      <w:r>
+        <w:rPr>
+          <w:lang w:val="es-ES"/>
+        </w:rPr>
+        <w:t>Estos mensajes se utilizaran para aumentar la tasa de retorno de donantes voluntarios.</w:t>
+      </w:r>
+      <w:bookmarkStart w:id="0" w:name="_GoBack"/>
+      <w:bookmarkEnd w:id="0"/>
+    </w:p>
+    <w:p>
+      <w:pPr>
+        <w:rPr>
+          <w:lang w:val="es-ES"/>
+        </w:rPr>
+      </w:pPr>
+    </w:p>
+    <w:p>
+      <w:pPr>
+        <w:rPr>
+          <w:lang w:val="es-ES"/>
+        </w:rPr>
+      </w:pPr>
+      <w:r>
+        <w:rPr>
+          <w:lang w:val="es-ES"/>
+        </w:rPr>
+        <w:t>40 puntas</w:t>
+      </w:r>
+    </w:p>
+    <w:p>
+      <w:pPr>
+        <w:rPr>
+          <w:lang w:val="es-ES"/>
+        </w:rPr>
+      </w:pPr>
+      <w:r>
+        <w:rPr>
+          <w:lang w:val="es-ES"/>
+        </w:rPr>
+        <w:t>encuestas de satisfacción</w:t>
+      </w:r>
+    </w:p>
+    <w:p>
+      <w:pPr>
+        <w:rPr>
+          <w:lang w:val="es-ES"/>
+        </w:rPr>
+      </w:pPr>
+      <w:r>
+        <w:rPr>
+          <w:lang w:val="es-ES"/>
+        </w:rPr>
+        <w:t>estadísticas de donantes voluntarios/</w:t>
+      </w:r>
+      <w:r>
+        <w:rPr>
+          <w:lang w:val="es-ES"/>
+        </w:rPr>
+        <w:t>reposición</w:t>
+      </w:r>
+    </w:p>
+    <w:p>
+      <w:pPr>
+        <w:rPr>
+          <w:lang w:val="es-ES"/>
+        </w:rPr>
+      </w:pPr>
+      <w:r>
+        <w:rPr>
+          <w:lang w:val="es-ES"/>
+        </w:rPr>
+        <w:t>cuanto tiempo se puede guardar la sangre, plaquetas y plasma</w:t>
+      </w:r>
+    </w:p>
+    <w:p>
+      <w:pPr>
+        <w:rPr>
+          <w:lang w:val="es-ES"/>
+        </w:rPr>
+      </w:pPr>
+    </w:p>
+    <w:p>
+      <w:pPr>
+        <w:rPr>
+          <w:lang w:val="es-ES"/>
+        </w:rPr>
+      </w:pPr>
+    </w:p>
+    <w:p>
+      <w:pPr>
+        <w:rPr>
+          <w:lang w:val="es-ES"/>
+        </w:rPr>
+      </w:pPr>
+    </w:p>
+    <w:p>
+      <w:pPr>
+        <w:rPr>
+          <w:lang w:val="es-ES"/>
+        </w:rPr>
+      </w:pPr>
+      <w:r>
+        <w:rPr>
+          <w:lang w:val="es-ES"/>
+        </w:rPr>
+        <w:t>Se desarrollara un piloto en el Banco de Sangre del Hospital Nacional Cayetano Heredia, en este piloto se elegirá 20 personas al azar a quienes se les enviará SMS de agradecimiento por su donación cuando se haya utilizado la sangre que han donado</w:t>
+      </w:r>
+    </w:p>
+    <w:p>
+      <w:pPr>
+        <w:pStyle w:val="Prrafodelista"/>
+        <w:rPr>
+          <w:lang w:val="es-ES"/>
+        </w:rPr>
+      </w:pPr>
+    </w:p>
+    <w:p>
+      <w:pPr>
         <w:pStyle w:val="Prrafodelista"/>
         <w:rPr>
           <w:lang w:val="es-ES"/>
@@ -1269,6 +1781,34 @@
         <w:adjustRightInd w:val="0"/>
         <w:ind w:left="640" w:hanging="640"/>
         <w:rPr>
+          <w:rFonts w:ascii="Calibri" w:eastAsia="Times New Roman" w:hAnsi="Calibri" w:cs="Times New Roman"/>
+          <w:noProof/>
+        </w:rPr>
+      </w:pPr>
+      <w:r>
+        <w:rPr>
+          <w:rFonts w:ascii="Calibri" w:eastAsia="Times New Roman" w:hAnsi="Calibri" w:cs="Times New Roman"/>
+          <w:noProof/>
+        </w:rPr>
+        <w:t xml:space="preserve">5. </w:t>
+      </w:r>
+      <w:r>
+        <w:rPr>
+          <w:rFonts w:ascii="Calibri" w:eastAsia="Times New Roman" w:hAnsi="Calibri" w:cs="Times New Roman"/>
+          <w:noProof/>
+        </w:rPr>
+        <w:tab/>
+        <w:t>PRONAHEBAS - El Programa Nacional de Hemoterapia y Bancos de Sangre [Internet]. [cited 2017 Jan 13]. Available from: http://www.minsa.gob.pe/portada/Especiales/2010/donasangre/?op=3</w:t>
+      </w:r>
+    </w:p>
+    <w:p>
+      <w:pPr>
+        <w:widowControl w:val="0"/>
+        <w:autoSpaceDE w:val="0"/>
+        <w:autoSpaceDN w:val="0"/>
+        <w:adjustRightInd w:val="0"/>
+        <w:ind w:left="640" w:hanging="640"/>
+        <w:rPr>
           <w:rFonts w:ascii="Calibri" w:hAnsi="Calibri"/>
           <w:noProof/>
         </w:rPr>
@@ -1278,7 +1818,7 @@
           <w:rFonts w:ascii="Calibri" w:eastAsia="Times New Roman" w:hAnsi="Calibri" w:cs="Times New Roman"/>
           <w:noProof/>
         </w:rPr>
-        <w:t xml:space="preserve">5. </w:t>
+        <w:t xml:space="preserve">6. </w:t>
       </w:r>
       <w:r>
         <w:rPr>
@@ -1286,7 +1826,7 @@
           <w:noProof/>
         </w:rPr>
         <w:tab/>
-        <w:t>PRONAHEBAS - El Programa Nacional de Hemoterapia y Bancos de Sangre [Internet]. [cited 2017 Jan 13]. Available from: http://www.minsa.gob.pe/portada/Especiales/2010/donasangre/?op=3</w:t>
+        <w:t>Blood donors in Sweden get a text message whenever their blood saves someone’s life | The Independent [Internet]. [cited 2017 Jan 23]. Available from: http://www.independent.co.uk/news/world/europe/blood-donors-in-sweden-get-a-text-message-whenever-someone-is-helped-with-their-blood-10310101.html</w:t>
       </w:r>
     </w:p>
     <w:p>

</xml_diff>

<commit_message>
Arreglo introducción parte 2.1
</commit_message>
<xml_diff>
--- a/protocolo.docx
+++ b/protocolo.docx
@@ -261,6 +261,12 @@
         </w:rPr>
         <w:t xml:space="preserve"> rojos, plasma, plaquetas).</w:t>
       </w:r>
+      <w:r>
+        <w:rPr>
+          <w:lang w:val="es-ES"/>
+        </w:rPr>
+        <w:t xml:space="preserve"> </w:t>
+      </w:r>
     </w:p>
     <w:p>
       <w:pPr>
@@ -279,6 +285,63 @@
         </w:rPr>
         <w:t>Plaquetas: Utiliza un proceso de donación llamado aféresis. Durante este proceso, el donante es conectado a una maquina para colectar las plaquetas y un poco de plasma, para luego regresar el resto de la sangre al donante.</w:t>
       </w:r>
+      <w:r>
+        <w:rPr>
+          <w:lang w:val="es-ES"/>
+        </w:rPr>
+        <w:t xml:space="preserve"> Puede almacenarse hasta por 7 </w:t>
+      </w:r>
+      <w:proofErr w:type="spellStart"/>
+      <w:r>
+        <w:rPr>
+          <w:lang w:val="es-ES"/>
+        </w:rPr>
+        <w:t>dias</w:t>
+      </w:r>
+      <w:proofErr w:type="spellEnd"/>
+      <w:r>
+        <w:rPr>
+          <w:lang w:val="es-ES"/>
+        </w:rPr>
+        <w:t xml:space="preserve"> </w:t>
+      </w:r>
+      <w:r>
+        <w:rPr>
+          <w:lang w:val="es-ES"/>
+        </w:rPr>
+        <w:fldChar w:fldCharType="begin" w:fldLock="1"/>
+      </w:r>
+      <w:r>
+        <w:rPr>
+          <w:lang w:val="es-ES"/>
+        </w:rPr>
+        <w:instrText>ADDIN CSL_CITATION { "citationItems" : [ { "id" : "ITEM-1", "itemData" : { "URL" : "http://www.donarsangre.org/puedo-donar-si/", "accessed" : { "date-parts" : [ [ "2017", "1", "23" ] ] }, "id" : "ITEM-1", "issued" : { "date-parts" : [ [ "0" ] ] }, "title" : "\u00bfPuedo donar si...? - Centro de Donaci\u00f3n de Sangre de Cruz Roja", "type" : "webpage" }, "uris" : [ "http://www.mendeley.com/documents/?uuid=da3031a8-339f-37ab-a2fa-bda0b67b84cf" ] } ], "mendeley" : { "formattedCitation" : "(2)", "plainTextFormattedCitation" : "(2)" }, "properties" : { "noteIndex" : 0 }, "schema" : "https://github.com/citation-style-language/schema/raw/master/csl-citation.json" }</w:instrText>
+      </w:r>
+      <w:r>
+        <w:rPr>
+          <w:lang w:val="es-ES"/>
+        </w:rPr>
+        <w:fldChar w:fldCharType="separate"/>
+      </w:r>
+      <w:r>
+        <w:rPr>
+          <w:noProof/>
+          <w:lang w:val="es-ES"/>
+        </w:rPr>
+        <w:t>(2)</w:t>
+      </w:r>
+      <w:r>
+        <w:rPr>
+          <w:lang w:val="es-ES"/>
+        </w:rPr>
+        <w:fldChar w:fldCharType="end"/>
+      </w:r>
+      <w:r>
+        <w:rPr>
+          <w:lang w:val="es-ES"/>
+        </w:rPr>
+        <w:t>.</w:t>
+      </w:r>
     </w:p>
     <w:p>
       <w:pPr>
@@ -297,6 +360,49 @@
         </w:rPr>
         <w:t>Plasma: Se puede recolectar al mismo tiempo que la recolección de plaquetas, o se puede colectar sin necesidad de colectar plasma por el proceso de aféresis.</w:t>
       </w:r>
+      <w:r>
+        <w:rPr>
+          <w:lang w:val="es-ES"/>
+        </w:rPr>
+        <w:t xml:space="preserve"> Puede almacenarse hasta por 2 años </w:t>
+      </w:r>
+      <w:r>
+        <w:rPr>
+          <w:lang w:val="es-ES"/>
+        </w:rPr>
+        <w:fldChar w:fldCharType="begin" w:fldLock="1"/>
+      </w:r>
+      <w:r>
+        <w:rPr>
+          <w:lang w:val="es-ES"/>
+        </w:rPr>
+        <w:instrText>ADDIN CSL_CITATION { "citationItems" : [ { "id" : "ITEM-1", "itemData" : { "URL" : "http://www.donarsangre.org/puedo-donar-si/", "accessed" : { "date-parts" : [ [ "2017", "1", "23" ] ] }, "id" : "ITEM-1", "issued" : { "date-parts" : [ [ "0" ] ] }, "title" : "\u00bfPuedo donar si...? - Centro de Donaci\u00f3n de Sangre de Cruz Roja", "type" : "webpage" }, "uris" : [ "http://www.mendeley.com/documents/?uuid=da3031a8-339f-37ab-a2fa-bda0b67b84cf" ] } ], "mendeley" : { "formattedCitation" : "(2)", "plainTextFormattedCitation" : "(2)", "previouslyFormattedCitation" : "(2)" }, "properties" : { "noteIndex" : 0 }, "schema" : "https://github.com/citation-style-language/schema/raw/master/csl-citation.json" }</w:instrText>
+      </w:r>
+      <w:r>
+        <w:rPr>
+          <w:lang w:val="es-ES"/>
+        </w:rPr>
+        <w:fldChar w:fldCharType="separate"/>
+      </w:r>
+      <w:r>
+        <w:rPr>
+          <w:noProof/>
+          <w:lang w:val="es-ES"/>
+        </w:rPr>
+        <w:t>(2)</w:t>
+      </w:r>
+      <w:r>
+        <w:rPr>
+          <w:lang w:val="es-ES"/>
+        </w:rPr>
+        <w:fldChar w:fldCharType="end"/>
+      </w:r>
+      <w:r>
+        <w:rPr>
+          <w:lang w:val="es-ES"/>
+        </w:rPr>
+        <w:t>.</w:t>
+      </w:r>
     </w:p>
     <w:p>
       <w:pPr>
@@ -333,6 +439,63 @@
         </w:rPr>
         <w:t xml:space="preserve"> rojos por medio de aféresis.</w:t>
       </w:r>
+      <w:r>
+        <w:rPr>
+          <w:lang w:val="es-ES"/>
+        </w:rPr>
+        <w:t xml:space="preserve"> Puede almacenarse hasta por 42 </w:t>
+      </w:r>
+      <w:proofErr w:type="spellStart"/>
+      <w:r>
+        <w:rPr>
+          <w:lang w:val="es-ES"/>
+        </w:rPr>
+        <w:t>dias</w:t>
+      </w:r>
+      <w:proofErr w:type="spellEnd"/>
+      <w:r>
+        <w:rPr>
+          <w:lang w:val="es-ES"/>
+        </w:rPr>
+        <w:t xml:space="preserve"> </w:t>
+      </w:r>
+      <w:r>
+        <w:rPr>
+          <w:lang w:val="es-ES"/>
+        </w:rPr>
+        <w:fldChar w:fldCharType="begin" w:fldLock="1"/>
+      </w:r>
+      <w:r>
+        <w:rPr>
+          <w:lang w:val="es-ES"/>
+        </w:rPr>
+        <w:instrText>ADDIN CSL_CITATION { "citationItems" : [ { "id" : "ITEM-1", "itemData" : { "URL" : "http://www.donarsangre.org/puedo-donar-si/", "accessed" : { "date-parts" : [ [ "2017", "1", "23" ] ] }, "id" : "ITEM-1", "issued" : { "date-parts" : [ [ "0" ] ] }, "title" : "\u00bfPuedo donar si...? - Centro de Donaci\u00f3n de Sangre de Cruz Roja", "type" : "webpage" }, "uris" : [ "http://www.mendeley.com/documents/?uuid=da3031a8-339f-37ab-a2fa-bda0b67b84cf" ] } ], "mendeley" : { "formattedCitation" : "(2)", "plainTextFormattedCitation" : "(2)", "previouslyFormattedCitation" : "(2)" }, "properties" : { "noteIndex" : 0 }, "schema" : "https://github.com/citation-style-language/schema/raw/master/csl-citation.json" }</w:instrText>
+      </w:r>
+      <w:r>
+        <w:rPr>
+          <w:lang w:val="es-ES"/>
+        </w:rPr>
+        <w:fldChar w:fldCharType="separate"/>
+      </w:r>
+      <w:r>
+        <w:rPr>
+          <w:noProof/>
+          <w:lang w:val="es-ES"/>
+        </w:rPr>
+        <w:t>(2)</w:t>
+      </w:r>
+      <w:r>
+        <w:rPr>
+          <w:lang w:val="es-ES"/>
+        </w:rPr>
+        <w:fldChar w:fldCharType="end"/>
+      </w:r>
+      <w:r>
+        <w:rPr>
+          <w:lang w:val="es-ES"/>
+        </w:rPr>
+        <w:t>.</w:t>
+      </w:r>
     </w:p>
     <w:p>
       <w:pPr>
@@ -369,7 +532,7 @@
         <w:rPr>
           <w:lang w:val="es-ES"/>
         </w:rPr>
-        <w:instrText>ADDIN CSL_CITATION { "citationItems" : [ { "id" : "ITEM-1", "itemData" : { "URL" : "http://www.redcrossblood.org/donating-blood/donation-faqs", "accessed" : { "date-parts" : [ [ "2017", "1", "22" ] ] }, "id" : "ITEM-1", "issued" : { "date-parts" : [ [ "0" ] ] }, "title" : "Donation FAQs", "type" : "webpage" }, "uris" : [ "http://www.mendeley.com/documents/?uuid=7028865a-244d-4804-a931-64ccd9b6f322" ] } ], "mendeley" : { "formattedCitation" : "(2)", "plainTextFormattedCitation" : "(2)", "previouslyFormattedCitation" : "(2)" }, "properties" : { "noteIndex" : 0 }, "schema" : "https://github.com/citation-style-language/schema/raw/master/csl-citation.json" }</w:instrText>
+        <w:instrText>ADDIN CSL_CITATION { "citationItems" : [ { "id" : "ITEM-1", "itemData" : { "URL" : "http://www.redcrossblood.org/donating-blood/donation-faqs", "accessed" : { "date-parts" : [ [ "2017", "1", "22" ] ] }, "id" : "ITEM-1", "issued" : { "date-parts" : [ [ "0" ] ] }, "title" : "Donation FAQs", "type" : "webpage" }, "uris" : [ "http://www.mendeley.com/documents/?uuid=7028865a-244d-4804-a931-64ccd9b6f322" ] } ], "mendeley" : { "formattedCitation" : "(3)", "plainTextFormattedCitation" : "(3)", "previouslyFormattedCitation" : "(3)" }, "properties" : { "noteIndex" : 0 }, "schema" : "https://github.com/citation-style-language/schema/raw/master/csl-citation.json" }</w:instrText>
       </w:r>
       <w:r>
         <w:rPr>
@@ -382,7 +545,7 @@
           <w:noProof/>
           <w:lang w:val="es-ES"/>
         </w:rPr>
-        <w:t>(2)</w:t>
+        <w:t>(3)</w:t>
       </w:r>
       <w:r>
         <w:rPr>
@@ -507,7 +670,14 @@
         <w:rPr>
           <w:lang w:val="es-ES"/>
         </w:rPr>
-        <w:t>La donación de sangre es importante debido a que puede salvar vidas, tanto en operaciones de alto y bajo riesgo, desastres naturales, accidentes y/o emergencias. Sin donantes de sangre, muchas vidas podrían perderse por un acto que al adulto prome</w:t>
+        <w:t xml:space="preserve">La donación de sangre es importante debido a que puede salvar vidas, tanto en operaciones de alto y bajo riesgo, desastres naturales, accidentes y/o emergencias. Sin donantes de sangre, muchas vidas podrían perderse por un acto que al adulto </w:t>
+      </w:r>
+      <w:r>
+        <w:rPr>
+          <w:lang w:val="es-ES"/>
+        </w:rPr>
+        <w:lastRenderedPageBreak/>
+        <w:t>prome</w:t>
       </w:r>
       <w:r>
         <w:rPr>
@@ -606,7 +776,7 @@
         <w:rPr>
           <w:lang w:val="es-ES"/>
         </w:rPr>
-        <w:instrText>ADDIN CSL_CITATION { "citationItems" : [ { "id" : "ITEM-1", "itemData" : { "author" : [ { "dropping-particle" : "", "family" : "Siromani", "given" : "Umakanth", "non-dropping-particle" : "", "parse-names" : false, "suffix" : "" }, { "dropping-particle" : "", "family" : "Mammen", "given" : "Joy John", "non-dropping-particle" : "", "parse-names" : false, "suffix" : "" } ], "id" : "ITEM-1", "issue" : "6", "issued" : { "date-parts" : [ [ "2016" ] ] }, "title" : "Adaptations of Effective Blood Donor Motivation Strategies", "type" : "article-journal", "volume" : "2" }, "uris" : [ "http://www.mendeley.com/documents/?uuid=e6a2c42c-af05-4e8b-8d47-b0b169a312cc" ] } ], "mendeley" : { "formattedCitation" : "(3)", "plainTextFormattedCitation" : "(3)", "previouslyFormattedCitation" : "(3)" }, "properties" : { "noteIndex" : 0 }, "schema" : "https://github.com/citation-style-language/schema/raw/master/csl-citation.json" }</w:instrText>
+        <w:instrText>ADDIN CSL_CITATION { "citationItems" : [ { "id" : "ITEM-1", "itemData" : { "author" : [ { "dropping-particle" : "", "family" : "Siromani", "given" : "Umakanth", "non-dropping-particle" : "", "parse-names" : false, "suffix" : "" }, { "dropping-particle" : "", "family" : "Mammen", "given" : "Joy John", "non-dropping-particle" : "", "parse-names" : false, "suffix" : "" } ], "id" : "ITEM-1", "issue" : "6", "issued" : { "date-parts" : [ [ "2016" ] ] }, "title" : "Adaptations of Effective Blood Donor Motivation Strategies", "type" : "article-journal", "volume" : "2" }, "uris" : [ "http://www.mendeley.com/documents/?uuid=e6a2c42c-af05-4e8b-8d47-b0b169a312cc" ] } ], "mendeley" : { "formattedCitation" : "(4)", "plainTextFormattedCitation" : "(4)", "previouslyFormattedCitation" : "(4)" }, "properties" : { "noteIndex" : 0 }, "schema" : "https://github.com/citation-style-language/schema/raw/master/csl-citation.json" }</w:instrText>
       </w:r>
       <w:r>
         <w:rPr>
@@ -619,7 +789,7 @@
           <w:noProof/>
           <w:lang w:val="es-ES"/>
         </w:rPr>
-        <w:t>(3)</w:t>
+        <w:t>(4)</w:t>
       </w:r>
       <w:r>
         <w:rPr>
@@ -679,7 +849,7 @@
         <w:rPr>
           <w:lang w:val="es-ES"/>
         </w:rPr>
-        <w:instrText>ADDIN CSL_CITATION { "citationItems" : [ { "id" : "ITEM-1", "itemData" : { "DOI" : "10.1053/tmrv.2002.31461", "ISSN" : "08877963", "PMID" : "11941574", "abstract" : "The aging of the US population and the evidence that only about 5% of individuals in the United States donate blood each year raise concerns about the assurance of an adequate, safe supply of blood in the future. Blood donation decision making has been investigated worldwide for decades to understand the process better to increase donation efficiency, safety, retention, collection numbers, and diversity of the donor pool. This review focuses on the characteristics of allogeneic blood donors, the motivational sources in donor decision making, and the research concepts and techniques used to examine these factors. Some historic studies considered pivotal, as well as more recent surveys, may not be pertinent to or representative of the current national donor pool. Interpretation of data related to donor characteristics should examine whether demographics mirror the donor pool to assist in targeted recruitment or if targeted recruitment actually leads to the reported demographics. Few recent studies of donor motivation have been published. Modern sources of positive and negative motivation are worth exploring through scientifically sound investigations involving representative cohorts using multifactorial approaches. Strategies that focus on retaining return donors and transforming first-time donors into repeaters would be beneficial. Investigations are needed also to assess research questions and to develop well-designed interventions to test hypotheses and to produce generalizable findings applicable to future donor decision making.", "author" : [ { "dropping-particle" : "", "family" : "Gillespie", "given" : "Theresa W.", "non-dropping-particle" : "", "parse-names" : false, "suffix" : "" }, { "dropping-particle" : "", "family" : "Hillyer", "given" : "Christopher D.", "non-dropping-particle" : "", "parse-names" : false, "suffix" : "" } ], "container-title" : "Transfusion Medicine Reviews", "id" : "ITEM-1", "issue" : "2", "issued" : { "date-parts" : [ [ "2002", "4" ] ] }, "page" : "115-130", "title" : "Blood donors and factors impacting the blood donation decision", "type" : "article-journal", "volume" : "16" }, "uris" : [ "http://www.mendeley.com/documents/?uuid=b823005f-468d-31e6-a77b-87363d312e4b" ] } ], "mendeley" : { "formattedCitation" : "(4)", "plainTextFormattedCitation" : "(4)", "previouslyFormattedCitation" : "(4)" }, "properties" : { "noteIndex" : 0 }, "schema" : "https://github.com/citation-style-language/schema/raw/master/csl-citation.json" }</w:instrText>
+        <w:instrText>ADDIN CSL_CITATION { "citationItems" : [ { "id" : "ITEM-1", "itemData" : { "DOI" : "10.1053/tmrv.2002.31461", "ISSN" : "08877963", "PMID" : "11941574", "abstract" : "The aging of the US population and the evidence that only about 5% of individuals in the United States donate blood each year raise concerns about the assurance of an adequate, safe supply of blood in the future. Blood donation decision making has been investigated worldwide for decades to understand the process better to increase donation efficiency, safety, retention, collection numbers, and diversity of the donor pool. This review focuses on the characteristics of allogeneic blood donors, the motivational sources in donor decision making, and the research concepts and techniques used to examine these factors. Some historic studies considered pivotal, as well as more recent surveys, may not be pertinent to or representative of the current national donor pool. Interpretation of data related to donor characteristics should examine whether demographics mirror the donor pool to assist in targeted recruitment or if targeted recruitment actually leads to the reported demographics. Few recent studies of donor motivation have been published. Modern sources of positive and negative motivation are worth exploring through scientifically sound investigations involving representative cohorts using multifactorial approaches. Strategies that focus on retaining return donors and transforming first-time donors into repeaters would be beneficial. Investigations are needed also to assess research questions and to develop well-designed interventions to test hypotheses and to produce generalizable findings applicable to future donor decision making.", "author" : [ { "dropping-particle" : "", "family" : "Gillespie", "given" : "Theresa W.", "non-dropping-particle" : "", "parse-names" : false, "suffix" : "" }, { "dropping-particle" : "", "family" : "Hillyer", "given" : "Christopher D.", "non-dropping-particle" : "", "parse-names" : false, "suffix" : "" } ], "container-title" : "Transfusion Medicine Reviews", "id" : "ITEM-1", "issue" : "2", "issued" : { "date-parts" : [ [ "2002", "4" ] ] }, "page" : "115-130", "title" : "Blood donors and factors impacting the blood donation decision", "type" : "article-journal", "volume" : "16" }, "uris" : [ "http://www.mendeley.com/documents/?uuid=b823005f-468d-31e6-a77b-87363d312e4b" ] } ], "mendeley" : { "formattedCitation" : "(5)", "plainTextFormattedCitation" : "(5)", "previouslyFormattedCitation" : "(5)" }, "properties" : { "noteIndex" : 0 }, "schema" : "https://github.com/citation-style-language/schema/raw/master/csl-citation.json" }</w:instrText>
       </w:r>
       <w:r>
         <w:rPr>
@@ -692,7 +862,7 @@
           <w:noProof/>
           <w:lang w:val="es-ES"/>
         </w:rPr>
-        <w:t>(4)</w:t>
+        <w:t>(5)</w:t>
       </w:r>
       <w:r>
         <w:rPr>
@@ -805,7 +975,7 @@
         <w:rPr>
           <w:lang w:val="es-ES"/>
         </w:rPr>
-        <w:instrText>ADDIN CSL_CITATION { "citationItems" : [ { "id" : "ITEM-1", "itemData" : { "URL" : "http://www.minsa.gob.pe/portada/Especiales/2010/donasangre/?op=3", "accessed" : { "date-parts" : [ [ "2017", "1", "13" ] ] }, "id" : "ITEM-1", "issued" : { "date-parts" : [ [ "0" ] ] }, "title" : "PRONAHEBAS - El Programa Nacional de Hemoterapia y Bancos de Sangre", "type" : "webpage" }, "uris" : [ "http://www.mendeley.com/documents/?uuid=a54bed1c-b4be-371a-a372-28402606ea4e" ] } ], "mendeley" : { "formattedCitation" : "(5)", "plainTextFormattedCitation" : "(5)", "previouslyFormattedCitation" : "(5)" }, "properties" : { "noteIndex" : 0 }, "schema" : "https://github.com/citation-style-language/schema/raw/master/csl-citation.json" }</w:instrText>
+        <w:instrText>ADDIN CSL_CITATION { "citationItems" : [ { "id" : "ITEM-1", "itemData" : { "URL" : "http://www.minsa.gob.pe/portada/Especiales/2010/donasangre/?op=3", "accessed" : { "date-parts" : [ [ "2017", "1", "13" ] ] }, "id" : "ITEM-1", "issued" : { "date-parts" : [ [ "0" ] ] }, "title" : "PRONAHEBAS - El Programa Nacional de Hemoterapia y Bancos de Sangre", "type" : "webpage" }, "uris" : [ "http://www.mendeley.com/documents/?uuid=a54bed1c-b4be-371a-a372-28402606ea4e" ] } ], "mendeley" : { "formattedCitation" : "(6)", "plainTextFormattedCitation" : "(6)", "previouslyFormattedCitation" : "(6)" }, "properties" : { "noteIndex" : 0 }, "schema" : "https://github.com/citation-style-language/schema/raw/master/csl-citation.json" }</w:instrText>
       </w:r>
       <w:r>
         <w:rPr>
@@ -818,7 +988,7 @@
           <w:noProof/>
           <w:lang w:val="es-ES"/>
         </w:rPr>
-        <w:t>(5)</w:t>
+        <w:t>(6)</w:t>
       </w:r>
       <w:r>
         <w:rPr>
@@ -1033,7 +1203,517 @@
     <w:p>
       <w:pPr>
         <w:pStyle w:val="Prrafodelista"/>
-        <w:ind w:left="1440"/>
+        <w:numPr>
+          <w:ilvl w:val="0"/>
+          <w:numId w:val="1"/>
+        </w:numPr>
+        <w:rPr>
+          <w:lang w:val="es-ES"/>
+        </w:rPr>
+      </w:pPr>
+      <w:bookmarkStart w:id="0" w:name="_GoBack"/>
+      <w:bookmarkEnd w:id="0"/>
+      <w:r>
+        <w:rPr>
+          <w:lang w:val="es-ES"/>
+        </w:rPr>
+        <w:t>Métodos</w:t>
+      </w:r>
+    </w:p>
+    <w:p>
+      <w:pPr>
+        <w:pStyle w:val="Prrafodelista"/>
+        <w:ind w:left="360"/>
+        <w:rPr>
+          <w:lang w:val="es-ES"/>
+        </w:rPr>
+      </w:pPr>
+    </w:p>
+    <w:p>
+      <w:pPr>
+        <w:rPr>
+          <w:lang w:val="es-ES"/>
+        </w:rPr>
+      </w:pPr>
+      <w:r>
+        <w:rPr>
+          <w:lang w:val="es-ES"/>
+        </w:rPr>
+        <w:t>Este proyecto, se dividirá</w:t>
+      </w:r>
+      <w:r>
+        <w:rPr>
+          <w:lang w:val="es-ES"/>
+        </w:rPr>
+        <w:t xml:space="preserve"> por módulos dependiendo del tipo de mensaje que se va a mandar</w:t>
+      </w:r>
+      <w:r>
+        <w:rPr>
+          <w:lang w:val="es-ES"/>
+        </w:rPr>
+        <w:t xml:space="preserve">, se </w:t>
+      </w:r>
+      <w:proofErr w:type="spellStart"/>
+      <w:r>
+        <w:rPr>
+          <w:lang w:val="es-ES"/>
+        </w:rPr>
+        <w:t>decidio</w:t>
+      </w:r>
+      <w:proofErr w:type="spellEnd"/>
+      <w:r>
+        <w:rPr>
+          <w:lang w:val="es-ES"/>
+        </w:rPr>
+        <w:t xml:space="preserve"> separarlo en </w:t>
+      </w:r>
+      <w:proofErr w:type="spellStart"/>
+      <w:r>
+        <w:rPr>
+          <w:lang w:val="es-ES"/>
+        </w:rPr>
+        <w:t>modulos</w:t>
+      </w:r>
+      <w:proofErr w:type="spellEnd"/>
+      <w:r>
+        <w:rPr>
+          <w:lang w:val="es-ES"/>
+        </w:rPr>
+        <w:t xml:space="preserve"> para poder encontrar cual es el mensaje más efectivo con la población</w:t>
+      </w:r>
+      <w:r>
+        <w:rPr>
+          <w:lang w:val="es-ES"/>
+        </w:rPr>
+        <w:t>.</w:t>
+      </w:r>
+      <w:r>
+        <w:rPr>
+          <w:lang w:val="es-ES"/>
+        </w:rPr>
+        <w:t xml:space="preserve"> </w:t>
+      </w:r>
+      <w:r>
+        <w:rPr>
+          <w:lang w:val="es-ES"/>
+        </w:rPr>
+        <w:t>Primero</w:t>
+      </w:r>
+      <w:r>
+        <w:rPr>
+          <w:lang w:val="es-ES"/>
+        </w:rPr>
+        <w:t>, se realizará dos grupos focales para poder determinar el contenido de los mensajes</w:t>
+      </w:r>
+      <w:r>
+        <w:rPr>
+          <w:lang w:val="es-ES"/>
+        </w:rPr>
+        <w:t xml:space="preserve"> de texto para todos los </w:t>
+      </w:r>
+      <w:r>
+        <w:rPr>
+          <w:lang w:val="es-ES"/>
+        </w:rPr>
+        <w:t>módulos</w:t>
+      </w:r>
+      <w:r>
+        <w:rPr>
+          <w:lang w:val="es-ES"/>
+        </w:rPr>
+        <w:t>, con esto se asegurará</w:t>
+      </w:r>
+      <w:r>
+        <w:rPr>
+          <w:lang w:val="es-ES"/>
+        </w:rPr>
+        <w:t xml:space="preserve"> que el mensaje llegue a la población de forma clara y directa.</w:t>
+      </w:r>
+    </w:p>
+    <w:p>
+      <w:pPr>
+        <w:rPr>
+          <w:lang w:val="es-ES"/>
+        </w:rPr>
+      </w:pPr>
+    </w:p>
+    <w:p>
+      <w:pPr>
+        <w:rPr>
+          <w:lang w:val="es-ES"/>
+        </w:rPr>
+      </w:pPr>
+      <w:r>
+        <w:rPr>
+          <w:lang w:val="es-ES"/>
+        </w:rPr>
+        <w:t xml:space="preserve">Los </w:t>
+      </w:r>
+      <w:r>
+        <w:rPr>
+          <w:lang w:val="es-ES"/>
+        </w:rPr>
+        <w:t>módulos</w:t>
+      </w:r>
+      <w:r>
+        <w:rPr>
+          <w:lang w:val="es-ES"/>
+        </w:rPr>
+        <w:t xml:space="preserve"> que presentara el siguiente proyecto son los siguientes:</w:t>
+      </w:r>
+    </w:p>
+    <w:p>
+      <w:pPr>
+        <w:rPr>
+          <w:lang w:val="es-ES"/>
+        </w:rPr>
+      </w:pPr>
+    </w:p>
+    <w:p>
+      <w:pPr>
+        <w:rPr>
+          <w:lang w:val="es-ES"/>
+        </w:rPr>
+      </w:pPr>
+      <w:r>
+        <w:rPr>
+          <w:lang w:val="es-ES"/>
+        </w:rPr>
+        <w:t>Modulo 1: Agradecimiento</w:t>
+      </w:r>
+      <w:r>
+        <w:rPr>
+          <w:lang w:val="es-ES"/>
+        </w:rPr>
+        <w:t xml:space="preserve"> cuando</w:t>
+      </w:r>
+      <w:r>
+        <w:rPr>
+          <w:lang w:val="es-ES"/>
+        </w:rPr>
+        <w:t xml:space="preserve"> la sangre</w:t>
+      </w:r>
+      <w:r>
+        <w:rPr>
+          <w:lang w:val="es-ES"/>
+        </w:rPr>
+        <w:t xml:space="preserve"> donada sea utilizada</w:t>
+      </w:r>
+      <w:r>
+        <w:rPr>
+          <w:lang w:val="es-ES"/>
+        </w:rPr>
+        <w:t xml:space="preserve"> y mensaje informativo </w:t>
+      </w:r>
+      <w:r>
+        <w:rPr>
+          <w:lang w:val="es-ES"/>
+        </w:rPr>
+        <w:t>con consejos</w:t>
+      </w:r>
+      <w:r>
+        <w:rPr>
+          <w:lang w:val="es-ES"/>
+        </w:rPr>
+        <w:t xml:space="preserve"> para cuidados luego de donación</w:t>
+      </w:r>
+    </w:p>
+    <w:p>
+      <w:pPr>
+        <w:rPr>
+          <w:lang w:val="es-ES"/>
+        </w:rPr>
+      </w:pPr>
+    </w:p>
+    <w:p>
+      <w:pPr>
+        <w:rPr>
+          <w:lang w:val="es-ES"/>
+        </w:rPr>
+      </w:pPr>
+      <w:r>
+        <w:rPr>
+          <w:lang w:val="es-ES"/>
+        </w:rPr>
+        <w:t xml:space="preserve">Este tipo de estrategia se implemento en Suecia </w:t>
+      </w:r>
+      <w:r>
+        <w:rPr>
+          <w:lang w:val="es-ES"/>
+        </w:rPr>
+        <w:fldChar w:fldCharType="begin" w:fldLock="1"/>
+      </w:r>
+      <w:r>
+        <w:rPr>
+          <w:lang w:val="es-ES"/>
+        </w:rPr>
+        <w:instrText>ADDIN CSL_CITATION { "citationItems" : [ { "id" : "ITEM-1", "itemData" : { "URL" : "http://www.independent.co.uk/news/world/europe/blood-donors-in-sweden-get-a-text-message-whenever-someone-is-helped-with-their-blood-10310101.html", "accessed" : { "date-parts" : [ [ "2017", "1", "23" ] ] }, "id" : "ITEM-1", "issued" : { "date-parts" : [ [ "0" ] ] }, "title" : "Blood donors in Sweden get a text message whenever their blood saves someone's life | The Independent", "type" : "webpage" }, "uris" : [ "http://www.mendeley.com/documents/?uuid=6fe43cf5-07bb-3eba-b545-85fc6d5f535f" ] } ], "mendeley" : { "formattedCitation" : "(7)", "plainTextFormattedCitation" : "(7)", "previouslyFormattedCitation" : "(7)" }, "properties" : { "noteIndex" : 0 }, "schema" : "https://github.com/citation-style-language/schema/raw/master/csl-citation.json" }</w:instrText>
+      </w:r>
+      <w:r>
+        <w:rPr>
+          <w:lang w:val="es-ES"/>
+        </w:rPr>
+        <w:fldChar w:fldCharType="separate"/>
+      </w:r>
+      <w:r>
+        <w:rPr>
+          <w:noProof/>
+          <w:lang w:val="es-ES"/>
+        </w:rPr>
+        <w:t>(7)</w:t>
+      </w:r>
+      <w:r>
+        <w:rPr>
+          <w:lang w:val="es-ES"/>
+        </w:rPr>
+        <w:fldChar w:fldCharType="end"/>
+      </w:r>
+      <w:r>
+        <w:rPr>
+          <w:lang w:val="es-ES"/>
+        </w:rPr>
+        <w:t xml:space="preserve">, donde se enviaba un mensaje de agradecimiento cuando se utilizaba la sangre que se había donado, ellos utilizaron un mensaje de texto estándar para todos </w:t>
+      </w:r>
+      <w:r>
+        <w:rPr>
+          <w:lang w:val="es-ES"/>
+        </w:rPr>
+        <w:t>los donantes que decía “</w:t>
+      </w:r>
+      <w:r>
+        <w:rPr>
+          <w:lang w:val="es-ES"/>
+        </w:rPr>
+        <w:t>Gracias! La sangre que dono ahora ha llegado para el beneficio de un paciente. Saludos”</w:t>
+      </w:r>
+      <w:r>
+        <w:rPr>
+          <w:lang w:val="es-ES"/>
+        </w:rPr>
+        <w:t>, con este mensaje se busca motivar a los donantes a regresar y con esto fortalecer la base de donantes para el futuro.</w:t>
+      </w:r>
+    </w:p>
+    <w:p>
+      <w:pPr>
+        <w:rPr>
+          <w:lang w:val="es-ES"/>
+        </w:rPr>
+      </w:pPr>
+    </w:p>
+    <w:p>
+      <w:pPr>
+        <w:rPr>
+          <w:lang w:val="es-ES"/>
+        </w:rPr>
+      </w:pPr>
+      <w:r>
+        <w:rPr>
+          <w:lang w:val="es-ES"/>
+        </w:rPr>
+        <w:t xml:space="preserve">Adicionalmente, se mandaran mensajes de texto con consejos </w:t>
+      </w:r>
+      <w:r>
+        <w:rPr>
+          <w:lang w:val="es-ES"/>
+        </w:rPr>
+        <w:t>para el donante que debe tener en cuenta luego de su donación, se planifica tener mensajes donde se enfatice la importancia de la alimentación, hidratación y sobre el esfuerzo físico aconsejado a realizar luego de la donación.</w:t>
+      </w:r>
+    </w:p>
+    <w:p>
+      <w:pPr>
+        <w:rPr>
+          <w:lang w:val="es-ES"/>
+        </w:rPr>
+      </w:pPr>
+    </w:p>
+    <w:p>
+      <w:pPr>
+        <w:rPr>
+          <w:lang w:val="es-ES"/>
+        </w:rPr>
+      </w:pPr>
+      <w:r>
+        <w:rPr>
+          <w:lang w:val="es-ES"/>
+        </w:rPr>
+        <w:t xml:space="preserve">Modulo 2: Acudir a recibir los resultados </w:t>
+      </w:r>
+      <w:r>
+        <w:rPr>
+          <w:lang w:val="es-ES"/>
+        </w:rPr>
+        <w:t>serológicos</w:t>
+      </w:r>
+    </w:p>
+    <w:p>
+      <w:pPr>
+        <w:rPr>
+          <w:lang w:val="es-ES"/>
+        </w:rPr>
+      </w:pPr>
+    </w:p>
+    <w:p>
+      <w:pPr>
+        <w:rPr>
+          <w:lang w:val="es-ES"/>
+        </w:rPr>
+      </w:pPr>
+      <w:r>
+        <w:rPr>
+          <w:lang w:val="es-ES"/>
+        </w:rPr>
+        <w:t xml:space="preserve">Este modulo se enfocará en lograr que </w:t>
+      </w:r>
+      <w:r>
+        <w:rPr>
+          <w:lang w:val="es-ES"/>
+        </w:rPr>
+        <w:t>los donantes regresen al banco de sangre para recoger sus resultados de los exámenes serológicos que se realizan a la s</w:t>
+      </w:r>
+      <w:r>
+        <w:rPr>
+          <w:lang w:val="es-ES"/>
+        </w:rPr>
+        <w:t>angre donada, para los donantes</w:t>
+      </w:r>
+      <w:r>
+        <w:rPr>
+          <w:lang w:val="es-ES"/>
+        </w:rPr>
+        <w:t xml:space="preserve"> que tengan resultado positivo a alguno de estos </w:t>
+      </w:r>
+      <w:r>
+        <w:rPr>
+          <w:lang w:val="es-ES"/>
+        </w:rPr>
+        <w:t>exámenes se les indicara que deben volver al banco de sangre para conversar con un especialista para que les explique las implicancias de sus resultados, mientras que para los donantes con resultado negativo se les pedirá que regresen a recoger sus resultados.</w:t>
+      </w:r>
+    </w:p>
+    <w:p>
+      <w:pPr>
+        <w:rPr>
+          <w:lang w:val="es-ES"/>
+        </w:rPr>
+      </w:pPr>
+    </w:p>
+    <w:p>
+      <w:pPr>
+        <w:rPr>
+          <w:lang w:val="es-ES"/>
+        </w:rPr>
+      </w:pPr>
+      <w:r>
+        <w:rPr>
+          <w:lang w:val="es-ES"/>
+        </w:rPr>
+        <w:t>Modulo 3: Recordatorios para donación (para donante voluntario y por reposición)</w:t>
+      </w:r>
+    </w:p>
+    <w:p>
+      <w:pPr>
+        <w:rPr>
+          <w:lang w:val="es-ES"/>
+        </w:rPr>
+      </w:pPr>
+    </w:p>
+    <w:p>
+      <w:pPr>
+        <w:rPr>
+          <w:lang w:val="es-ES"/>
+        </w:rPr>
+      </w:pPr>
+      <w:r>
+        <w:rPr>
+          <w:lang w:val="es-ES"/>
+        </w:rPr>
+        <w:t xml:space="preserve">Este modulo se enfocará en concientizar al donante, tanto voluntario como al donante por reposición, sobre la importancia de su donación, y cuando es que puede volver a donar luego de pasado el tiempo recomendado de espera. </w:t>
+      </w:r>
+      <w:r>
+        <w:rPr>
+          <w:lang w:val="es-ES"/>
+        </w:rPr>
+        <w:t>Estos mensajes se utilizaran para aumentar la tasa de retorno de donantes voluntarios.</w:t>
+      </w:r>
+    </w:p>
+    <w:p>
+      <w:pPr>
+        <w:rPr>
+          <w:lang w:val="es-ES"/>
+        </w:rPr>
+      </w:pPr>
+    </w:p>
+    <w:p>
+      <w:pPr>
+        <w:rPr>
+          <w:lang w:val="es-ES"/>
+        </w:rPr>
+      </w:pPr>
+      <w:r>
+        <w:rPr>
+          <w:lang w:val="es-ES"/>
+        </w:rPr>
+        <w:t xml:space="preserve">El proyecto se realizara como un proyecto de intervención a 40 personas </w:t>
+      </w:r>
+      <w:r>
+        <w:rPr>
+          <w:lang w:val="es-ES"/>
+        </w:rPr>
+        <w:t xml:space="preserve">donde todas </w:t>
+      </w:r>
+      <w:r>
+        <w:rPr>
+          <w:lang w:val="es-ES"/>
+        </w:rPr>
+        <w:t>serán intervenidas, estas personas serán elegidas al azar</w:t>
+      </w:r>
+      <w:r>
+        <w:rPr>
+          <w:lang w:val="es-ES"/>
+        </w:rPr>
+        <w:t xml:space="preserve"> conforme lleguen al banco de sangre para donar. Y buscamos medir cuantas de estas personas regresan al banco de sangre gracias a los mensajes de texto.</w:t>
+      </w:r>
+    </w:p>
+    <w:p>
+      <w:pPr>
+        <w:rPr>
+          <w:lang w:val="es-ES"/>
+        </w:rPr>
+      </w:pPr>
+    </w:p>
+    <w:p>
+      <w:pPr>
+        <w:rPr>
+          <w:lang w:val="es-ES"/>
+        </w:rPr>
+      </w:pPr>
+      <w:r>
+        <w:rPr>
+          <w:lang w:val="es-ES"/>
+        </w:rPr>
+        <w:t>encuestas de satisfacción</w:t>
+      </w:r>
+    </w:p>
+    <w:p>
+      <w:pPr>
+        <w:rPr>
+          <w:lang w:val="es-ES"/>
+        </w:rPr>
+      </w:pPr>
+      <w:r>
+        <w:rPr>
+          <w:lang w:val="es-ES"/>
+        </w:rPr>
+        <w:t>estadísticas de donantes voluntarios/</w:t>
+      </w:r>
+      <w:r>
+        <w:rPr>
+          <w:lang w:val="es-ES"/>
+        </w:rPr>
+        <w:t>reposición</w:t>
+      </w:r>
+    </w:p>
+    <w:p>
+      <w:pPr>
         <w:rPr>
           <w:lang w:val="es-ES"/>
         </w:rPr>
@@ -1054,477 +1734,8 @@
         <w:rPr>
           <w:lang w:val="es-ES"/>
         </w:rPr>
-        <w:t>Métodos</w:t>
-      </w:r>
-    </w:p>
-    <w:p>
-      <w:pPr>
-        <w:rPr>
-          <w:lang w:val="es-ES"/>
-        </w:rPr>
-      </w:pPr>
-      <w:r>
-        <w:rPr>
-          <w:lang w:val="es-ES"/>
-        </w:rPr>
-        <w:t>Este proyecto, se dividirá</w:t>
-      </w:r>
-      <w:r>
-        <w:rPr>
-          <w:lang w:val="es-ES"/>
-        </w:rPr>
-        <w:t xml:space="preserve"> por módulos dependiendo del tipo de mensaje que se va a mandar.</w:t>
-      </w:r>
-      <w:r>
-        <w:rPr>
-          <w:lang w:val="es-ES"/>
-        </w:rPr>
-        <w:t xml:space="preserve"> </w:t>
-      </w:r>
-      <w:r>
-        <w:rPr>
-          <w:lang w:val="es-ES"/>
-        </w:rPr>
-        <w:t>En un primer momento, se realizará dos grupos focales para poder determinar el contenido de los mensajes</w:t>
-      </w:r>
-      <w:r>
-        <w:rPr>
-          <w:lang w:val="es-ES"/>
-        </w:rPr>
-        <w:t xml:space="preserve"> de texto para todos los </w:t>
-      </w:r>
-      <w:r>
-        <w:rPr>
-          <w:lang w:val="es-ES"/>
-        </w:rPr>
-        <w:t>módulos</w:t>
-      </w:r>
-      <w:r>
-        <w:rPr>
-          <w:lang w:val="es-ES"/>
-        </w:rPr>
-        <w:t>, con esto se asegurará</w:t>
-      </w:r>
-      <w:r>
-        <w:rPr>
-          <w:lang w:val="es-ES"/>
-        </w:rPr>
-        <w:t xml:space="preserve"> que el mensaje llegue a la población de forma clara y directa.</w:t>
-      </w:r>
-    </w:p>
-    <w:p>
-      <w:pPr>
-        <w:rPr>
-          <w:lang w:val="es-ES"/>
-        </w:rPr>
-      </w:pPr>
-    </w:p>
-    <w:p>
-      <w:pPr>
-        <w:rPr>
-          <w:lang w:val="es-ES"/>
-        </w:rPr>
-      </w:pPr>
-      <w:r>
-        <w:rPr>
-          <w:lang w:val="es-ES"/>
-        </w:rPr>
-        <w:t xml:space="preserve">Los </w:t>
-      </w:r>
-      <w:r>
-        <w:rPr>
-          <w:lang w:val="es-ES"/>
-        </w:rPr>
-        <w:t>módulos</w:t>
-      </w:r>
-      <w:r>
-        <w:rPr>
-          <w:lang w:val="es-ES"/>
-        </w:rPr>
-        <w:t xml:space="preserve"> que presentara el siguiente proyecto son los siguientes:</w:t>
-      </w:r>
-    </w:p>
-    <w:p>
-      <w:pPr>
-        <w:rPr>
-          <w:lang w:val="es-ES"/>
-        </w:rPr>
-      </w:pPr>
-    </w:p>
-    <w:p>
-      <w:pPr>
-        <w:rPr>
-          <w:lang w:val="es-ES"/>
-        </w:rPr>
-      </w:pPr>
-      <w:r>
-        <w:rPr>
-          <w:lang w:val="es-ES"/>
-        </w:rPr>
-        <w:t>Modulo 1: Agradecimiento</w:t>
-      </w:r>
-      <w:r>
-        <w:rPr>
-          <w:lang w:val="es-ES"/>
-        </w:rPr>
-        <w:t xml:space="preserve"> cuando</w:t>
-      </w:r>
-      <w:r>
-        <w:rPr>
-          <w:lang w:val="es-ES"/>
-        </w:rPr>
-        <w:t xml:space="preserve"> la sangre</w:t>
-      </w:r>
-      <w:r>
-        <w:rPr>
-          <w:lang w:val="es-ES"/>
-        </w:rPr>
-        <w:t xml:space="preserve"> donada sea utilizada</w:t>
-      </w:r>
-      <w:r>
-        <w:rPr>
-          <w:lang w:val="es-ES"/>
-        </w:rPr>
-        <w:t xml:space="preserve"> y mensaje informativo </w:t>
-      </w:r>
-      <w:r>
-        <w:rPr>
-          <w:lang w:val="es-ES"/>
-        </w:rPr>
-        <w:t>con consejos</w:t>
-      </w:r>
-      <w:r>
-        <w:rPr>
-          <w:lang w:val="es-ES"/>
-        </w:rPr>
-        <w:t xml:space="preserve"> para cuidados luego de donación</w:t>
-      </w:r>
-    </w:p>
-    <w:p>
-      <w:pPr>
-        <w:rPr>
-          <w:lang w:val="es-ES"/>
-        </w:rPr>
-      </w:pPr>
-    </w:p>
-    <w:p>
-      <w:pPr>
-        <w:rPr>
-          <w:lang w:val="es-ES"/>
-        </w:rPr>
-      </w:pPr>
-      <w:r>
-        <w:rPr>
-          <w:lang w:val="es-ES"/>
-        </w:rPr>
-        <w:t xml:space="preserve">Este tipo de estrategia se implemento en Suecia </w:t>
-      </w:r>
-      <w:r>
-        <w:rPr>
-          <w:lang w:val="es-ES"/>
-        </w:rPr>
-        <w:fldChar w:fldCharType="begin" w:fldLock="1"/>
-      </w:r>
-      <w:r>
-        <w:rPr>
-          <w:lang w:val="es-ES"/>
-        </w:rPr>
-        <w:instrText>ADDIN CSL_CITATION { "citationItems" : [ { "id" : "ITEM-1", "itemData" : { "URL" : "http://www.independent.co.uk/news/world/europe/blood-donors-in-sweden-get-a-text-message-whenever-someone-is-helped-with-their-blood-10310101.html", "accessed" : { "date-parts" : [ [ "2017", "1", "23" ] ] }, "id" : "ITEM-1", "issued" : { "date-parts" : [ [ "0" ] ] }, "title" : "Blood donors in Sweden get a text message whenever their blood saves someone's life | The Independent", "type" : "webpage" }, "uris" : [ "http://www.mendeley.com/documents/?uuid=6fe43cf5-07bb-3eba-b545-85fc6d5f535f" ] } ], "mendeley" : { "formattedCitation" : "(6)", "plainTextFormattedCitation" : "(6)" }, "properties" : { "noteIndex" : 0 }, "schema" : "https://github.com/citation-style-language/schema/raw/master/csl-citation.json" }</w:instrText>
-      </w:r>
-      <w:r>
-        <w:rPr>
-          <w:lang w:val="es-ES"/>
-        </w:rPr>
-        <w:fldChar w:fldCharType="separate"/>
-      </w:r>
-      <w:r>
-        <w:rPr>
-          <w:noProof/>
-          <w:lang w:val="es-ES"/>
-        </w:rPr>
-        <w:t>(6)</w:t>
-      </w:r>
-      <w:r>
-        <w:rPr>
-          <w:lang w:val="es-ES"/>
-        </w:rPr>
-        <w:fldChar w:fldCharType="end"/>
-      </w:r>
-      <w:r>
-        <w:rPr>
-          <w:lang w:val="es-ES"/>
-        </w:rPr>
-        <w:t xml:space="preserve">, donde se enviaba un mensaje de agradecimiento cuando se utilizaba la sangre que se había donado, ellos utilizaron un mensaje de texto estándar para todos </w:t>
-      </w:r>
-      <w:r>
-        <w:rPr>
-          <w:lang w:val="es-ES"/>
-        </w:rPr>
-        <w:t>los donantes que decía “</w:t>
-      </w:r>
-      <w:r>
-        <w:rPr>
-          <w:lang w:val="es-ES"/>
-        </w:rPr>
-        <w:t>Gracias! La sangre que dono ahora ha llegado para el beneficio de un paciente. Saludos”</w:t>
-      </w:r>
-      <w:r>
-        <w:rPr>
-          <w:lang w:val="es-ES"/>
-        </w:rPr>
-        <w:t>, con este mensaje se busca motivar a los donantes a regresar y con esto fortalecer la base de donantes para el futuro.</w:t>
-      </w:r>
-    </w:p>
-    <w:p>
-      <w:pPr>
-        <w:rPr>
-          <w:lang w:val="es-ES"/>
-        </w:rPr>
-      </w:pPr>
-    </w:p>
-    <w:p>
-      <w:pPr>
-        <w:rPr>
-          <w:lang w:val="es-ES"/>
-        </w:rPr>
-      </w:pPr>
-      <w:r>
-        <w:rPr>
-          <w:lang w:val="es-ES"/>
-        </w:rPr>
-        <w:t xml:space="preserve">Adicionalmente, se mandaran mensajes de texto con consejos </w:t>
-      </w:r>
-      <w:r>
-        <w:rPr>
-          <w:lang w:val="es-ES"/>
-        </w:rPr>
-        <w:t>para el donante que debe tener en cuenta luego de su donación, se planifica tener mensajes donde se enfatice la importancia de la alimentación, hidratación y sobre el esfuerzo físico aconsejado a realizar luego de la donación.</w:t>
-      </w:r>
-    </w:p>
-    <w:p>
-      <w:pPr>
-        <w:rPr>
-          <w:lang w:val="es-ES"/>
-        </w:rPr>
-      </w:pPr>
-    </w:p>
-    <w:p>
-      <w:pPr>
-        <w:rPr>
-          <w:lang w:val="es-ES"/>
-        </w:rPr>
-      </w:pPr>
-      <w:r>
-        <w:rPr>
-          <w:lang w:val="es-ES"/>
-        </w:rPr>
-        <w:t xml:space="preserve">Modulo 2: Acudir a recibir los resultados </w:t>
-      </w:r>
-      <w:r>
-        <w:rPr>
-          <w:lang w:val="es-ES"/>
-        </w:rPr>
-        <w:t>serológicos</w:t>
-      </w:r>
-    </w:p>
-    <w:p>
-      <w:pPr>
-        <w:rPr>
-          <w:lang w:val="es-ES"/>
-        </w:rPr>
-      </w:pPr>
-    </w:p>
-    <w:p>
-      <w:pPr>
-        <w:rPr>
-          <w:lang w:val="es-ES"/>
-        </w:rPr>
-      </w:pPr>
-      <w:r>
-        <w:rPr>
-          <w:lang w:val="es-ES"/>
-        </w:rPr>
-        <w:t xml:space="preserve">Este modulo se enfocará en lograr que </w:t>
-      </w:r>
-      <w:r>
-        <w:rPr>
-          <w:lang w:val="es-ES"/>
-        </w:rPr>
-        <w:t>los donantes regresen al banco de sangre para recoger sus resultados de los exámenes serológicos que se realizan a la s</w:t>
-      </w:r>
-      <w:r>
-        <w:rPr>
-          <w:lang w:val="es-ES"/>
-        </w:rPr>
-        <w:t>angre donada, para los donantes</w:t>
-      </w:r>
-      <w:r>
-        <w:rPr>
-          <w:lang w:val="es-ES"/>
-        </w:rPr>
-        <w:t xml:space="preserve"> que tengan resultado positivo a alguno de estos </w:t>
-      </w:r>
-      <w:r>
-        <w:rPr>
-          <w:lang w:val="es-ES"/>
-        </w:rPr>
-        <w:t>exámenes se les indicara que deben volver al banco de sangre para conversar con un especialista para que les explique las implicancias de sus resultados, mientras que para los donantes con resultado negativo se les pedirá que regresen a recoger sus resultados.</w:t>
-      </w:r>
-    </w:p>
-    <w:p>
-      <w:pPr>
-        <w:rPr>
-          <w:lang w:val="es-ES"/>
-        </w:rPr>
-      </w:pPr>
-    </w:p>
-    <w:p>
-      <w:pPr>
-        <w:rPr>
-          <w:lang w:val="es-ES"/>
-        </w:rPr>
-      </w:pPr>
-      <w:r>
-        <w:rPr>
-          <w:lang w:val="es-ES"/>
-        </w:rPr>
-        <w:t>Modulo 3: Recordatorios para donación (para donante voluntario y por reposición)</w:t>
-      </w:r>
-    </w:p>
-    <w:p>
-      <w:pPr>
-        <w:rPr>
-          <w:lang w:val="es-ES"/>
-        </w:rPr>
-      </w:pPr>
-    </w:p>
-    <w:p>
-      <w:pPr>
-        <w:rPr>
-          <w:lang w:val="es-ES"/>
-        </w:rPr>
-      </w:pPr>
-      <w:r>
-        <w:rPr>
-          <w:lang w:val="es-ES"/>
-        </w:rPr>
-        <w:t xml:space="preserve">Este modulo se enfocará en concientizar al donante, tanto voluntario como al donante por reposición, sobre la importancia de su donación, y cuando es que puede volver a donar luego de pasado el tiempo recomendado de espera. </w:t>
-      </w:r>
-      <w:r>
-        <w:rPr>
-          <w:lang w:val="es-ES"/>
-        </w:rPr>
-        <w:t>Estos mensajes se utilizaran para aumentar la tasa de retorno de donantes voluntarios.</w:t>
-      </w:r>
-      <w:bookmarkStart w:id="0" w:name="_GoBack"/>
-      <w:bookmarkEnd w:id="0"/>
-    </w:p>
-    <w:p>
-      <w:pPr>
-        <w:rPr>
-          <w:lang w:val="es-ES"/>
-        </w:rPr>
-      </w:pPr>
-    </w:p>
-    <w:p>
-      <w:pPr>
-        <w:rPr>
-          <w:lang w:val="es-ES"/>
-        </w:rPr>
-      </w:pPr>
-      <w:r>
-        <w:rPr>
-          <w:lang w:val="es-ES"/>
-        </w:rPr>
-        <w:t>40 puntas</w:t>
-      </w:r>
-    </w:p>
-    <w:p>
-      <w:pPr>
-        <w:rPr>
-          <w:lang w:val="es-ES"/>
-        </w:rPr>
-      </w:pPr>
-      <w:r>
-        <w:rPr>
-          <w:lang w:val="es-ES"/>
-        </w:rPr>
-        <w:t>encuestas de satisfacción</w:t>
-      </w:r>
-    </w:p>
-    <w:p>
-      <w:pPr>
-        <w:rPr>
-          <w:lang w:val="es-ES"/>
-        </w:rPr>
-      </w:pPr>
-      <w:r>
-        <w:rPr>
-          <w:lang w:val="es-ES"/>
-        </w:rPr>
-        <w:t>estadísticas de donantes voluntarios/</w:t>
-      </w:r>
-      <w:r>
-        <w:rPr>
-          <w:lang w:val="es-ES"/>
-        </w:rPr>
-        <w:t>reposición</w:t>
-      </w:r>
-    </w:p>
-    <w:p>
-      <w:pPr>
-        <w:rPr>
-          <w:lang w:val="es-ES"/>
-        </w:rPr>
-      </w:pPr>
-      <w:r>
-        <w:rPr>
-          <w:lang w:val="es-ES"/>
-        </w:rPr>
-        <w:t>cuanto tiempo se puede guardar la sangre, plaquetas y plasma</w:t>
-      </w:r>
-    </w:p>
-    <w:p>
-      <w:pPr>
-        <w:rPr>
-          <w:lang w:val="es-ES"/>
-        </w:rPr>
-      </w:pPr>
-    </w:p>
-    <w:p>
-      <w:pPr>
-        <w:rPr>
-          <w:lang w:val="es-ES"/>
-        </w:rPr>
-      </w:pPr>
-    </w:p>
-    <w:p>
-      <w:pPr>
-        <w:rPr>
-          <w:lang w:val="es-ES"/>
-        </w:rPr>
-      </w:pPr>
-    </w:p>
-    <w:p>
-      <w:pPr>
-        <w:rPr>
-          <w:lang w:val="es-ES"/>
-        </w:rPr>
-      </w:pPr>
-      <w:r>
-        <w:rPr>
-          <w:lang w:val="es-ES"/>
-        </w:rPr>
-        <w:t>Se desarrollara un piloto en el Banco de Sangre del Hospital Nacional Cayetano Heredia, en este piloto se elegirá 20 personas al azar a quienes se les enviará SMS de agradecimiento por su donación cuando se haya utilizado la sangre que han donado</w:t>
-      </w:r>
-    </w:p>
-    <w:p>
-      <w:pPr>
-        <w:pStyle w:val="Prrafodelista"/>
-        <w:rPr>
-          <w:lang w:val="es-ES"/>
-        </w:rPr>
-      </w:pPr>
+        <w:t>Cronograma</w:t>
+      </w:r>
     </w:p>
     <w:p>
       <w:pPr>
@@ -1549,7 +1760,7 @@
         <w:rPr>
           <w:lang w:val="es-ES"/>
         </w:rPr>
-        <w:t>Cronograma</w:t>
+        <w:t>Presupuesto</w:t>
       </w:r>
     </w:p>
     <w:p>
@@ -1575,7 +1786,13 @@
         <w:rPr>
           <w:lang w:val="es-ES"/>
         </w:rPr>
-        <w:t>Presupuesto</w:t>
+        <w:t xml:space="preserve">Consideraciones </w:t>
+      </w:r>
+      <w:r>
+        <w:rPr>
+          <w:lang w:val="es-ES"/>
+        </w:rPr>
+        <w:t>Éticas</w:t>
       </w:r>
     </w:p>
     <w:p>
@@ -1601,38 +1818,6 @@
         <w:rPr>
           <w:lang w:val="es-ES"/>
         </w:rPr>
-        <w:t xml:space="preserve">Consideraciones </w:t>
-      </w:r>
-      <w:r>
-        <w:rPr>
-          <w:lang w:val="es-ES"/>
-        </w:rPr>
-        <w:t>Éticas</w:t>
-      </w:r>
-    </w:p>
-    <w:p>
-      <w:pPr>
-        <w:pStyle w:val="Prrafodelista"/>
-        <w:rPr>
-          <w:lang w:val="es-ES"/>
-        </w:rPr>
-      </w:pPr>
-    </w:p>
-    <w:p>
-      <w:pPr>
-        <w:pStyle w:val="Prrafodelista"/>
-        <w:numPr>
-          <w:ilvl w:val="0"/>
-          <w:numId w:val="1"/>
-        </w:numPr>
-        <w:rPr>
-          <w:lang w:val="es-ES"/>
-        </w:rPr>
-      </w:pPr>
-      <w:r>
-        <w:rPr>
-          <w:lang w:val="es-ES"/>
-        </w:rPr>
         <w:t>Referencias</w:t>
       </w:r>
     </w:p>
@@ -1714,7 +1899,7 @@
           <w:noProof/>
         </w:rPr>
         <w:tab/>
-        <w:t>Donation FAQs [Internet]. [cited 2017 Jan 22]. Available from: http://www.redcrossblood.org/donating-blood/donation-faqs</w:t>
+        <w:t>¿Puedo donar si...? - Centro de Donación de Sangre de Cruz Roja [Internet]. [cited 2017 Jan 23]. Available from: http://www.donarsangre.org/puedo-donar-si/</w:t>
       </w:r>
     </w:p>
     <w:p>
@@ -1742,7 +1927,7 @@
           <w:noProof/>
         </w:rPr>
         <w:tab/>
-        <w:t xml:space="preserve">Siromani U, Mammen JJ. Adaptations of Effective Blood Donor Motivation Strategies. 2016;2(6). </w:t>
+        <w:t>Donation FAQs [Internet]. [cited 2017 Jan 22]. Available from: http://www.redcrossblood.org/donating-blood/donation-faqs</w:t>
       </w:r>
     </w:p>
     <w:p>
@@ -1770,7 +1955,7 @@
           <w:noProof/>
         </w:rPr>
         <w:tab/>
-        <w:t>Gillespie TW, Hillyer CD. Blood donors and factors impacting the blood donation decision. Transfus Med Rev [Internet]. 2002 Apr [cited 2017 Jan 22];16(2):115–30. Available from: http://www.ncbi.nlm.nih.gov/pubmed/11941574</w:t>
+        <w:t xml:space="preserve">Siromani U, Mammen JJ. Adaptations of Effective Blood Donor Motivation Strategies. 2016;2(6). </w:t>
       </w:r>
     </w:p>
     <w:p>
@@ -1798,7 +1983,7 @@
           <w:noProof/>
         </w:rPr>
         <w:tab/>
-        <w:t>PRONAHEBAS - El Programa Nacional de Hemoterapia y Bancos de Sangre [Internet]. [cited 2017 Jan 13]. Available from: http://www.minsa.gob.pe/portada/Especiales/2010/donasangre/?op=3</w:t>
+        <w:t>Gillespie TW, Hillyer CD. Blood donors and factors impacting the blood donation decision. Transfus Med Rev [Internet]. 2002 Apr [cited 2017 Jan 22];16(2):115–30. Available from: http://www.ncbi.nlm.nih.gov/pubmed/11941574</w:t>
       </w:r>
     </w:p>
     <w:p>
@@ -1809,6 +1994,34 @@
         <w:adjustRightInd w:val="0"/>
         <w:ind w:left="640" w:hanging="640"/>
         <w:rPr>
+          <w:rFonts w:ascii="Calibri" w:eastAsia="Times New Roman" w:hAnsi="Calibri" w:cs="Times New Roman"/>
+          <w:noProof/>
+        </w:rPr>
+      </w:pPr>
+      <w:r>
+        <w:rPr>
+          <w:rFonts w:ascii="Calibri" w:eastAsia="Times New Roman" w:hAnsi="Calibri" w:cs="Times New Roman"/>
+          <w:noProof/>
+        </w:rPr>
+        <w:t xml:space="preserve">6. </w:t>
+      </w:r>
+      <w:r>
+        <w:rPr>
+          <w:rFonts w:ascii="Calibri" w:eastAsia="Times New Roman" w:hAnsi="Calibri" w:cs="Times New Roman"/>
+          <w:noProof/>
+        </w:rPr>
+        <w:tab/>
+        <w:t>PRONAHEBAS - El Programa Nacional de Hemoterapia y Bancos de Sangre [Internet]. [cited 2017 Jan 13]. Available from: http://www.minsa.gob.pe/portada/Especiales/2010/donasangre/?op=3</w:t>
+      </w:r>
+    </w:p>
+    <w:p>
+      <w:pPr>
+        <w:widowControl w:val="0"/>
+        <w:autoSpaceDE w:val="0"/>
+        <w:autoSpaceDN w:val="0"/>
+        <w:adjustRightInd w:val="0"/>
+        <w:ind w:left="640" w:hanging="640"/>
+        <w:rPr>
           <w:rFonts w:ascii="Calibri" w:hAnsi="Calibri"/>
           <w:noProof/>
         </w:rPr>
@@ -1818,7 +2031,7 @@
           <w:rFonts w:ascii="Calibri" w:eastAsia="Times New Roman" w:hAnsi="Calibri" w:cs="Times New Roman"/>
           <w:noProof/>
         </w:rPr>
-        <w:t xml:space="preserve">6. </w:t>
+        <w:t xml:space="preserve">7. </w:t>
       </w:r>
       <w:r>
         <w:rPr>

</xml_diff>

<commit_message>
Avance de protocolo al 6 de feb
Avance de Introducción
</commit_message>
<xml_diff>
--- a/protocolo.docx
+++ b/protocolo.docx
@@ -291,14 +291,12 @@
         </w:rPr>
         <w:t xml:space="preserve"> Puede almacenarse hasta por 7 </w:t>
       </w:r>
-      <w:proofErr w:type="spellStart"/>
-      <w:r>
-        <w:rPr>
-          <w:lang w:val="es-ES"/>
-        </w:rPr>
-        <w:t>dias</w:t>
-      </w:r>
-      <w:proofErr w:type="spellEnd"/>
+      <w:r>
+        <w:rPr>
+          <w:lang w:val="es-ES"/>
+        </w:rPr>
+        <w:t>días</w:t>
+      </w:r>
       <w:r>
         <w:rPr>
           <w:lang w:val="es-ES"/>
@@ -315,7 +313,7 @@
         <w:rPr>
           <w:lang w:val="es-ES"/>
         </w:rPr>
-        <w:instrText>ADDIN CSL_CITATION { "citationItems" : [ { "id" : "ITEM-1", "itemData" : { "URL" : "http://www.donarsangre.org/puedo-donar-si/", "accessed" : { "date-parts" : [ [ "2017", "1", "23" ] ] }, "id" : "ITEM-1", "issued" : { "date-parts" : [ [ "0" ] ] }, "title" : "\u00bfPuedo donar si...? - Centro de Donaci\u00f3n de Sangre de Cruz Roja", "type" : "webpage" }, "uris" : [ "http://www.mendeley.com/documents/?uuid=da3031a8-339f-37ab-a2fa-bda0b67b84cf" ] } ], "mendeley" : { "formattedCitation" : "(2)", "plainTextFormattedCitation" : "(2)" }, "properties" : { "noteIndex" : 0 }, "schema" : "https://github.com/citation-style-language/schema/raw/master/csl-citation.json" }</w:instrText>
+        <w:instrText>ADDIN CSL_CITATION { "citationItems" : [ { "id" : "ITEM-1", "itemData" : { "URL" : "http://www.donarsangre.org/puedo-donar-si/", "accessed" : { "date-parts" : [ [ "2017", "1", "23" ] ] }, "id" : "ITEM-1", "issued" : { "date-parts" : [ [ "0" ] ] }, "title" : "\u00bfPuedo donar si...? - Centro de Donaci\u00f3n de Sangre de Cruz Roja", "type" : "webpage" }, "uris" : [ "http://www.mendeley.com/documents/?uuid=da3031a8-339f-37ab-a2fa-bda0b67b84cf" ] } ], "mendeley" : { "formattedCitation" : "(2)", "plainTextFormattedCitation" : "(2)", "previouslyFormattedCitation" : "(2)" }, "properties" : { "noteIndex" : 0 }, "schema" : "https://github.com/citation-style-language/schema/raw/master/csl-citation.json" }</w:instrText>
       </w:r>
       <w:r>
         <w:rPr>
@@ -445,14 +443,12 @@
         </w:rPr>
         <w:t xml:space="preserve"> Puede almacenarse hasta por 42 </w:t>
       </w:r>
-      <w:proofErr w:type="spellStart"/>
-      <w:r>
-        <w:rPr>
-          <w:lang w:val="es-ES"/>
-        </w:rPr>
-        <w:t>dias</w:t>
-      </w:r>
-      <w:proofErr w:type="spellEnd"/>
+      <w:r>
+        <w:rPr>
+          <w:lang w:val="es-ES"/>
+        </w:rPr>
+        <w:t>días</w:t>
+      </w:r>
       <w:r>
         <w:rPr>
           <w:lang w:val="es-ES"/>
@@ -514,6 +510,150 @@
         <w:rPr>
           <w:lang w:val="es-ES"/>
         </w:rPr>
+        <w:t xml:space="preserve">Los donantes </w:t>
+      </w:r>
+      <w:r>
+        <w:rPr>
+          <w:lang w:val="es-ES"/>
+        </w:rPr>
+        <w:t>de sangre pueden dividirse en tres tipos, el donante voluntario, el donante por reposición (para algún familiar o amigo) y los donantes pagados.</w:t>
+      </w:r>
+      <w:r>
+        <w:rPr>
+          <w:lang w:val="es-ES"/>
+        </w:rPr>
+        <w:t xml:space="preserve"> Proporcionalmente, se ha registrado que los jóvenes son los que más donan en países de bajos y medianos ingresos a comparación de países de altos ingresos </w:t>
+      </w:r>
+      <w:r>
+        <w:rPr>
+          <w:lang w:val="es-ES"/>
+        </w:rPr>
+        <w:fldChar w:fldCharType="begin" w:fldLock="1"/>
+      </w:r>
+      <w:r>
+        <w:rPr>
+          <w:lang w:val="es-ES"/>
+        </w:rPr>
+        <w:instrText>ADDIN CSL_CITATION { "citationItems" : [ { "id" : "ITEM-1", "itemData" : { "URL" : "http://www.who.int/mediacentre/factsheets/fs279/en/", "accessed" : { "date-parts" : [ [ "2017", "2", "6" ] ] }, "container-title" : "WHO", "id" : "ITEM-1", "issued" : { "date-parts" : [ [ "2016" ] ] }, "publisher" : "World Health Organization", "title" : "WHO | Blood safety and availability", "type" : "webpage" }, "uris" : [ "http://www.mendeley.com/documents/?uuid=87a09f09-b468-3c1c-a0d3-91ea1d53c7d2" ] } ], "mendeley" : { "formattedCitation" : "(3)", "plainTextFormattedCitation" : "(3)", "previouslyFormattedCitation" : "(3)" }, "properties" : { "noteIndex" : 0 }, "schema" : "https://github.com/citation-style-language/schema/raw/master/csl-citation.json" }</w:instrText>
+      </w:r>
+      <w:r>
+        <w:rPr>
+          <w:lang w:val="es-ES"/>
+        </w:rPr>
+        <w:fldChar w:fldCharType="separate"/>
+      </w:r>
+      <w:r>
+        <w:rPr>
+          <w:noProof/>
+          <w:lang w:val="es-ES"/>
+        </w:rPr>
+        <w:t>(3)</w:t>
+      </w:r>
+      <w:r>
+        <w:rPr>
+          <w:lang w:val="es-ES"/>
+        </w:rPr>
+        <w:fldChar w:fldCharType="end"/>
+      </w:r>
+      <w:r>
+        <w:rPr>
+          <w:lang w:val="es-ES"/>
+        </w:rPr>
+        <w:t>. La información geográfica de cada ciudad es importante para definir correctamente la estrategia ha usarse en cada banco de sangre.</w:t>
+      </w:r>
+    </w:p>
+    <w:p>
+      <w:pPr>
+        <w:rPr>
+          <w:lang w:val="es-ES"/>
+        </w:rPr>
+      </w:pPr>
+    </w:p>
+    <w:p>
+      <w:pPr>
+        <w:rPr>
+          <w:lang w:val="es-ES"/>
+        </w:rPr>
+      </w:pPr>
+      <w:r>
+        <w:rPr>
+          <w:lang w:val="es-ES"/>
+        </w:rPr>
+        <w:t>Entre el año 2008 al 2013, se presento un aumento de 10.7 millones de donaciones de sangre voluntarios a nivel mundial</w:t>
+      </w:r>
+      <w:r>
+        <w:rPr>
+          <w:lang w:val="es-ES"/>
+        </w:rPr>
+        <w:t xml:space="preserve"> pero sigue presentando un numero bajo de donaciones en países de medianos y bajos ingresos por cada mil habitantes (11.7 y 4.6 donaciones respectivamente)</w:t>
+      </w:r>
+      <w:r>
+        <w:rPr>
+          <w:lang w:val="es-ES"/>
+        </w:rPr>
+        <w:fldChar w:fldCharType="begin" w:fldLock="1"/>
+      </w:r>
+      <w:r>
+        <w:rPr>
+          <w:lang w:val="es-ES"/>
+        </w:rPr>
+        <w:instrText>ADDIN CSL_CITATION { "citationItems" : [ { "id" : "ITEM-1", "itemData" : { "URL" : "http://www.who.int/mediacentre/factsheets/fs279/en/", "accessed" : { "date-parts" : [ [ "2017", "2", "6" ] ] }, "container-title" : "WHO", "id" : "ITEM-1", "issued" : { "date-parts" : [ [ "2016" ] ] }, "publisher" : "World Health Organization", "title" : "WHO | Blood safety and availability", "type" : "webpage" }, "uris" : [ "http://www.mendeley.com/documents/?uuid=87a09f09-b468-3c1c-a0d3-91ea1d53c7d2" ] } ], "mendeley" : { "formattedCitation" : "(3)", "plainTextFormattedCitation" : "(3)", "previouslyFormattedCitation" : "(3)" }, "properties" : { "noteIndex" : 0 }, "schema" : "https://github.com/citation-style-language/schema/raw/master/csl-citation.json" }</w:instrText>
+      </w:r>
+      <w:r>
+        <w:rPr>
+          <w:lang w:val="es-ES"/>
+        </w:rPr>
+        <w:fldChar w:fldCharType="separate"/>
+      </w:r>
+      <w:r>
+        <w:rPr>
+          <w:noProof/>
+          <w:lang w:val="es-ES"/>
+        </w:rPr>
+        <w:t>(3)</w:t>
+      </w:r>
+      <w:r>
+        <w:rPr>
+          <w:lang w:val="es-ES"/>
+        </w:rPr>
+        <w:fldChar w:fldCharType="end"/>
+      </w:r>
+      <w:r>
+        <w:rPr>
+          <w:lang w:val="es-ES"/>
+        </w:rPr>
+        <w:t xml:space="preserve"> </w:t>
+      </w:r>
+      <w:r>
+        <w:rPr>
+          <w:lang w:val="es-ES"/>
+        </w:rPr>
+        <w:t>.</w:t>
+      </w:r>
+      <w:r>
+        <w:rPr>
+          <w:lang w:val="es-ES"/>
+        </w:rPr>
+        <w:t xml:space="preserve"> </w:t>
+      </w:r>
+    </w:p>
+    <w:p>
+      <w:pPr>
+        <w:rPr>
+          <w:lang w:val="es-ES"/>
+        </w:rPr>
+      </w:pPr>
+    </w:p>
+    <w:p>
+      <w:pPr>
+        <w:rPr>
+          <w:lang w:val="es-ES"/>
+        </w:rPr>
+      </w:pPr>
+      <w:r>
+        <w:rPr>
+          <w:lang w:val="es-ES"/>
+        </w:rPr>
         <w:t>El proceso de donación es simple, toma aproximadamente 1 hora entre que el donante ingresa al lugar de donación hasta que se retira, los pasos que se cumplen son los siguientes</w:t>
       </w:r>
       <w:r>
@@ -532,7 +672,7 @@
         <w:rPr>
           <w:lang w:val="es-ES"/>
         </w:rPr>
-        <w:instrText>ADDIN CSL_CITATION { "citationItems" : [ { "id" : "ITEM-1", "itemData" : { "URL" : "http://www.redcrossblood.org/donating-blood/donation-faqs", "accessed" : { "date-parts" : [ [ "2017", "1", "22" ] ] }, "id" : "ITEM-1", "issued" : { "date-parts" : [ [ "0" ] ] }, "title" : "Donation FAQs", "type" : "webpage" }, "uris" : [ "http://www.mendeley.com/documents/?uuid=7028865a-244d-4804-a931-64ccd9b6f322" ] } ], "mendeley" : { "formattedCitation" : "(3)", "plainTextFormattedCitation" : "(3)", "previouslyFormattedCitation" : "(3)" }, "properties" : { "noteIndex" : 0 }, "schema" : "https://github.com/citation-style-language/schema/raw/master/csl-citation.json" }</w:instrText>
+        <w:instrText>ADDIN CSL_CITATION { "citationItems" : [ { "id" : "ITEM-1", "itemData" : { "URL" : "http://www.redcrossblood.org/donating-blood/donation-faqs", "accessed" : { "date-parts" : [ [ "2017", "1", "22" ] ] }, "id" : "ITEM-1", "issued" : { "date-parts" : [ [ "0" ] ] }, "title" : "Donation FAQs", "type" : "webpage" }, "uris" : [ "http://www.mendeley.com/documents/?uuid=7028865a-244d-4804-a931-64ccd9b6f322" ] } ], "mendeley" : { "formattedCitation" : "(4)", "plainTextFormattedCitation" : "(4)", "previouslyFormattedCitation" : "(4)" }, "properties" : { "noteIndex" : 0 }, "schema" : "https://github.com/citation-style-language/schema/raw/master/csl-citation.json" }</w:instrText>
       </w:r>
       <w:r>
         <w:rPr>
@@ -545,7 +685,7 @@
           <w:noProof/>
           <w:lang w:val="es-ES"/>
         </w:rPr>
-        <w:t>(3)</w:t>
+        <w:t>(4)</w:t>
       </w:r>
       <w:r>
         <w:rPr>
@@ -618,6 +758,7 @@
         <w:rPr>
           <w:lang w:val="es-ES"/>
         </w:rPr>
+        <w:lastRenderedPageBreak/>
         <w:t xml:space="preserve">Donación: Se limpia el área del brazo y se inserta una aguja nueva </w:t>
       </w:r>
       <w:proofErr w:type="spellStart"/>
@@ -670,20 +811,56 @@
         <w:rPr>
           <w:lang w:val="es-ES"/>
         </w:rPr>
-        <w:t xml:space="preserve">La donación de sangre es importante debido a que puede salvar vidas, tanto en operaciones de alto y bajo riesgo, desastres naturales, accidentes y/o emergencias. Sin donantes de sangre, muchas vidas podrían perderse por un acto que al adulto </w:t>
-      </w:r>
-      <w:r>
-        <w:rPr>
-          <w:lang w:val="es-ES"/>
-        </w:rPr>
-        <w:lastRenderedPageBreak/>
-        <w:t>prome</w:t>
-      </w:r>
-      <w:r>
-        <w:rPr>
-          <w:lang w:val="es-ES"/>
-        </w:rPr>
-        <w:t>dio, no le implica mayor riesgo y solo implica un acto solidario ante otro ser humano.</w:t>
+        <w:t>La donación de sangre es importante debido a que puede salvar vidas, tanto en operaciones de alto y bajo riesgo, desastres naturales, accidentes y/o emergencias. Sin donantes de sangre, muchas vidas podrían perderse por un acto que al adulto prome</w:t>
+      </w:r>
+      <w:r>
+        <w:rPr>
+          <w:lang w:val="es-ES"/>
+        </w:rPr>
+        <w:t>dio, no le implica mayor riesgo y solo implica un acto</w:t>
+      </w:r>
+      <w:r>
+        <w:rPr>
+          <w:lang w:val="es-ES"/>
+        </w:rPr>
+        <w:t xml:space="preserve"> solidario ante otro ser humano ya que una bolsa de sangre (450ml) puede salvar 3 vidas mientras que la cantidad de sangre que cabe en una cucharita de té, puede salvar la vida de un infante </w:t>
+      </w:r>
+      <w:r>
+        <w:rPr>
+          <w:lang w:val="es-ES"/>
+        </w:rPr>
+        <w:fldChar w:fldCharType="begin" w:fldLock="1"/>
+      </w:r>
+      <w:r>
+        <w:rPr>
+          <w:lang w:val="es-ES"/>
+        </w:rPr>
+        <w:instrText>ADDIN CSL_CITATION { "citationItems" : [ { "id" : "ITEM-1", "itemData" : { "author" : [ { "dropping-particle" : "", "family" : "Ireri", "given" : "Salome", "non-dropping-particle" : "", "parse-names" : false, "suffix" : "" }, { "dropping-particle" : "", "family" : "Peter", "given" : "Supervisor", "non-dropping-particle" : "", "parse-names" : false, "suffix" : "" }, { "dropping-particle" : "", "family" : "Wagacha", "given" : "Waiganjo", "non-dropping-particle" : "", "parse-names" : false, "suffix" : "" } ], "id" : "ITEM-1", "issued" : { "date-parts" : [ [ "2014" ] ] }, "title" : "The Use of ICT for Blood Donation: A Donor Information Needs Driven System to Address Kenya's Low Blood Donation Rates", "type" : "article-journal" }, "uris" : [ "http://www.mendeley.com/documents/?uuid=b0376990-682d-383c-815e-5367a43c19ee" ] } ], "mendeley" : { "formattedCitation" : "(5)", "plainTextFormattedCitation" : "(5)" }, "properties" : { "noteIndex" : 0 }, "schema" : "https://github.com/citation-style-language/schema/raw/master/csl-citation.json" }</w:instrText>
+      </w:r>
+      <w:r>
+        <w:rPr>
+          <w:lang w:val="es-ES"/>
+        </w:rPr>
+        <w:fldChar w:fldCharType="separate"/>
+      </w:r>
+      <w:r>
+        <w:rPr>
+          <w:noProof/>
+          <w:lang w:val="es-ES"/>
+        </w:rPr>
+        <w:t>(5)</w:t>
+      </w:r>
+      <w:r>
+        <w:rPr>
+          <w:lang w:val="es-ES"/>
+        </w:rPr>
+        <w:fldChar w:fldCharType="end"/>
+      </w:r>
+      <w:r>
+        <w:rPr>
+          <w:lang w:val="es-ES"/>
+        </w:rPr>
+        <w:t>.</w:t>
       </w:r>
     </w:p>
     <w:p>
@@ -708,7 +885,13 @@
         <w:rPr>
           <w:lang w:val="es-ES"/>
         </w:rPr>
-        <w:t>Motivación para donar sangre</w:t>
+        <w:t>Estrategias de m</w:t>
+      </w:r>
+      <w:r>
+        <w:rPr>
+          <w:lang w:val="es-ES"/>
+        </w:rPr>
+        <w:t>otivación para donar sangre</w:t>
       </w:r>
     </w:p>
     <w:p>
@@ -776,7 +959,7 @@
         <w:rPr>
           <w:lang w:val="es-ES"/>
         </w:rPr>
-        <w:instrText>ADDIN CSL_CITATION { "citationItems" : [ { "id" : "ITEM-1", "itemData" : { "author" : [ { "dropping-particle" : "", "family" : "Siromani", "given" : "Umakanth", "non-dropping-particle" : "", "parse-names" : false, "suffix" : "" }, { "dropping-particle" : "", "family" : "Mammen", "given" : "Joy John", "non-dropping-particle" : "", "parse-names" : false, "suffix" : "" } ], "id" : "ITEM-1", "issue" : "6", "issued" : { "date-parts" : [ [ "2016" ] ] }, "title" : "Adaptations of Effective Blood Donor Motivation Strategies", "type" : "article-journal", "volume" : "2" }, "uris" : [ "http://www.mendeley.com/documents/?uuid=e6a2c42c-af05-4e8b-8d47-b0b169a312cc" ] } ], "mendeley" : { "formattedCitation" : "(4)", "plainTextFormattedCitation" : "(4)", "previouslyFormattedCitation" : "(4)" }, "properties" : { "noteIndex" : 0 }, "schema" : "https://github.com/citation-style-language/schema/raw/master/csl-citation.json" }</w:instrText>
+        <w:instrText>ADDIN CSL_CITATION { "citationItems" : [ { "id" : "ITEM-1", "itemData" : { "author" : [ { "dropping-particle" : "", "family" : "Siromani", "given" : "Umakanth", "non-dropping-particle" : "", "parse-names" : false, "suffix" : "" }, { "dropping-particle" : "", "family" : "Mammen", "given" : "Joy John", "non-dropping-particle" : "", "parse-names" : false, "suffix" : "" } ], "id" : "ITEM-1", "issue" : "6", "issued" : { "date-parts" : [ [ "2016" ] ] }, "title" : "Adaptations of Effective Blood Donor Motivation Strategies", "type" : "article-journal", "volume" : "2" }, "uris" : [ "http://www.mendeley.com/documents/?uuid=e6a2c42c-af05-4e8b-8d47-b0b169a312cc" ] } ], "mendeley" : { "formattedCitation" : "(6)", "plainTextFormattedCitation" : "(6)", "previouslyFormattedCitation" : "(5)" }, "properties" : { "noteIndex" : 0 }, "schema" : "https://github.com/citation-style-language/schema/raw/master/csl-citation.json" }</w:instrText>
       </w:r>
       <w:r>
         <w:rPr>
@@ -789,7 +972,7 @@
           <w:noProof/>
           <w:lang w:val="es-ES"/>
         </w:rPr>
-        <w:t>(4)</w:t>
+        <w:t>(6)</w:t>
       </w:r>
       <w:r>
         <w:rPr>
@@ -849,7 +1032,7 @@
         <w:rPr>
           <w:lang w:val="es-ES"/>
         </w:rPr>
-        <w:instrText>ADDIN CSL_CITATION { "citationItems" : [ { "id" : "ITEM-1", "itemData" : { "DOI" : "10.1053/tmrv.2002.31461", "ISSN" : "08877963", "PMID" : "11941574", "abstract" : "The aging of the US population and the evidence that only about 5% of individuals in the United States donate blood each year raise concerns about the assurance of an adequate, safe supply of blood in the future. Blood donation decision making has been investigated worldwide for decades to understand the process better to increase donation efficiency, safety, retention, collection numbers, and diversity of the donor pool. This review focuses on the characteristics of allogeneic blood donors, the motivational sources in donor decision making, and the research concepts and techniques used to examine these factors. Some historic studies considered pivotal, as well as more recent surveys, may not be pertinent to or representative of the current national donor pool. Interpretation of data related to donor characteristics should examine whether demographics mirror the donor pool to assist in targeted recruitment or if targeted recruitment actually leads to the reported demographics. Few recent studies of donor motivation have been published. Modern sources of positive and negative motivation are worth exploring through scientifically sound investigations involving representative cohorts using multifactorial approaches. Strategies that focus on retaining return donors and transforming first-time donors into repeaters would be beneficial. Investigations are needed also to assess research questions and to develop well-designed interventions to test hypotheses and to produce generalizable findings applicable to future donor decision making.", "author" : [ { "dropping-particle" : "", "family" : "Gillespie", "given" : "Theresa W.", "non-dropping-particle" : "", "parse-names" : false, "suffix" : "" }, { "dropping-particle" : "", "family" : "Hillyer", "given" : "Christopher D.", "non-dropping-particle" : "", "parse-names" : false, "suffix" : "" } ], "container-title" : "Transfusion Medicine Reviews", "id" : "ITEM-1", "issue" : "2", "issued" : { "date-parts" : [ [ "2002", "4" ] ] }, "page" : "115-130", "title" : "Blood donors and factors impacting the blood donation decision", "type" : "article-journal", "volume" : "16" }, "uris" : [ "http://www.mendeley.com/documents/?uuid=b823005f-468d-31e6-a77b-87363d312e4b" ] } ], "mendeley" : { "formattedCitation" : "(5)", "plainTextFormattedCitation" : "(5)", "previouslyFormattedCitation" : "(5)" }, "properties" : { "noteIndex" : 0 }, "schema" : "https://github.com/citation-style-language/schema/raw/master/csl-citation.json" }</w:instrText>
+        <w:instrText>ADDIN CSL_CITATION { "citationItems" : [ { "id" : "ITEM-1", "itemData" : { "DOI" : "10.1053/tmrv.2002.31461", "ISSN" : "08877963", "PMID" : "11941574", "abstract" : "The aging of the US population and the evidence that only about 5% of individuals in the United States donate blood each year raise concerns about the assurance of an adequate, safe supply of blood in the future. Blood donation decision making has been investigated worldwide for decades to understand the process better to increase donation efficiency, safety, retention, collection numbers, and diversity of the donor pool. This review focuses on the characteristics of allogeneic blood donors, the motivational sources in donor decision making, and the research concepts and techniques used to examine these factors. Some historic studies considered pivotal, as well as more recent surveys, may not be pertinent to or representative of the current national donor pool. Interpretation of data related to donor characteristics should examine whether demographics mirror the donor pool to assist in targeted recruitment or if targeted recruitment actually leads to the reported demographics. Few recent studies of donor motivation have been published. Modern sources of positive and negative motivation are worth exploring through scientifically sound investigations involving representative cohorts using multifactorial approaches. Strategies that focus on retaining return donors and transforming first-time donors into repeaters would be beneficial. Investigations are needed also to assess research questions and to develop well-designed interventions to test hypotheses and to produce generalizable findings applicable to future donor decision making.", "author" : [ { "dropping-particle" : "", "family" : "Gillespie", "given" : "Theresa W.", "non-dropping-particle" : "", "parse-names" : false, "suffix" : "" }, { "dropping-particle" : "", "family" : "Hillyer", "given" : "Christopher D.", "non-dropping-particle" : "", "parse-names" : false, "suffix" : "" } ], "container-title" : "Transfusion Medicine Reviews", "id" : "ITEM-1", "issue" : "2", "issued" : { "date-parts" : [ [ "2002", "4" ] ] }, "page" : "115-130", "title" : "Blood donors and factors impacting the blood donation decision", "type" : "article-journal", "volume" : "16" }, "uris" : [ "http://www.mendeley.com/documents/?uuid=b823005f-468d-31e6-a77b-87363d312e4b" ] } ], "mendeley" : { "formattedCitation" : "(7)", "plainTextFormattedCitation" : "(7)", "previouslyFormattedCitation" : "(6)" }, "properties" : { "noteIndex" : 0 }, "schema" : "https://github.com/citation-style-language/schema/raw/master/csl-citation.json" }</w:instrText>
       </w:r>
       <w:r>
         <w:rPr>
@@ -862,7 +1045,7 @@
           <w:noProof/>
           <w:lang w:val="es-ES"/>
         </w:rPr>
-        <w:t>(5)</w:t>
+        <w:t>(7)</w:t>
       </w:r>
       <w:r>
         <w:rPr>
@@ -875,6 +1058,29 @@
           <w:lang w:val="es-ES"/>
         </w:rPr>
         <w:t xml:space="preserve">. </w:t>
+      </w:r>
+    </w:p>
+    <w:p>
+      <w:pPr>
+        <w:rPr>
+          <w:lang w:val="es-ES"/>
+        </w:rPr>
+      </w:pPr>
+    </w:p>
+    <w:p>
+      <w:pPr>
+        <w:rPr>
+          <w:lang w:val="es-ES"/>
+        </w:rPr>
+      </w:pPr>
+      <w:bookmarkStart w:id="0" w:name="_GoBack"/>
+      <w:bookmarkEnd w:id="0"/>
+      <w:r>
+        <w:rPr>
+          <w:highlight w:val="red"/>
+          <w:lang w:val="es-ES"/>
+        </w:rPr>
+        <w:t>AQUÍ FALTA UN PARRAFO</w:t>
       </w:r>
     </w:p>
     <w:p>
@@ -975,7 +1181,7 @@
         <w:rPr>
           <w:lang w:val="es-ES"/>
         </w:rPr>
-        <w:instrText>ADDIN CSL_CITATION { "citationItems" : [ { "id" : "ITEM-1", "itemData" : { "URL" : "http://www.minsa.gob.pe/portada/Especiales/2010/donasangre/?op=3", "accessed" : { "date-parts" : [ [ "2017", "1", "13" ] ] }, "id" : "ITEM-1", "issued" : { "date-parts" : [ [ "0" ] ] }, "title" : "PRONAHEBAS - El Programa Nacional de Hemoterapia y Bancos de Sangre", "type" : "webpage" }, "uris" : [ "http://www.mendeley.com/documents/?uuid=a54bed1c-b4be-371a-a372-28402606ea4e" ] } ], "mendeley" : { "formattedCitation" : "(6)", "plainTextFormattedCitation" : "(6)", "previouslyFormattedCitation" : "(6)" }, "properties" : { "noteIndex" : 0 }, "schema" : "https://github.com/citation-style-language/schema/raw/master/csl-citation.json" }</w:instrText>
+        <w:instrText>ADDIN CSL_CITATION { "citationItems" : [ { "id" : "ITEM-1", "itemData" : { "URL" : "http://www.minsa.gob.pe/portada/Especiales/2010/donasangre/?op=3", "accessed" : { "date-parts" : [ [ "2017", "1", "13" ] ] }, "id" : "ITEM-1", "issued" : { "date-parts" : [ [ "0" ] ] }, "title" : "PRONAHEBAS - El Programa Nacional de Hemoterapia y Bancos de Sangre", "type" : "webpage" }, "uris" : [ "http://www.mendeley.com/documents/?uuid=a54bed1c-b4be-371a-a372-28402606ea4e" ] } ], "mendeley" : { "formattedCitation" : "(8)", "plainTextFormattedCitation" : "(8)", "previouslyFormattedCitation" : "(7)" }, "properties" : { "noteIndex" : 0 }, "schema" : "https://github.com/citation-style-language/schema/raw/master/csl-citation.json" }</w:instrText>
       </w:r>
       <w:r>
         <w:rPr>
@@ -988,7 +1194,7 @@
           <w:noProof/>
           <w:lang w:val="es-ES"/>
         </w:rPr>
-        <w:t>(6)</w:t>
+        <w:t>(8)</w:t>
       </w:r>
       <w:r>
         <w:rPr>
@@ -1199,8 +1405,6 @@
           <w:lang w:val="es-ES"/>
         </w:rPr>
       </w:pPr>
-      <w:bookmarkStart w:id="0" w:name="_GoBack"/>
-      <w:bookmarkEnd w:id="0"/>
     </w:p>
     <w:p>
       <w:pPr>
@@ -1449,7 +1653,7 @@
         <w:rPr>
           <w:lang w:val="es-ES"/>
         </w:rPr>
-        <w:instrText>ADDIN CSL_CITATION { "citationItems" : [ { "id" : "ITEM-1", "itemData" : { "URL" : "http://www.independent.co.uk/news/world/europe/blood-donors-in-sweden-get-a-text-message-whenever-someone-is-helped-with-their-blood-10310101.html", "accessed" : { "date-parts" : [ [ "2017", "1", "23" ] ] }, "id" : "ITEM-1", "issued" : { "date-parts" : [ [ "0" ] ] }, "title" : "Blood donors in Sweden get a text message whenever their blood saves someone's life | The Independent", "type" : "webpage" }, "uris" : [ "http://www.mendeley.com/documents/?uuid=6fe43cf5-07bb-3eba-b545-85fc6d5f535f" ] } ], "mendeley" : { "formattedCitation" : "(7)", "plainTextFormattedCitation" : "(7)", "previouslyFormattedCitation" : "(7)" }, "properties" : { "noteIndex" : 0 }, "schema" : "https://github.com/citation-style-language/schema/raw/master/csl-citation.json" }</w:instrText>
+        <w:instrText>ADDIN CSL_CITATION { "citationItems" : [ { "id" : "ITEM-1", "itemData" : { "URL" : "http://www.independent.co.uk/news/world/europe/blood-donors-in-sweden-get-a-text-message-whenever-someone-is-helped-with-their-blood-10310101.html", "accessed" : { "date-parts" : [ [ "2017", "1", "23" ] ] }, "id" : "ITEM-1", "issued" : { "date-parts" : [ [ "0" ] ] }, "title" : "Blood donors in Sweden get a text message whenever their blood saves someone's life | The Independent", "type" : "webpage" }, "uris" : [ "http://www.mendeley.com/documents/?uuid=6fe43cf5-07bb-3eba-b545-85fc6d5f535f" ] } ], "mendeley" : { "formattedCitation" : "(9)", "plainTextFormattedCitation" : "(9)", "previouslyFormattedCitation" : "(8)" }, "properties" : { "noteIndex" : 0 }, "schema" : "https://github.com/citation-style-language/schema/raw/master/csl-citation.json" }</w:instrText>
       </w:r>
       <w:r>
         <w:rPr>
@@ -1462,7 +1666,7 @@
           <w:noProof/>
           <w:lang w:val="es-ES"/>
         </w:rPr>
-        <w:t>(7)</w:t>
+        <w:t>(9)</w:t>
       </w:r>
       <w:r>
         <w:rPr>
@@ -1897,7 +2101,7 @@
           <w:noProof/>
         </w:rPr>
         <w:tab/>
-        <w:t>Donation FAQs [Internet]. [cited 2017 Jan 22]. Available from: http://www.redcrossblood.org/donating-blood/donation-faqs</w:t>
+        <w:t>WHO | Blood safety and availability [Internet]. WHO. World Health Organization; 2016 [cited 2017 Feb 6]. Available from: http://www.who.int/mediacentre/factsheets/fs279/en/</w:t>
       </w:r>
     </w:p>
     <w:p>
@@ -1925,7 +2129,7 @@
           <w:noProof/>
         </w:rPr>
         <w:tab/>
-        <w:t xml:space="preserve">Siromani U, Mammen JJ. Adaptations of Effective Blood Donor Motivation Strategies. 2016;2(6). </w:t>
+        <w:t>Donation FAQs [Internet]. [cited 2017 Jan 22]. Available from: http://www.redcrossblood.org/donating-blood/donation-faqs</w:t>
       </w:r>
     </w:p>
     <w:p>
@@ -1953,7 +2157,7 @@
           <w:noProof/>
         </w:rPr>
         <w:tab/>
-        <w:t>Gillespie TW, Hillyer CD. Blood donors and factors impacting the blood donation decision. Transfus Med Rev [Internet]. 2002 Apr [cited 2017 Jan 22];16(2):115–30. Available from: http://www.ncbi.nlm.nih.gov/pubmed/11941574</w:t>
+        <w:t xml:space="preserve">Ireri S, Peter S, Wagacha W. The Use of ICT for Blood Donation: A Donor Information Needs Driven System to Address Kenya’s Low Blood Donation Rates. 2014; </w:t>
       </w:r>
     </w:p>
     <w:p>
@@ -1981,7 +2185,7 @@
           <w:noProof/>
         </w:rPr>
         <w:tab/>
-        <w:t>PRONAHEBAS - El Programa Nacional de Hemoterapia y Bancos de Sangre [Internet]. [cited 2017 Jan 13]. Available from: http://www.minsa.gob.pe/portada/Especiales/2010/donasangre/?op=3</w:t>
+        <w:t xml:space="preserve">Siromani U, Mammen JJ. Adaptations of Effective Blood Donor Motivation Strategies. 2016;2(6). </w:t>
       </w:r>
     </w:p>
     <w:p>
@@ -1992,6 +2196,62 @@
         <w:adjustRightInd w:val="0"/>
         <w:ind w:left="640" w:hanging="640"/>
         <w:rPr>
+          <w:rFonts w:ascii="Calibri" w:eastAsia="Times New Roman" w:hAnsi="Calibri" w:cs="Times New Roman"/>
+          <w:noProof/>
+        </w:rPr>
+      </w:pPr>
+      <w:r>
+        <w:rPr>
+          <w:rFonts w:ascii="Calibri" w:eastAsia="Times New Roman" w:hAnsi="Calibri" w:cs="Times New Roman"/>
+          <w:noProof/>
+        </w:rPr>
+        <w:t xml:space="preserve">7. </w:t>
+      </w:r>
+      <w:r>
+        <w:rPr>
+          <w:rFonts w:ascii="Calibri" w:eastAsia="Times New Roman" w:hAnsi="Calibri" w:cs="Times New Roman"/>
+          <w:noProof/>
+        </w:rPr>
+        <w:tab/>
+        <w:t>Gillespie TW, Hillyer CD. Blood donors and factors impacting the blood donation decision. Transfus Med Rev [Internet]. 2002 Apr [cited 2017 Jan 22];16(2):115–30. Available from: http://www.ncbi.nlm.nih.gov/pubmed/11941574</w:t>
+      </w:r>
+    </w:p>
+    <w:p>
+      <w:pPr>
+        <w:widowControl w:val="0"/>
+        <w:autoSpaceDE w:val="0"/>
+        <w:autoSpaceDN w:val="0"/>
+        <w:adjustRightInd w:val="0"/>
+        <w:ind w:left="640" w:hanging="640"/>
+        <w:rPr>
+          <w:rFonts w:ascii="Calibri" w:eastAsia="Times New Roman" w:hAnsi="Calibri" w:cs="Times New Roman"/>
+          <w:noProof/>
+        </w:rPr>
+      </w:pPr>
+      <w:r>
+        <w:rPr>
+          <w:rFonts w:ascii="Calibri" w:eastAsia="Times New Roman" w:hAnsi="Calibri" w:cs="Times New Roman"/>
+          <w:noProof/>
+        </w:rPr>
+        <w:t xml:space="preserve">8. </w:t>
+      </w:r>
+      <w:r>
+        <w:rPr>
+          <w:rFonts w:ascii="Calibri" w:eastAsia="Times New Roman" w:hAnsi="Calibri" w:cs="Times New Roman"/>
+          <w:noProof/>
+        </w:rPr>
+        <w:tab/>
+        <w:t>PRONAHEBAS - El Programa Nacional de Hemoterapia y Bancos de Sangre [Internet]. [cited 2017 Jan 13]. Available from: http://www.minsa.gob.pe/portada/Especiales/2010/donasangre/?op=3</w:t>
+      </w:r>
+    </w:p>
+    <w:p>
+      <w:pPr>
+        <w:widowControl w:val="0"/>
+        <w:autoSpaceDE w:val="0"/>
+        <w:autoSpaceDN w:val="0"/>
+        <w:adjustRightInd w:val="0"/>
+        <w:ind w:left="640" w:hanging="640"/>
+        <w:rPr>
           <w:rFonts w:ascii="Calibri" w:hAnsi="Calibri"/>
           <w:noProof/>
         </w:rPr>
@@ -2001,7 +2261,7 @@
           <w:rFonts w:ascii="Calibri" w:eastAsia="Times New Roman" w:hAnsi="Calibri" w:cs="Times New Roman"/>
           <w:noProof/>
         </w:rPr>
-        <w:t xml:space="preserve">7. </w:t>
+        <w:t xml:space="preserve">9. </w:t>
       </w:r>
       <w:r>
         <w:rPr>

</xml_diff>

<commit_message>
Donación de Sangre en HNCH
Se agrego la parte de estado de donación en HNCH
</commit_message>
<xml_diff>
--- a/protocolo.docx
+++ b/protocolo.docx
@@ -759,7 +759,21 @@
           <w:lang w:val="es-ES"/>
         </w:rPr>
         <w:lastRenderedPageBreak/>
-        <w:t>Donación: Se limpia el área del brazo y se inserta una aguja nueva esteril para la extracción de sangre, se llena la bolsa de sangre por aproximadamente 10-15 minutos si se esta donando sangre completa, si se esta donando plaquetas o plasma por el proceso de aféresis el proceso puede tomar hasta 2 horas.</w:t>
+        <w:t xml:space="preserve">Donación: Se limpia el área del brazo y se inserta una aguja nueva </w:t>
+      </w:r>
+      <w:proofErr w:type="spellStart"/>
+      <w:r>
+        <w:rPr>
+          <w:lang w:val="es-ES"/>
+        </w:rPr>
+        <w:t>esteril</w:t>
+      </w:r>
+      <w:proofErr w:type="spellEnd"/>
+      <w:r>
+        <w:rPr>
+          <w:lang w:val="es-ES"/>
+        </w:rPr>
+        <w:t xml:space="preserve"> para la extracción de sangre, se llena la bolsa de sangre por aproximadamente 10-15 minutos si se esta donando sangre completa, si se esta donando plaquetas o plasma por el proceso de aféresis el proceso puede tomar hasta 2 horas.</w:t>
       </w:r>
     </w:p>
     <w:p>
@@ -1089,7 +1103,21 @@
         <w:rPr>
           <w:lang w:val="es-ES"/>
         </w:rPr>
-        <w:t>Uso de TICs para motivación en donación de sangre</w:t>
+        <w:t xml:space="preserve">Uso de </w:t>
+      </w:r>
+      <w:proofErr w:type="spellStart"/>
+      <w:r>
+        <w:rPr>
+          <w:lang w:val="es-ES"/>
+        </w:rPr>
+        <w:t>TICs</w:t>
+      </w:r>
+      <w:proofErr w:type="spellEnd"/>
+      <w:r>
+        <w:rPr>
+          <w:lang w:val="es-ES"/>
+        </w:rPr>
+        <w:t xml:space="preserve"> para motivación en donación de sangre</w:t>
       </w:r>
     </w:p>
     <w:p>
@@ -1266,10 +1294,98 @@
         <w:rPr>
           <w:lang w:val="es-ES"/>
         </w:rPr>
-        <w:t>dfskdfdfkjdld</w:t>
+        <w:t>En el Hospital Nacional Cayetano Heredia</w:t>
+      </w:r>
+      <w:r>
+        <w:rPr>
+          <w:lang w:val="es-ES"/>
+        </w:rPr>
+        <w:t xml:space="preserve"> (HNCH)</w:t>
+      </w:r>
+      <w:r>
+        <w:rPr>
+          <w:lang w:val="es-ES"/>
+        </w:rPr>
+        <w:t xml:space="preserve">, en el año 2016 tuvieron en total 8245 donantes registrados en su Banco de Sangre, de ellos tan solo el 13.34% eran donantes voluntarios y solo 0.9% fueron donantes voluntarios que se presentaron al Banco de Sangre sin ningún tipo de campaña de donación. En el año 2015, se tuvo un 9.29% </w:t>
+      </w:r>
+      <w:r>
+        <w:rPr>
+          <w:lang w:val="es-ES"/>
+        </w:rPr>
+        <w:t xml:space="preserve">de donantes voluntarios del total de 8797 donantes, de los cuales solo el 0.53% fueron donantes voluntarios que no necesitaron una campaña de donación. En el 2014, solo el 0.48% de donantes totales fueron voluntarios sin necesidad de campaña de donación. </w:t>
+      </w:r>
+    </w:p>
+    <w:p>
+      <w:pPr>
+        <w:rPr>
+          <w:lang w:val="es-ES"/>
+        </w:rPr>
+      </w:pPr>
+    </w:p>
+    <w:p>
+      <w:pPr>
+        <w:rPr>
+          <w:lang w:val="es-ES"/>
+        </w:rPr>
+      </w:pPr>
+      <w:r>
+        <w:rPr>
+          <w:lang w:val="es-ES"/>
+        </w:rPr>
+        <w:t xml:space="preserve">Adicionalmente, se tiene registrado que en el 2016 solo 23 de los donantes voluntarios (tanto con y sin campaña de donación) son donantes reiterativos y en el año 2015 fueron 26 donantes reiterativos. </w:t>
+      </w:r>
+    </w:p>
+    <w:p>
+      <w:pPr>
+        <w:rPr>
+          <w:lang w:val="es-ES"/>
+        </w:rPr>
+      </w:pPr>
+    </w:p>
+    <w:p>
+      <w:pPr>
+        <w:rPr>
+          <w:lang w:val="es-ES"/>
+        </w:rPr>
+      </w:pPr>
+      <w:r>
+        <w:rPr>
+          <w:lang w:val="es-ES"/>
+        </w:rPr>
+        <w:t xml:space="preserve">Estas cifras demuestran la necesidad del desarrollo de una estrategia para atraer </w:t>
+      </w:r>
+      <w:r>
+        <w:rPr>
+          <w:lang w:val="es-ES"/>
+        </w:rPr>
+        <w:t xml:space="preserve">y retener </w:t>
+      </w:r>
+      <w:r>
+        <w:rPr>
+          <w:lang w:val="es-ES"/>
+        </w:rPr>
+        <w:t xml:space="preserve">donantes voluntarios, ya que </w:t>
+      </w:r>
+      <w:r>
+        <w:rPr>
+          <w:lang w:val="es-ES"/>
+        </w:rPr>
+        <w:t>son valores muy bajos que se vienen presentando consistentemente con el paso de los años. Las campañas de donación representan una buena solución para atraer a donantes voluntarios, sin embargo no es una solución a largo plazo ya que implica un presupuesto y una gestión adicional a las realizadas en el Banco de Sangre de HNCH. Esta estrategia buscaría aumentar la cantidad de donantes voluntarios</w:t>
+      </w:r>
+      <w:r>
+        <w:rPr>
+          <w:lang w:val="es-ES"/>
+        </w:rPr>
+        <w:t xml:space="preserve"> reiterativos que vuelvan al Banco de Sangre por decisión propia motivados por los mensajes de texto enviados</w:t>
       </w:r>
       <w:bookmarkStart w:id="0" w:name="_GoBack"/>
       <w:bookmarkEnd w:id="0"/>
+      <w:r>
+        <w:rPr>
+          <w:lang w:val="es-ES"/>
+        </w:rPr>
+        <w:t xml:space="preserve">. </w:t>
+      </w:r>
     </w:p>
     <w:p>
       <w:pPr>
@@ -1540,6 +1656,7 @@
         <w:rPr>
           <w:lang w:val="es-ES"/>
         </w:rPr>
+        <w:lastRenderedPageBreak/>
         <w:t xml:space="preserve">Los </w:t>
       </w:r>
       <w:r>
@@ -1767,7 +1884,6 @@
         <w:rPr>
           <w:lang w:val="es-ES"/>
         </w:rPr>
-        <w:lastRenderedPageBreak/>
         <w:t xml:space="preserve">Este modulo se enfocará en lograr que </w:t>
       </w:r>
       <w:r>
@@ -1914,16 +2030,11 @@
     <w:p>
       <w:pPr>
         <w:pStyle w:val="Prrafodelista"/>
-        <w:rPr>
-          <w:lang w:val="es-ES"/>
-        </w:rPr>
-      </w:pPr>
-      <w:r>
-        <w:rPr>
-          <w:lang w:val="es-ES"/>
-        </w:rPr>
-        <w:t>Dkflasgm.fvc</w:t>
-      </w:r>
+        <w:ind w:left="360"/>
+        <w:rPr>
+          <w:lang w:val="es-ES"/>
+        </w:rPr>
+      </w:pPr>
     </w:p>
     <w:p>
       <w:pPr>
@@ -2025,6 +2136,7 @@
         <w:rPr>
           <w:lang w:val="es-ES"/>
         </w:rPr>
+        <w:lastRenderedPageBreak/>
         <w:fldChar w:fldCharType="begin" w:fldLock="1"/>
       </w:r>
       <w:r>
@@ -2267,7 +2379,6 @@
           <w:rFonts w:ascii="Calibri" w:eastAsia="Times New Roman" w:hAnsi="Calibri" w:cs="Times New Roman"/>
           <w:noProof/>
         </w:rPr>
-        <w:lastRenderedPageBreak/>
         <w:t xml:space="preserve">8. </w:t>
       </w:r>
       <w:r>

</xml_diff>

<commit_message>
Avances al 7 de feb
</commit_message>
<xml_diff>
--- a/protocolo.docx
+++ b/protocolo.docx
@@ -759,21 +759,7 @@
           <w:lang w:val="es-ES"/>
         </w:rPr>
         <w:lastRenderedPageBreak/>
-        <w:t xml:space="preserve">Donación: Se limpia el área del brazo y se inserta una aguja nueva </w:t>
-      </w:r>
-      <w:proofErr w:type="spellStart"/>
-      <w:r>
-        <w:rPr>
-          <w:lang w:val="es-ES"/>
-        </w:rPr>
-        <w:t>esteril</w:t>
-      </w:r>
-      <w:proofErr w:type="spellEnd"/>
-      <w:r>
-        <w:rPr>
-          <w:lang w:val="es-ES"/>
-        </w:rPr>
-        <w:t xml:space="preserve"> para la extracción de sangre, se llena la bolsa de sangre por aproximadamente 10-15 minutos si se esta donando sangre completa, si se esta donando plaquetas o plasma por el proceso de aféresis el proceso puede tomar hasta 2 horas.</w:t>
+        <w:t>Donación: Se limpia el área del brazo y se inserta una aguja nueva esteril para la extracción de sangre, se llena la bolsa de sangre por aproximadamente 10-15 minutos si se esta donando sangre completa, si se esta donando plaquetas o plasma por el proceso de aféresis el proceso puede tomar hasta 2 horas.</w:t>
       </w:r>
     </w:p>
     <w:p>
@@ -835,7 +821,7 @@
         <w:rPr>
           <w:lang w:val="es-ES"/>
         </w:rPr>
-        <w:instrText>ADDIN CSL_CITATION { "citationItems" : [ { "id" : "ITEM-1", "itemData" : { "author" : [ { "dropping-particle" : "", "family" : "Ireri", "given" : "Salome", "non-dropping-particle" : "", "parse-names" : false, "suffix" : "" }, { "dropping-particle" : "", "family" : "Peter", "given" : "Supervisor", "non-dropping-particle" : "", "parse-names" : false, "suffix" : "" }, { "dropping-particle" : "", "family" : "Wagacha", "given" : "Waiganjo", "non-dropping-particle" : "", "parse-names" : false, "suffix" : "" } ], "id" : "ITEM-1", "issued" : { "date-parts" : [ [ "2014" ] ] }, "title" : "The Use of ICT for Blood Donation: A Donor Information Needs Driven System to Address Kenya's Low Blood Donation Rates", "type" : "article-journal" }, "uris" : [ "http://www.mendeley.com/documents/?uuid=b0376990-682d-383c-815e-5367a43c19ee" ] } ], "mendeley" : { "formattedCitation" : "(5)", "plainTextFormattedCitation" : "(5)" }, "properties" : { "noteIndex" : 0 }, "schema" : "https://github.com/citation-style-language/schema/raw/master/csl-citation.json" }</w:instrText>
+        <w:instrText>ADDIN CSL_CITATION { "citationItems" : [ { "id" : "ITEM-1", "itemData" : { "author" : [ { "dropping-particle" : "", "family" : "Ireri", "given" : "Salome", "non-dropping-particle" : "", "parse-names" : false, "suffix" : "" }, { "dropping-particle" : "", "family" : "Peter", "given" : "Supervisor", "non-dropping-particle" : "", "parse-names" : false, "suffix" : "" }, { "dropping-particle" : "", "family" : "Wagacha", "given" : "Waiganjo", "non-dropping-particle" : "", "parse-names" : false, "suffix" : "" } ], "id" : "ITEM-1", "issued" : { "date-parts" : [ [ "2014" ] ] }, "title" : "The Use of ICT for Blood Donation: A Donor Information Needs Driven System to Address Kenya's Low Blood Donation Rates", "type" : "article-journal" }, "uris" : [ "http://www.mendeley.com/documents/?uuid=b0376990-682d-383c-815e-5367a43c19ee" ] } ], "mendeley" : { "formattedCitation" : "(5)", "plainTextFormattedCitation" : "(5)", "previouslyFormattedCitation" : "(5)" }, "properties" : { "noteIndex" : 0 }, "schema" : "https://github.com/citation-style-language/schema/raw/master/csl-citation.json" }</w:instrText>
       </w:r>
       <w:r>
         <w:rPr>
@@ -959,7 +945,7 @@
         <w:rPr>
           <w:lang w:val="es-ES"/>
         </w:rPr>
-        <w:instrText>ADDIN CSL_CITATION { "citationItems" : [ { "id" : "ITEM-1", "itemData" : { "author" : [ { "dropping-particle" : "", "family" : "Siromani", "given" : "Umakanth", "non-dropping-particle" : "", "parse-names" : false, "suffix" : "" }, { "dropping-particle" : "", "family" : "Mammen", "given" : "Joy John", "non-dropping-particle" : "", "parse-names" : false, "suffix" : "" } ], "id" : "ITEM-1", "issue" : "6", "issued" : { "date-parts" : [ [ "2016" ] ] }, "title" : "Adaptations of Effective Blood Donor Motivation Strategies", "type" : "article-journal", "volume" : "2" }, "uris" : [ "http://www.mendeley.com/documents/?uuid=e6a2c42c-af05-4e8b-8d47-b0b169a312cc" ] } ], "mendeley" : { "formattedCitation" : "(6)", "plainTextFormattedCitation" : "(6)", "previouslyFormattedCitation" : "(5)" }, "properties" : { "noteIndex" : 0 }, "schema" : "https://github.com/citation-style-language/schema/raw/master/csl-citation.json" }</w:instrText>
+        <w:instrText>ADDIN CSL_CITATION { "citationItems" : [ { "id" : "ITEM-1", "itemData" : { "author" : [ { "dropping-particle" : "", "family" : "Siromani", "given" : "Umakanth", "non-dropping-particle" : "", "parse-names" : false, "suffix" : "" }, { "dropping-particle" : "", "family" : "Mammen", "given" : "Joy John", "non-dropping-particle" : "", "parse-names" : false, "suffix" : "" } ], "id" : "ITEM-1", "issue" : "6", "issued" : { "date-parts" : [ [ "2016" ] ] }, "title" : "Adaptations of Effective Blood Donor Motivation Strategies", "type" : "article-journal", "volume" : "2" }, "uris" : [ "http://www.mendeley.com/documents/?uuid=e6a2c42c-af05-4e8b-8d47-b0b169a312cc" ] } ], "mendeley" : { "formattedCitation" : "(6)", "plainTextFormattedCitation" : "(6)", "previouslyFormattedCitation" : "(6)" }, "properties" : { "noteIndex" : 0 }, "schema" : "https://github.com/citation-style-language/schema/raw/master/csl-citation.json" }</w:instrText>
       </w:r>
       <w:r>
         <w:rPr>
@@ -1032,7 +1018,7 @@
         <w:rPr>
           <w:lang w:val="es-ES"/>
         </w:rPr>
-        <w:instrText>ADDIN CSL_CITATION { "citationItems" : [ { "id" : "ITEM-1", "itemData" : { "DOI" : "10.1053/tmrv.2002.31461", "ISSN" : "08877963", "PMID" : "11941574", "abstract" : "The aging of the US population and the evidence that only about 5% of individuals in the United States donate blood each year raise concerns about the assurance of an adequate, safe supply of blood in the future. Blood donation decision making has been investigated worldwide for decades to understand the process better to increase donation efficiency, safety, retention, collection numbers, and diversity of the donor pool. This review focuses on the characteristics of allogeneic blood donors, the motivational sources in donor decision making, and the research concepts and techniques used to examine these factors. Some historic studies considered pivotal, as well as more recent surveys, may not be pertinent to or representative of the current national donor pool. Interpretation of data related to donor characteristics should examine whether demographics mirror the donor pool to assist in targeted recruitment or if targeted recruitment actually leads to the reported demographics. Few recent studies of donor motivation have been published. Modern sources of positive and negative motivation are worth exploring through scientifically sound investigations involving representative cohorts using multifactorial approaches. Strategies that focus on retaining return donors and transforming first-time donors into repeaters would be beneficial. Investigations are needed also to assess research questions and to develop well-designed interventions to test hypotheses and to produce generalizable findings applicable to future donor decision making.", "author" : [ { "dropping-particle" : "", "family" : "Gillespie", "given" : "Theresa W.", "non-dropping-particle" : "", "parse-names" : false, "suffix" : "" }, { "dropping-particle" : "", "family" : "Hillyer", "given" : "Christopher D.", "non-dropping-particle" : "", "parse-names" : false, "suffix" : "" } ], "container-title" : "Transfusion Medicine Reviews", "id" : "ITEM-1", "issue" : "2", "issued" : { "date-parts" : [ [ "2002", "4" ] ] }, "page" : "115-130", "title" : "Blood donors and factors impacting the blood donation decision", "type" : "article-journal", "volume" : "16" }, "uris" : [ "http://www.mendeley.com/documents/?uuid=b823005f-468d-31e6-a77b-87363d312e4b" ] } ], "mendeley" : { "formattedCitation" : "(7)", "plainTextFormattedCitation" : "(7)", "previouslyFormattedCitation" : "(6)" }, "properties" : { "noteIndex" : 0 }, "schema" : "https://github.com/citation-style-language/schema/raw/master/csl-citation.json" }</w:instrText>
+        <w:instrText>ADDIN CSL_CITATION { "citationItems" : [ { "id" : "ITEM-1", "itemData" : { "DOI" : "10.1053/tmrv.2002.31461", "ISSN" : "08877963", "PMID" : "11941574", "abstract" : "The aging of the US population and the evidence that only about 5% of individuals in the United States donate blood each year raise concerns about the assurance of an adequate, safe supply of blood in the future. Blood donation decision making has been investigated worldwide for decades to understand the process better to increase donation efficiency, safety, retention, collection numbers, and diversity of the donor pool. This review focuses on the characteristics of allogeneic blood donors, the motivational sources in donor decision making, and the research concepts and techniques used to examine these factors. Some historic studies considered pivotal, as well as more recent surveys, may not be pertinent to or representative of the current national donor pool. Interpretation of data related to donor characteristics should examine whether demographics mirror the donor pool to assist in targeted recruitment or if targeted recruitment actually leads to the reported demographics. Few recent studies of donor motivation have been published. Modern sources of positive and negative motivation are worth exploring through scientifically sound investigations involving representative cohorts using multifactorial approaches. Strategies that focus on retaining return donors and transforming first-time donors into repeaters would be beneficial. Investigations are needed also to assess research questions and to develop well-designed interventions to test hypotheses and to produce generalizable findings applicable to future donor decision making.", "author" : [ { "dropping-particle" : "", "family" : "Gillespie", "given" : "Theresa W.", "non-dropping-particle" : "", "parse-names" : false, "suffix" : "" }, { "dropping-particle" : "", "family" : "Hillyer", "given" : "Christopher D.", "non-dropping-particle" : "", "parse-names" : false, "suffix" : "" } ], "container-title" : "Transfusion Medicine Reviews", "id" : "ITEM-1", "issue" : "2", "issued" : { "date-parts" : [ [ "2002", "4" ] ] }, "page" : "115-130", "title" : "Blood donors and factors impacting the blood donation decision", "type" : "article-journal", "volume" : "16" }, "uris" : [ "http://www.mendeley.com/documents/?uuid=b823005f-468d-31e6-a77b-87363d312e4b" ] } ], "mendeley" : { "formattedCitation" : "(7)", "plainTextFormattedCitation" : "(7)", "previouslyFormattedCitation" : "(7)" }, "properties" : { "noteIndex" : 0 }, "schema" : "https://github.com/citation-style-language/schema/raw/master/csl-citation.json" }</w:instrText>
       </w:r>
       <w:r>
         <w:rPr>
@@ -1075,18 +1061,86 @@
       </w:pPr>
       <w:r>
         <w:rPr>
-          <w:highlight w:val="red"/>
-          <w:lang w:val="es-ES"/>
-        </w:rPr>
-        <w:t>AQUÍ FALTA UN PARRAFO</w:t>
-      </w:r>
-    </w:p>
-    <w:p>
-      <w:pPr>
-        <w:rPr>
-          <w:lang w:val="es-ES"/>
-        </w:rPr>
-      </w:pPr>
+          <w:lang w:val="es-ES"/>
+        </w:rPr>
+        <w:t xml:space="preserve">En el 2000, el WHO realizo un taller en Bangladesh para revisar el status de los programas de donación de sangre en la región sureste de países </w:t>
+      </w:r>
+      <w:r>
+        <w:rPr>
+          <w:lang w:val="es-ES"/>
+        </w:rPr>
+        <w:t>a</w:t>
+      </w:r>
+      <w:r>
+        <w:rPr>
+          <w:lang w:val="es-ES"/>
+        </w:rPr>
+        <w:t>siáticos</w:t>
+      </w:r>
+      <w:r>
+        <w:rPr>
+          <w:lang w:val="es-ES"/>
+        </w:rPr>
+        <w:t xml:space="preserve"> y diversas estrategias para promover la donación voluntaria no remunerada de sangre. En este taller, se determino la importancia de material tanto electrónico como impreso para la promoción de sus programas, todo el material seria utilizado para enviar mensajes acerca de la donación de sangre a todo el publico. </w:t>
+      </w:r>
+      <w:r>
+        <w:rPr>
+          <w:lang w:val="es-ES"/>
+        </w:rPr>
+        <w:t xml:space="preserve">Todo este material, se necesita primordialmente para </w:t>
+      </w:r>
+      <w:r>
+        <w:rPr>
+          <w:lang w:val="es-ES"/>
+        </w:rPr>
+        <w:t xml:space="preserve">educación de los donantes con el fin de cambiar sus actitudes y creencias sobre la donación, adicionalmente contribuye a que la población se auto-reconozca como potencial donante ya que estarían concientizados sobre quienes califican y quienes no </w:t>
+      </w:r>
+      <w:r>
+        <w:rPr>
+          <w:lang w:val="es-ES"/>
+        </w:rPr>
+        <w:fldChar w:fldCharType="begin" w:fldLock="1"/>
+      </w:r>
+      <w:r>
+        <w:rPr>
+          <w:lang w:val="es-ES"/>
+        </w:rPr>
+        <w:instrText>ADDIN CSL_CITATION { "citationItems" : [ { "id" : "ITEM-1", "itemData" : { "author" : [ { "dropping-particle" : "", "family" : "Delhi", "given" : "New", "non-dropping-particle" : "", "parse-names" : false, "suffix" : "" } ], "id" : "ITEM-1", "issued" : { "date-parts" : [ [ "2000" ] ] }, "page" : "24-28", "title" : "SEA-HLM-333 Distribution: General Strategies for Blood Donor Recruitment World Health Organization Regional Office for South-East Asia", "type" : "article-journal" }, "uris" : [ "http://www.mendeley.com/documents/?uuid=38c9b9c9-bccc-389f-a5ba-01fa4e7eb50a" ] } ], "mendeley" : { "formattedCitation" : "(8)", "plainTextFormattedCitation" : "(8)" }, "properties" : { "noteIndex" : 0 }, "schema" : "https://github.com/citation-style-language/schema/raw/master/csl-citation.json" }</w:instrText>
+      </w:r>
+      <w:r>
+        <w:rPr>
+          <w:lang w:val="es-ES"/>
+        </w:rPr>
+        <w:fldChar w:fldCharType="separate"/>
+      </w:r>
+      <w:r>
+        <w:rPr>
+          <w:noProof/>
+          <w:lang w:val="es-ES"/>
+        </w:rPr>
+        <w:t>(8)</w:t>
+      </w:r>
+      <w:r>
+        <w:rPr>
+          <w:lang w:val="es-ES"/>
+        </w:rPr>
+        <w:fldChar w:fldCharType="end"/>
+      </w:r>
+      <w:r>
+        <w:rPr>
+          <w:lang w:val="es-ES"/>
+        </w:rPr>
+        <w:t>.</w:t>
+      </w:r>
+    </w:p>
+    <w:p>
+      <w:pPr>
+        <w:rPr>
+          <w:lang w:val="es-ES"/>
+        </w:rPr>
+      </w:pPr>
+      <w:bookmarkStart w:id="0" w:name="_GoBack"/>
+      <w:bookmarkEnd w:id="0"/>
     </w:p>
     <w:p>
       <w:pPr>
@@ -1103,21 +1157,7 @@
         <w:rPr>
           <w:lang w:val="es-ES"/>
         </w:rPr>
-        <w:t xml:space="preserve">Uso de </w:t>
-      </w:r>
-      <w:proofErr w:type="spellStart"/>
-      <w:r>
-        <w:rPr>
-          <w:lang w:val="es-ES"/>
-        </w:rPr>
-        <w:t>TICs</w:t>
-      </w:r>
-      <w:proofErr w:type="spellEnd"/>
-      <w:r>
-        <w:rPr>
-          <w:lang w:val="es-ES"/>
-        </w:rPr>
-        <w:t xml:space="preserve"> para motivación en donación de sangre</w:t>
+        <w:t>Uso de TICs para motivación en donación de sangre</w:t>
       </w:r>
     </w:p>
     <w:p>
@@ -1161,7 +1201,14 @@
         <w:rPr>
           <w:lang w:val="es-ES"/>
         </w:rPr>
-        <w:t xml:space="preserve">La donación de sangre en el Perú no cuenta con una estrategia especifica para motivación de la población de donación voluntaria y se encuentra muy centralizada, siendo el 86% de la sangre recolectada proveniente de Lima únicamente. Adicionalmente, se estima que solo el 0.5% de la población dona sangre, y dentro de este porcentaje, solo el 5% es donación voluntaria, siendo </w:t>
+        <w:t xml:space="preserve">La donación de sangre en el Perú no cuenta con una estrategia especifica para motivación de la población de donación voluntaria y se encuentra muy centralizada, siendo el 86% de la sangre recolectada proveniente de Lima únicamente. Adicionalmente, se estima que solo el 0.5% de la población dona sangre, y dentro de </w:t>
+      </w:r>
+      <w:r>
+        <w:rPr>
+          <w:lang w:val="es-ES"/>
+        </w:rPr>
+        <w:lastRenderedPageBreak/>
+        <w:t xml:space="preserve">este porcentaje, solo el 5% es donación voluntaria, siendo </w:t>
       </w:r>
       <w:r>
         <w:rPr>
@@ -1179,7 +1226,7 @@
         <w:rPr>
           <w:lang w:val="es-ES"/>
         </w:rPr>
-        <w:instrText>ADDIN CSL_CITATION { "citationItems" : [ { "id" : "ITEM-1", "itemData" : { "URL" : "http://www.minsa.gob.pe/portada/Especiales/2010/donasangre/?op=3", "accessed" : { "date-parts" : [ [ "2017", "1", "13" ] ] }, "id" : "ITEM-1", "issued" : { "date-parts" : [ [ "0" ] ] }, "title" : "PRONAHEBAS - El Programa Nacional de Hemoterapia y Bancos de Sangre", "type" : "webpage" }, "uris" : [ "http://www.mendeley.com/documents/?uuid=a54bed1c-b4be-371a-a372-28402606ea4e" ] } ], "mendeley" : { "formattedCitation" : "(8)", "plainTextFormattedCitation" : "(8)", "previouslyFormattedCitation" : "(7)" }, "properties" : { "noteIndex" : 0 }, "schema" : "https://github.com/citation-style-language/schema/raw/master/csl-citation.json" }</w:instrText>
+        <w:instrText>ADDIN CSL_CITATION { "citationItems" : [ { "id" : "ITEM-1", "itemData" : { "URL" : "http://www.minsa.gob.pe/portada/Especiales/2010/donasangre/?op=3", "accessed" : { "date-parts" : [ [ "2017", "1", "13" ] ] }, "id" : "ITEM-1", "issued" : { "date-parts" : [ [ "0" ] ] }, "title" : "PRONAHEBAS - El Programa Nacional de Hemoterapia y Bancos de Sangre", "type" : "webpage" }, "uris" : [ "http://www.mendeley.com/documents/?uuid=a54bed1c-b4be-371a-a372-28402606ea4e" ] } ], "mendeley" : { "formattedCitation" : "(9)", "plainTextFormattedCitation" : "(9)", "previouslyFormattedCitation" : "(8)" }, "properties" : { "noteIndex" : 0 }, "schema" : "https://github.com/citation-style-language/schema/raw/master/csl-citation.json" }</w:instrText>
       </w:r>
       <w:r>
         <w:rPr>
@@ -1192,7 +1239,7 @@
           <w:noProof/>
           <w:lang w:val="es-ES"/>
         </w:rPr>
-        <w:t>(8)</w:t>
+        <w:t>(9)</w:t>
       </w:r>
       <w:r>
         <w:rPr>
@@ -1236,14 +1283,7 @@
         <w:rPr>
           <w:lang w:val="es-ES"/>
         </w:rPr>
-        <w:t xml:space="preserve">que deben ser atendidos con prioridad. Actualmente, en los hospitales del Ministerio de Salud del Perú, no cuentan </w:t>
-      </w:r>
-      <w:r>
-        <w:rPr>
-          <w:lang w:val="es-ES"/>
-        </w:rPr>
-        <w:lastRenderedPageBreak/>
-        <w:t>con una forma de comunicación entre el centro de donación y el donante, ni para informar sobre los resultados de las pruebas que se han realizado a su sangre</w:t>
+        <w:t>que deben ser atendidos con prioridad. Actualmente, en los hospitales del Ministerio de Salud del Perú, no cuentan con una forma de comunicación entre el centro de donación y el donante, ni para informar sobre los resultados de las pruebas que se han realizado a su sangre</w:t>
       </w:r>
       <w:r>
         <w:rPr>
@@ -1378,8 +1418,12 @@
         </w:rPr>
         <w:t xml:space="preserve"> reiterativos que vuelvan al Banco de Sangre por decisión propia motivados por los mensajes de texto enviados</w:t>
       </w:r>
-      <w:bookmarkStart w:id="0" w:name="_GoBack"/>
-      <w:bookmarkEnd w:id="0"/>
+      <w:r>
+        <w:rPr>
+          <w:lang w:val="es-ES"/>
+        </w:rPr>
+        <w:tab/>
+      </w:r>
       <w:r>
         <w:rPr>
           <w:lang w:val="es-ES"/>
@@ -1511,6 +1555,7 @@
         <w:rPr>
           <w:lang w:val="es-ES"/>
         </w:rPr>
+        <w:lastRenderedPageBreak/>
         <w:t>Desarrollar prototipos de mensajes de texto (SMS) que serán enviados a los donantes de sangre.</w:t>
       </w:r>
     </w:p>
@@ -1656,343 +1701,349 @@
         <w:rPr>
           <w:lang w:val="es-ES"/>
         </w:rPr>
+        <w:t xml:space="preserve">Los </w:t>
+      </w:r>
+      <w:r>
+        <w:rPr>
+          <w:lang w:val="es-ES"/>
+        </w:rPr>
+        <w:t>módulos</w:t>
+      </w:r>
+      <w:r>
+        <w:rPr>
+          <w:lang w:val="es-ES"/>
+        </w:rPr>
+        <w:t xml:space="preserve"> que presentara el siguiente proyecto son los siguientes:</w:t>
+      </w:r>
+    </w:p>
+    <w:p>
+      <w:pPr>
+        <w:rPr>
+          <w:lang w:val="es-ES"/>
+        </w:rPr>
+      </w:pPr>
+    </w:p>
+    <w:p>
+      <w:pPr>
+        <w:rPr>
+          <w:lang w:val="es-ES"/>
+        </w:rPr>
+      </w:pPr>
+      <w:r>
+        <w:rPr>
+          <w:lang w:val="es-ES"/>
+        </w:rPr>
+        <w:t xml:space="preserve">Modulo 1: </w:t>
+      </w:r>
+      <w:r>
+        <w:rPr>
+          <w:lang w:val="es-ES"/>
+        </w:rPr>
+        <w:t>Mensajes de a</w:t>
+      </w:r>
+      <w:r>
+        <w:rPr>
+          <w:lang w:val="es-ES"/>
+        </w:rPr>
+        <w:t>gradecimiento</w:t>
+      </w:r>
+      <w:r>
+        <w:rPr>
+          <w:lang w:val="es-ES"/>
+        </w:rPr>
+        <w:t xml:space="preserve"> cuando</w:t>
+      </w:r>
+      <w:r>
+        <w:rPr>
+          <w:lang w:val="es-ES"/>
+        </w:rPr>
+        <w:t xml:space="preserve"> la sangre</w:t>
+      </w:r>
+      <w:r>
+        <w:rPr>
+          <w:lang w:val="es-ES"/>
+        </w:rPr>
+        <w:t xml:space="preserve"> donada sea utilizada</w:t>
+      </w:r>
+      <w:r>
+        <w:rPr>
+          <w:lang w:val="es-ES"/>
+        </w:rPr>
+        <w:t xml:space="preserve"> y mensaje informativo </w:t>
+      </w:r>
+      <w:r>
+        <w:rPr>
+          <w:lang w:val="es-ES"/>
+        </w:rPr>
+        <w:t>con consejos</w:t>
+      </w:r>
+      <w:r>
+        <w:rPr>
+          <w:lang w:val="es-ES"/>
+        </w:rPr>
+        <w:t xml:space="preserve"> para cuidados luego de donación</w:t>
+      </w:r>
+    </w:p>
+    <w:p>
+      <w:pPr>
+        <w:rPr>
+          <w:lang w:val="es-ES"/>
+        </w:rPr>
+      </w:pPr>
+    </w:p>
+    <w:p>
+      <w:pPr>
+        <w:rPr>
+          <w:lang w:val="es-ES"/>
+        </w:rPr>
+      </w:pPr>
+      <w:r>
+        <w:rPr>
+          <w:lang w:val="es-ES"/>
+        </w:rPr>
+        <w:t xml:space="preserve">Este tipo de estrategia se implemento en Suecia </w:t>
+      </w:r>
+      <w:r>
+        <w:rPr>
+          <w:lang w:val="es-ES"/>
+        </w:rPr>
+        <w:fldChar w:fldCharType="begin" w:fldLock="1"/>
+      </w:r>
+      <w:r>
+        <w:rPr>
+          <w:lang w:val="es-ES"/>
+        </w:rPr>
+        <w:instrText>ADDIN CSL_CITATION { "citationItems" : [ { "id" : "ITEM-1", "itemData" : { "URL" : "http://www.independent.co.uk/news/world/europe/blood-donors-in-sweden-get-a-text-message-whenever-someone-is-helped-with-their-blood-10310101.html", "accessed" : { "date-parts" : [ [ "2017", "1", "23" ] ] }, "id" : "ITEM-1", "issued" : { "date-parts" : [ [ "0" ] ] }, "title" : "Blood donors in Sweden get a text message whenever their blood saves someone's life | The Independent", "type" : "webpage" }, "uris" : [ "http://www.mendeley.com/documents/?uuid=6fe43cf5-07bb-3eba-b545-85fc6d5f535f" ] } ], "mendeley" : { "formattedCitation" : "(10)", "plainTextFormattedCitation" : "(10)", "previouslyFormattedCitation" : "(9)" }, "properties" : { "noteIndex" : 0 }, "schema" : "https://github.com/citation-style-language/schema/raw/master/csl-citation.json" }</w:instrText>
+      </w:r>
+      <w:r>
+        <w:rPr>
+          <w:lang w:val="es-ES"/>
+        </w:rPr>
+        <w:fldChar w:fldCharType="separate"/>
+      </w:r>
+      <w:r>
+        <w:rPr>
+          <w:noProof/>
+          <w:lang w:val="es-ES"/>
+        </w:rPr>
+        <w:t>(10)</w:t>
+      </w:r>
+      <w:r>
+        <w:rPr>
+          <w:lang w:val="es-ES"/>
+        </w:rPr>
+        <w:fldChar w:fldCharType="end"/>
+      </w:r>
+      <w:r>
+        <w:rPr>
+          <w:lang w:val="es-ES"/>
+        </w:rPr>
+        <w:t xml:space="preserve">, donde se enviaba un mensaje de agradecimiento cuando se utilizaba la sangre que se había donado, ellos utilizaron un mensaje de texto estándar para todos </w:t>
+      </w:r>
+      <w:r>
+        <w:rPr>
+          <w:lang w:val="es-ES"/>
+        </w:rPr>
+        <w:t>los donantes que decía “Gracias! La sangre que dono ahora ha llegado para el beneficio de un paciente. Saludos”, con este mensaje se busca motivar a los donantes a regresar y con esto fortalecer la base de donantes para el futuro.</w:t>
+      </w:r>
+    </w:p>
+    <w:p>
+      <w:pPr>
+        <w:rPr>
+          <w:lang w:val="es-ES"/>
+        </w:rPr>
+      </w:pPr>
+    </w:p>
+    <w:p>
+      <w:pPr>
+        <w:rPr>
+          <w:lang w:val="es-ES"/>
+        </w:rPr>
+      </w:pPr>
+      <w:r>
+        <w:rPr>
+          <w:lang w:val="es-ES"/>
+        </w:rPr>
+        <w:t xml:space="preserve">Adicionalmente, se mandaran mensajes de texto con consejos </w:t>
+      </w:r>
+      <w:r>
+        <w:rPr>
+          <w:lang w:val="es-ES"/>
+        </w:rPr>
+        <w:t>para el donante que debe tener en cuenta luego de su donación, se planifica tener mensajes donde se enfatice la importancia de la alimentación, hidratación y sobre el esfuerzo físico aconsejado a realizar luego de la donación.</w:t>
+      </w:r>
+    </w:p>
+    <w:p>
+      <w:pPr>
+        <w:rPr>
+          <w:lang w:val="es-ES"/>
+        </w:rPr>
+      </w:pPr>
+    </w:p>
+    <w:p>
+      <w:pPr>
+        <w:rPr>
+          <w:lang w:val="es-ES"/>
+        </w:rPr>
+      </w:pPr>
+      <w:r>
+        <w:rPr>
+          <w:lang w:val="es-ES"/>
+        </w:rPr>
+        <w:t xml:space="preserve">Modulo 2: </w:t>
+      </w:r>
+      <w:r>
+        <w:rPr>
+          <w:lang w:val="es-ES"/>
+        </w:rPr>
+        <w:t>Mensajes para a</w:t>
+      </w:r>
+      <w:r>
+        <w:rPr>
+          <w:lang w:val="es-ES"/>
+        </w:rPr>
+        <w:t xml:space="preserve">cudir a recibir los resultados </w:t>
+      </w:r>
+      <w:r>
+        <w:rPr>
+          <w:lang w:val="es-ES"/>
+        </w:rPr>
+        <w:t>serológicos</w:t>
+      </w:r>
+    </w:p>
+    <w:p>
+      <w:pPr>
+        <w:rPr>
+          <w:lang w:val="es-ES"/>
+        </w:rPr>
+      </w:pPr>
+    </w:p>
+    <w:p>
+      <w:pPr>
+        <w:rPr>
+          <w:lang w:val="es-ES"/>
+        </w:rPr>
+      </w:pPr>
+      <w:r>
+        <w:rPr>
+          <w:lang w:val="es-ES"/>
+        </w:rPr>
+        <w:t xml:space="preserve">Este modulo se enfocará en lograr que </w:t>
+      </w:r>
+      <w:r>
+        <w:rPr>
+          <w:lang w:val="es-ES"/>
+        </w:rPr>
+        <w:t>los donantes regresen al banco de sangre para recoger sus resultados de los exámenes serológicos que se realizan a la s</w:t>
+      </w:r>
+      <w:r>
+        <w:rPr>
+          <w:lang w:val="es-ES"/>
+        </w:rPr>
+        <w:t>angre donada, para los donantes</w:t>
+      </w:r>
+      <w:r>
+        <w:rPr>
+          <w:lang w:val="es-ES"/>
+        </w:rPr>
+        <w:t xml:space="preserve"> que tengan resultado positivo a alguno de estos </w:t>
+      </w:r>
+      <w:r>
+        <w:rPr>
+          <w:lang w:val="es-ES"/>
+        </w:rPr>
+        <w:t>exámenes se les indicara que deben volver al banco de sangre para conversar con un especialista para que les explique las implicancias de sus resultados, mientras que para los donantes con resultado negativo se les pedirá que regresen a recoger sus resultados.</w:t>
+      </w:r>
+    </w:p>
+    <w:p>
+      <w:pPr>
+        <w:rPr>
+          <w:lang w:val="es-ES"/>
+        </w:rPr>
+      </w:pPr>
+    </w:p>
+    <w:p>
+      <w:pPr>
+        <w:rPr>
+          <w:lang w:val="es-ES"/>
+        </w:rPr>
+      </w:pPr>
+      <w:r>
+        <w:rPr>
+          <w:lang w:val="es-ES"/>
+        </w:rPr>
+        <w:t>Modulo 3: Recordatorios para donación (para donante voluntario y por reposición)</w:t>
+      </w:r>
+    </w:p>
+    <w:p>
+      <w:pPr>
+        <w:rPr>
+          <w:lang w:val="es-ES"/>
+        </w:rPr>
+      </w:pPr>
+    </w:p>
+    <w:p>
+      <w:pPr>
+        <w:rPr>
+          <w:lang w:val="es-ES"/>
+        </w:rPr>
+      </w:pPr>
+      <w:r>
+        <w:rPr>
+          <w:lang w:val="es-ES"/>
+        </w:rPr>
+        <w:t xml:space="preserve">Este modulo se enfocará en concientizar al donante, tanto voluntario como al donante por reposición, sobre la importancia de su donación, y cuando es que puede volver a donar luego de pasado el tiempo recomendado de espera. </w:t>
+      </w:r>
+      <w:r>
+        <w:rPr>
+          <w:lang w:val="es-ES"/>
+        </w:rPr>
+        <w:t>Estos mensajes se utilizaran para aumentar la tasa de retorno de donantes voluntarios.</w:t>
+      </w:r>
+    </w:p>
+    <w:p>
+      <w:pPr>
+        <w:rPr>
+          <w:lang w:val="es-ES"/>
+        </w:rPr>
+      </w:pPr>
+    </w:p>
+    <w:p>
+      <w:pPr>
+        <w:rPr>
+          <w:lang w:val="es-ES"/>
+        </w:rPr>
+      </w:pPr>
+      <w:r>
+        <w:rPr>
+          <w:lang w:val="es-ES"/>
+        </w:rPr>
+        <w:t xml:space="preserve">El proyecto se realizara como un proyecto de intervención a 40 personas </w:t>
+      </w:r>
+      <w:r>
+        <w:rPr>
+          <w:lang w:val="es-ES"/>
+        </w:rPr>
+        <w:t xml:space="preserve">donde todas </w:t>
+      </w:r>
+      <w:r>
+        <w:rPr>
+          <w:lang w:val="es-ES"/>
+        </w:rPr>
+        <w:t>serán intervenidas, estas personas serán elegidas al azar</w:t>
+      </w:r>
+      <w:r>
+        <w:rPr>
+          <w:lang w:val="es-ES"/>
+        </w:rPr>
+        <w:t xml:space="preserve"> conforme lleguen al banco de </w:t>
+      </w:r>
+      <w:r>
+        <w:rPr>
+          <w:lang w:val="es-ES"/>
+        </w:rPr>
         <w:lastRenderedPageBreak/>
-        <w:t xml:space="preserve">Los </w:t>
-      </w:r>
-      <w:r>
-        <w:rPr>
-          <w:lang w:val="es-ES"/>
-        </w:rPr>
-        <w:t>módulos</w:t>
-      </w:r>
-      <w:r>
-        <w:rPr>
-          <w:lang w:val="es-ES"/>
-        </w:rPr>
-        <w:t xml:space="preserve"> que presentara el siguiente proyecto son los siguientes:</w:t>
-      </w:r>
-    </w:p>
-    <w:p>
-      <w:pPr>
-        <w:rPr>
-          <w:lang w:val="es-ES"/>
-        </w:rPr>
-      </w:pPr>
-    </w:p>
-    <w:p>
-      <w:pPr>
-        <w:rPr>
-          <w:lang w:val="es-ES"/>
-        </w:rPr>
-      </w:pPr>
-      <w:r>
-        <w:rPr>
-          <w:lang w:val="es-ES"/>
-        </w:rPr>
-        <w:t xml:space="preserve">Modulo 1: </w:t>
-      </w:r>
-      <w:r>
-        <w:rPr>
-          <w:lang w:val="es-ES"/>
-        </w:rPr>
-        <w:t>Mensajes de a</w:t>
-      </w:r>
-      <w:r>
-        <w:rPr>
-          <w:lang w:val="es-ES"/>
-        </w:rPr>
-        <w:t>gradecimiento</w:t>
-      </w:r>
-      <w:r>
-        <w:rPr>
-          <w:lang w:val="es-ES"/>
-        </w:rPr>
-        <w:t xml:space="preserve"> cuando</w:t>
-      </w:r>
-      <w:r>
-        <w:rPr>
-          <w:lang w:val="es-ES"/>
-        </w:rPr>
-        <w:t xml:space="preserve"> la sangre</w:t>
-      </w:r>
-      <w:r>
-        <w:rPr>
-          <w:lang w:val="es-ES"/>
-        </w:rPr>
-        <w:t xml:space="preserve"> donada sea utilizada</w:t>
-      </w:r>
-      <w:r>
-        <w:rPr>
-          <w:lang w:val="es-ES"/>
-        </w:rPr>
-        <w:t xml:space="preserve"> y mensaje informativo </w:t>
-      </w:r>
-      <w:r>
-        <w:rPr>
-          <w:lang w:val="es-ES"/>
-        </w:rPr>
-        <w:t>con consejos</w:t>
-      </w:r>
-      <w:r>
-        <w:rPr>
-          <w:lang w:val="es-ES"/>
-        </w:rPr>
-        <w:t xml:space="preserve"> para cuidados luego de donación</w:t>
-      </w:r>
-    </w:p>
-    <w:p>
-      <w:pPr>
-        <w:rPr>
-          <w:lang w:val="es-ES"/>
-        </w:rPr>
-      </w:pPr>
-    </w:p>
-    <w:p>
-      <w:pPr>
-        <w:rPr>
-          <w:lang w:val="es-ES"/>
-        </w:rPr>
-      </w:pPr>
-      <w:r>
-        <w:rPr>
-          <w:lang w:val="es-ES"/>
-        </w:rPr>
-        <w:t xml:space="preserve">Este tipo de estrategia se implemento en Suecia </w:t>
-      </w:r>
-      <w:r>
-        <w:rPr>
-          <w:lang w:val="es-ES"/>
-        </w:rPr>
-        <w:fldChar w:fldCharType="begin" w:fldLock="1"/>
-      </w:r>
-      <w:r>
-        <w:rPr>
-          <w:lang w:val="es-ES"/>
-        </w:rPr>
-        <w:instrText>ADDIN CSL_CITATION { "citationItems" : [ { "id" : "ITEM-1", "itemData" : { "URL" : "http://www.independent.co.uk/news/world/europe/blood-donors-in-sweden-get-a-text-message-whenever-someone-is-helped-with-their-blood-10310101.html", "accessed" : { "date-parts" : [ [ "2017", "1", "23" ] ] }, "id" : "ITEM-1", "issued" : { "date-parts" : [ [ "0" ] ] }, "title" : "Blood donors in Sweden get a text message whenever their blood saves someone's life | The Independent", "type" : "webpage" }, "uris" : [ "http://www.mendeley.com/documents/?uuid=6fe43cf5-07bb-3eba-b545-85fc6d5f535f" ] } ], "mendeley" : { "formattedCitation" : "(9)", "plainTextFormattedCitation" : "(9)", "previouslyFormattedCitation" : "(8)" }, "properties" : { "noteIndex" : 0 }, "schema" : "https://github.com/citation-style-language/schema/raw/master/csl-citation.json" }</w:instrText>
-      </w:r>
-      <w:r>
-        <w:rPr>
-          <w:lang w:val="es-ES"/>
-        </w:rPr>
-        <w:fldChar w:fldCharType="separate"/>
-      </w:r>
-      <w:r>
-        <w:rPr>
-          <w:noProof/>
-          <w:lang w:val="es-ES"/>
-        </w:rPr>
-        <w:t>(9)</w:t>
-      </w:r>
-      <w:r>
-        <w:rPr>
-          <w:lang w:val="es-ES"/>
-        </w:rPr>
-        <w:fldChar w:fldCharType="end"/>
-      </w:r>
-      <w:r>
-        <w:rPr>
-          <w:lang w:val="es-ES"/>
-        </w:rPr>
-        <w:t xml:space="preserve">, donde se enviaba un mensaje de agradecimiento cuando se utilizaba la sangre que se había donado, ellos utilizaron un mensaje de texto estándar para todos </w:t>
-      </w:r>
-      <w:r>
-        <w:rPr>
-          <w:lang w:val="es-ES"/>
-        </w:rPr>
-        <w:t>los donantes que decía “Gracias! La sangre que dono ahora ha llegado para el beneficio de un paciente. Saludos”, con este mensaje se busca motivar a los donantes a regresar y con esto fortalecer la base de donantes para el futuro.</w:t>
-      </w:r>
-    </w:p>
-    <w:p>
-      <w:pPr>
-        <w:rPr>
-          <w:lang w:val="es-ES"/>
-        </w:rPr>
-      </w:pPr>
-    </w:p>
-    <w:p>
-      <w:pPr>
-        <w:rPr>
-          <w:lang w:val="es-ES"/>
-        </w:rPr>
-      </w:pPr>
-      <w:r>
-        <w:rPr>
-          <w:lang w:val="es-ES"/>
-        </w:rPr>
-        <w:t xml:space="preserve">Adicionalmente, se mandaran mensajes de texto con consejos </w:t>
-      </w:r>
-      <w:r>
-        <w:rPr>
-          <w:lang w:val="es-ES"/>
-        </w:rPr>
-        <w:t>para el donante que debe tener en cuenta luego de su donación, se planifica tener mensajes donde se enfatice la importancia de la alimentación, hidratación y sobre el esfuerzo físico aconsejado a realizar luego de la donación.</w:t>
-      </w:r>
-    </w:p>
-    <w:p>
-      <w:pPr>
-        <w:rPr>
-          <w:lang w:val="es-ES"/>
-        </w:rPr>
-      </w:pPr>
-    </w:p>
-    <w:p>
-      <w:pPr>
-        <w:rPr>
-          <w:lang w:val="es-ES"/>
-        </w:rPr>
-      </w:pPr>
-      <w:r>
-        <w:rPr>
-          <w:lang w:val="es-ES"/>
-        </w:rPr>
-        <w:t xml:space="preserve">Modulo 2: </w:t>
-      </w:r>
-      <w:r>
-        <w:rPr>
-          <w:lang w:val="es-ES"/>
-        </w:rPr>
-        <w:t>Mensajes para a</w:t>
-      </w:r>
-      <w:r>
-        <w:rPr>
-          <w:lang w:val="es-ES"/>
-        </w:rPr>
-        <w:t xml:space="preserve">cudir a recibir los resultados </w:t>
-      </w:r>
-      <w:r>
-        <w:rPr>
-          <w:lang w:val="es-ES"/>
-        </w:rPr>
-        <w:t>serológicos</w:t>
-      </w:r>
-    </w:p>
-    <w:p>
-      <w:pPr>
-        <w:rPr>
-          <w:lang w:val="es-ES"/>
-        </w:rPr>
-      </w:pPr>
-    </w:p>
-    <w:p>
-      <w:pPr>
-        <w:rPr>
-          <w:lang w:val="es-ES"/>
-        </w:rPr>
-      </w:pPr>
-      <w:r>
-        <w:rPr>
-          <w:lang w:val="es-ES"/>
-        </w:rPr>
-        <w:t xml:space="preserve">Este modulo se enfocará en lograr que </w:t>
-      </w:r>
-      <w:r>
-        <w:rPr>
-          <w:lang w:val="es-ES"/>
-        </w:rPr>
-        <w:t>los donantes regresen al banco de sangre para recoger sus resultados de los exámenes serológicos que se realizan a la s</w:t>
-      </w:r>
-      <w:r>
-        <w:rPr>
-          <w:lang w:val="es-ES"/>
-        </w:rPr>
-        <w:t>angre donada, para los donantes</w:t>
-      </w:r>
-      <w:r>
-        <w:rPr>
-          <w:lang w:val="es-ES"/>
-        </w:rPr>
-        <w:t xml:space="preserve"> que tengan resultado positivo a alguno de estos </w:t>
-      </w:r>
-      <w:r>
-        <w:rPr>
-          <w:lang w:val="es-ES"/>
-        </w:rPr>
-        <w:t>exámenes se les indicara que deben volver al banco de sangre para conversar con un especialista para que les explique las implicancias de sus resultados, mientras que para los donantes con resultado negativo se les pedirá que regresen a recoger sus resultados.</w:t>
-      </w:r>
-    </w:p>
-    <w:p>
-      <w:pPr>
-        <w:rPr>
-          <w:lang w:val="es-ES"/>
-        </w:rPr>
-      </w:pPr>
-    </w:p>
-    <w:p>
-      <w:pPr>
-        <w:rPr>
-          <w:lang w:val="es-ES"/>
-        </w:rPr>
-      </w:pPr>
-      <w:r>
-        <w:rPr>
-          <w:lang w:val="es-ES"/>
-        </w:rPr>
-        <w:t>Modulo 3: Recordatorios para donación (para donante voluntario y por reposición)</w:t>
-      </w:r>
-    </w:p>
-    <w:p>
-      <w:pPr>
-        <w:rPr>
-          <w:lang w:val="es-ES"/>
-        </w:rPr>
-      </w:pPr>
-    </w:p>
-    <w:p>
-      <w:pPr>
-        <w:rPr>
-          <w:lang w:val="es-ES"/>
-        </w:rPr>
-      </w:pPr>
-      <w:r>
-        <w:rPr>
-          <w:lang w:val="es-ES"/>
-        </w:rPr>
-        <w:t xml:space="preserve">Este modulo se enfocará en concientizar al donante, tanto voluntario como al donante por reposición, sobre la importancia de su donación, y cuando es que puede volver a donar luego de pasado el tiempo recomendado de espera. </w:t>
-      </w:r>
-      <w:r>
-        <w:rPr>
-          <w:lang w:val="es-ES"/>
-        </w:rPr>
-        <w:t>Estos mensajes se utilizaran para aumentar la tasa de retorno de donantes voluntarios.</w:t>
-      </w:r>
-    </w:p>
-    <w:p>
-      <w:pPr>
-        <w:rPr>
-          <w:lang w:val="es-ES"/>
-        </w:rPr>
-      </w:pPr>
-    </w:p>
-    <w:p>
-      <w:pPr>
-        <w:rPr>
-          <w:lang w:val="es-ES"/>
-        </w:rPr>
-      </w:pPr>
-      <w:r>
-        <w:rPr>
-          <w:lang w:val="es-ES"/>
-        </w:rPr>
-        <w:t xml:space="preserve">El proyecto se realizara como un proyecto de intervención a 40 personas </w:t>
-      </w:r>
-      <w:r>
-        <w:rPr>
-          <w:lang w:val="es-ES"/>
-        </w:rPr>
-        <w:t xml:space="preserve">donde todas </w:t>
-      </w:r>
-      <w:r>
-        <w:rPr>
-          <w:lang w:val="es-ES"/>
-        </w:rPr>
-        <w:t>serán intervenidas, estas personas serán elegidas al azar</w:t>
-      </w:r>
-      <w:r>
-        <w:rPr>
-          <w:lang w:val="es-ES"/>
-        </w:rPr>
-        <w:t xml:space="preserve"> conforme lleguen al banco de sangre para donar. Y buscamos medir cuantas de estas personas regresan al banco de sangre gracias a los mensajes de texto.</w:t>
+        <w:t>sangre para donar. Y buscamos medir cuantas de estas personas regresan al banco de sangre gracias a los mensajes de texto.</w:t>
       </w:r>
     </w:p>
     <w:p>
@@ -2129,20 +2180,18 @@
         <w:rPr>
           <w:rFonts w:ascii="Calibri" w:eastAsia="Times New Roman" w:hAnsi="Calibri" w:cs="Times New Roman"/>
           <w:noProof/>
+        </w:rPr>
+      </w:pPr>
+      <w:r>
+        <w:rPr>
+          <w:lang w:val="es-ES"/>
+        </w:rPr>
+        <w:fldChar w:fldCharType="begin" w:fldLock="1"/>
+      </w:r>
+      <w:r>
+        <w:rPr>
           <w:lang w:val="en-US"/>
         </w:rPr>
-      </w:pPr>
-      <w:r>
-        <w:rPr>
-          <w:lang w:val="es-ES"/>
-        </w:rPr>
-        <w:lastRenderedPageBreak/>
-        <w:fldChar w:fldCharType="begin" w:fldLock="1"/>
-      </w:r>
-      <w:r>
-        <w:rPr>
-          <w:lang w:val="en-US"/>
-        </w:rPr>
         <w:instrText xml:space="preserve">ADDIN Mendeley Bibliography CSL_BIBLIOGRAPHY </w:instrText>
       </w:r>
       <w:r>
@@ -2155,7 +2204,6 @@
         <w:rPr>
           <w:rFonts w:ascii="Calibri" w:eastAsia="Times New Roman" w:hAnsi="Calibri" w:cs="Times New Roman"/>
           <w:noProof/>
-          <w:lang w:val="en-US"/>
         </w:rPr>
         <w:t xml:space="preserve">1. </w:t>
       </w:r>
@@ -2163,7 +2211,6 @@
         <w:rPr>
           <w:rFonts w:ascii="Calibri" w:eastAsia="Times New Roman" w:hAnsi="Calibri" w:cs="Times New Roman"/>
           <w:noProof/>
-          <w:lang w:val="en-US"/>
         </w:rPr>
         <w:tab/>
         <w:t>Blood donation - Mayo Clinic [Internet]. [cited 2017 Jan 15]. Available from: http://www.mayoclinic.org/tests-procedures/blood-donation/basics/definition/prc-20020069</w:t>
@@ -2179,7 +2226,6 @@
         <w:rPr>
           <w:rFonts w:ascii="Calibri" w:eastAsia="Times New Roman" w:hAnsi="Calibri" w:cs="Times New Roman"/>
           <w:noProof/>
-          <w:lang w:val="en-US"/>
         </w:rPr>
       </w:pPr>
       <w:r>
@@ -2195,15 +2241,7 @@
           <w:noProof/>
         </w:rPr>
         <w:tab/>
-        <w:t xml:space="preserve">¿Puedo donar si...? - Centro de Donación de Sangre de Cruz Roja [Internet]. </w:t>
-      </w:r>
-      <w:r>
-        <w:rPr>
-          <w:rFonts w:ascii="Calibri" w:eastAsia="Times New Roman" w:hAnsi="Calibri" w:cs="Times New Roman"/>
-          <w:noProof/>
-          <w:lang w:val="en-US"/>
-        </w:rPr>
-        <w:t>[cited 2017 Jan 23]. Available from: http://www.donarsangre.org/puedo-donar-si/</w:t>
+        <w:t>¿Puedo donar si...? - Centro de Donación de Sangre de Cruz Roja [Internet]. [cited 2017 Jan 23]. Available from: http://www.donarsangre.org/puedo-donar-si/</w:t>
       </w:r>
     </w:p>
     <w:p>
@@ -2216,14 +2254,12 @@
         <w:rPr>
           <w:rFonts w:ascii="Calibri" w:eastAsia="Times New Roman" w:hAnsi="Calibri" w:cs="Times New Roman"/>
           <w:noProof/>
-          <w:lang w:val="en-US"/>
         </w:rPr>
       </w:pPr>
       <w:r>
         <w:rPr>
           <w:rFonts w:ascii="Calibri" w:eastAsia="Times New Roman" w:hAnsi="Calibri" w:cs="Times New Roman"/>
           <w:noProof/>
-          <w:lang w:val="en-US"/>
         </w:rPr>
         <w:t xml:space="preserve">3. </w:t>
       </w:r>
@@ -2231,7 +2267,6 @@
         <w:rPr>
           <w:rFonts w:ascii="Calibri" w:eastAsia="Times New Roman" w:hAnsi="Calibri" w:cs="Times New Roman"/>
           <w:noProof/>
-          <w:lang w:val="en-US"/>
         </w:rPr>
         <w:tab/>
         <w:t>WHO | Blood safety and availability [Internet]. WHO. World Health Organization; 2016 [cited 2017 Feb 6]. Available from: http://www.who.int/mediacentre/factsheets/fs279/en/</w:t>
@@ -2247,14 +2282,12 @@
         <w:rPr>
           <w:rFonts w:ascii="Calibri" w:eastAsia="Times New Roman" w:hAnsi="Calibri" w:cs="Times New Roman"/>
           <w:noProof/>
-          <w:lang w:val="en-US"/>
         </w:rPr>
       </w:pPr>
       <w:r>
         <w:rPr>
           <w:rFonts w:ascii="Calibri" w:eastAsia="Times New Roman" w:hAnsi="Calibri" w:cs="Times New Roman"/>
           <w:noProof/>
-          <w:lang w:val="en-US"/>
         </w:rPr>
         <w:t xml:space="preserve">4. </w:t>
       </w:r>
@@ -2262,7 +2295,6 @@
         <w:rPr>
           <w:rFonts w:ascii="Calibri" w:eastAsia="Times New Roman" w:hAnsi="Calibri" w:cs="Times New Roman"/>
           <w:noProof/>
-          <w:lang w:val="en-US"/>
         </w:rPr>
         <w:tab/>
         <w:t>Donation FAQs [Internet]. [cited 2017 Jan 22]. Available from: http://www.redcrossblood.org/donating-blood/donation-faqs</w:t>
@@ -2278,14 +2310,12 @@
         <w:rPr>
           <w:rFonts w:ascii="Calibri" w:eastAsia="Times New Roman" w:hAnsi="Calibri" w:cs="Times New Roman"/>
           <w:noProof/>
-          <w:lang w:val="en-US"/>
         </w:rPr>
       </w:pPr>
       <w:r>
         <w:rPr>
           <w:rFonts w:ascii="Calibri" w:eastAsia="Times New Roman" w:hAnsi="Calibri" w:cs="Times New Roman"/>
           <w:noProof/>
-          <w:lang w:val="en-US"/>
         </w:rPr>
         <w:t xml:space="preserve">5. </w:t>
       </w:r>
@@ -2293,7 +2323,6 @@
         <w:rPr>
           <w:rFonts w:ascii="Calibri" w:eastAsia="Times New Roman" w:hAnsi="Calibri" w:cs="Times New Roman"/>
           <w:noProof/>
-          <w:lang w:val="en-US"/>
         </w:rPr>
         <w:tab/>
         <w:t xml:space="preserve">Ireri S, Peter S, Wagacha W. The Use of ICT for Blood Donation: A Donor Information Needs Driven System to Address Kenya’s Low Blood Donation Rates. 2014; </w:t>
@@ -2309,14 +2338,12 @@
         <w:rPr>
           <w:rFonts w:ascii="Calibri" w:eastAsia="Times New Roman" w:hAnsi="Calibri" w:cs="Times New Roman"/>
           <w:noProof/>
-          <w:lang w:val="en-US"/>
         </w:rPr>
       </w:pPr>
       <w:r>
         <w:rPr>
           <w:rFonts w:ascii="Calibri" w:eastAsia="Times New Roman" w:hAnsi="Calibri" w:cs="Times New Roman"/>
           <w:noProof/>
-          <w:lang w:val="en-US"/>
         </w:rPr>
         <w:t xml:space="preserve">6. </w:t>
       </w:r>
@@ -2324,7 +2351,6 @@
         <w:rPr>
           <w:rFonts w:ascii="Calibri" w:eastAsia="Times New Roman" w:hAnsi="Calibri" w:cs="Times New Roman"/>
           <w:noProof/>
-          <w:lang w:val="en-US"/>
         </w:rPr>
         <w:tab/>
         <w:t xml:space="preserve">Siromani U, Mammen JJ. Adaptations of Effective Blood Donor Motivation Strategies. 2016;2(6). </w:t>
@@ -2340,14 +2366,12 @@
         <w:rPr>
           <w:rFonts w:ascii="Calibri" w:eastAsia="Times New Roman" w:hAnsi="Calibri" w:cs="Times New Roman"/>
           <w:noProof/>
-          <w:lang w:val="en-US"/>
         </w:rPr>
       </w:pPr>
       <w:r>
         <w:rPr>
           <w:rFonts w:ascii="Calibri" w:eastAsia="Times New Roman" w:hAnsi="Calibri" w:cs="Times New Roman"/>
           <w:noProof/>
-          <w:lang w:val="en-US"/>
         </w:rPr>
         <w:t xml:space="preserve">7. </w:t>
       </w:r>
@@ -2355,7 +2379,6 @@
         <w:rPr>
           <w:rFonts w:ascii="Calibri" w:eastAsia="Times New Roman" w:hAnsi="Calibri" w:cs="Times New Roman"/>
           <w:noProof/>
-          <w:lang w:val="en-US"/>
         </w:rPr>
         <w:tab/>
         <w:t>Gillespie TW, Hillyer CD. Blood donors and factors impacting the blood donation decision. Transfus Med Rev [Internet]. 2002 Apr [cited 2017 Jan 22];16(2):115–30. Available from: http://www.ncbi.nlm.nih.gov/pubmed/11941574</w:t>
@@ -2371,7 +2394,6 @@
         <w:rPr>
           <w:rFonts w:ascii="Calibri" w:eastAsia="Times New Roman" w:hAnsi="Calibri" w:cs="Times New Roman"/>
           <w:noProof/>
-          <w:lang w:val="en-US"/>
         </w:rPr>
       </w:pPr>
       <w:r>
@@ -2387,15 +2409,7 @@
           <w:noProof/>
         </w:rPr>
         <w:tab/>
-        <w:t xml:space="preserve">PRONAHEBAS - El Programa Nacional de Hemoterapia y Bancos de Sangre [Internet]. </w:t>
-      </w:r>
-      <w:r>
-        <w:rPr>
-          <w:rFonts w:ascii="Calibri" w:eastAsia="Times New Roman" w:hAnsi="Calibri" w:cs="Times New Roman"/>
-          <w:noProof/>
-          <w:lang w:val="en-US"/>
-        </w:rPr>
-        <w:t>[cited 2017 Jan 13]. Available from: http://www.minsa.gob.pe/portada/Especiales/2010/donasangre/?op=3</w:t>
+        <w:t xml:space="preserve">Delhi N. SEA-HLM-333 Distribution: General Strategies for Blood Donor Recruitment World Health Organization Regional Office for South-East Asia. 2000;24–8. </w:t>
       </w:r>
     </w:p>
     <w:p>
@@ -2406,24 +2420,49 @@
         <w:adjustRightInd w:val="0"/>
         <w:ind w:left="640" w:hanging="640"/>
         <w:rPr>
+          <w:rFonts w:ascii="Calibri" w:eastAsia="Times New Roman" w:hAnsi="Calibri" w:cs="Times New Roman"/>
+          <w:noProof/>
+        </w:rPr>
+      </w:pPr>
+      <w:r>
+        <w:rPr>
+          <w:rFonts w:ascii="Calibri" w:eastAsia="Times New Roman" w:hAnsi="Calibri" w:cs="Times New Roman"/>
+          <w:noProof/>
+        </w:rPr>
+        <w:t xml:space="preserve">9. </w:t>
+      </w:r>
+      <w:r>
+        <w:rPr>
+          <w:rFonts w:ascii="Calibri" w:eastAsia="Times New Roman" w:hAnsi="Calibri" w:cs="Times New Roman"/>
+          <w:noProof/>
+        </w:rPr>
+        <w:tab/>
+        <w:t>PRONAHEBAS - El Programa Nacional de Hemoterapia y Bancos de Sangre [Internet]. [cited 2017 Jan 13]. Available from: http://www.minsa.gob.pe/portada/Especiales/2010/donasangre/?op=3</w:t>
+      </w:r>
+    </w:p>
+    <w:p>
+      <w:pPr>
+        <w:widowControl w:val="0"/>
+        <w:autoSpaceDE w:val="0"/>
+        <w:autoSpaceDN w:val="0"/>
+        <w:adjustRightInd w:val="0"/>
+        <w:ind w:left="640" w:hanging="640"/>
+        <w:rPr>
           <w:rFonts w:ascii="Calibri" w:hAnsi="Calibri"/>
           <w:noProof/>
-          <w:lang w:val="en-US"/>
         </w:rPr>
       </w:pPr>
       <w:r>
         <w:rPr>
           <w:rFonts w:ascii="Calibri" w:eastAsia="Times New Roman" w:hAnsi="Calibri" w:cs="Times New Roman"/>
           <w:noProof/>
-          <w:lang w:val="en-US"/>
-        </w:rPr>
-        <w:t xml:space="preserve">9. </w:t>
+        </w:rPr>
+        <w:t xml:space="preserve">10. </w:t>
       </w:r>
       <w:r>
         <w:rPr>
           <w:rFonts w:ascii="Calibri" w:eastAsia="Times New Roman" w:hAnsi="Calibri" w:cs="Times New Roman"/>
           <w:noProof/>
-          <w:lang w:val="en-US"/>
         </w:rPr>
         <w:tab/>
         <w:t>Blood donors in Sweden get a text message whenever their blood saves someone’s life | The Independent [Internet]. [cited 2017 Jan 23]. Available from: http://www.independent.co.uk/news/world/europe/blood-donors-in-sweden-get-a-text-message-whenever-someone-is-helped-with-their-blood-10310101.html</w:t>

</xml_diff>

<commit_message>
Avance al 13 de febrero
Se completo:
1. Resumen Ejecutivo
2. TICs en motivación
3. Donacion en HNCH
4. Consideraciones Eticas

Se añade la encuesta de satisfacción a realizarse
</commit_message>
<xml_diff>
--- a/protocolo.docx
+++ b/protocolo.docx
@@ -4,6 +4,7 @@
   <w:body>
     <w:p>
       <w:pPr>
+        <w:jc w:val="both"/>
         <w:rPr>
           <w:lang w:val="es-ES"/>
         </w:rPr>
@@ -29,6 +30,7 @@
     </w:p>
     <w:p>
       <w:pPr>
+        <w:jc w:val="both"/>
         <w:rPr>
           <w:lang w:val="es-ES"/>
         </w:rPr>
@@ -41,6 +43,7 @@
           <w:ilvl w:val="0"/>
           <w:numId w:val="1"/>
         </w:numPr>
+        <w:jc w:val="both"/>
         <w:rPr>
           <w:lang w:val="es-ES"/>
         </w:rPr>
@@ -54,6 +57,47 @@
     </w:p>
     <w:p>
       <w:pPr>
+        <w:jc w:val="both"/>
+        <w:rPr>
+          <w:lang w:val="es-ES"/>
+        </w:rPr>
+      </w:pPr>
+    </w:p>
+    <w:p>
+      <w:pPr>
+        <w:jc w:val="both"/>
+        <w:rPr>
+          <w:lang w:val="es-ES"/>
+        </w:rPr>
+      </w:pPr>
+      <w:r>
+        <w:rPr>
+          <w:lang w:val="es-ES"/>
+        </w:rPr>
+        <w:t>La donación de sangre es un procedimiento medico mediante el cual se le realiza una extracción de sangre a un donante para luego inyectarlo en otra persona o para elaborar medicamentos, las tasas de donación voluntaria de sangre en el mundo son muy bajas a comparación de la cantidad de donaciones necesitadas, esto hace que se torne una necesidad el desarrollo de estrategias adecuadas para captación y retención de donantes. Actualmente, el uso de Tecnologías de Información (TICs)</w:t>
+      </w:r>
+      <w:r>
+        <w:rPr>
+          <w:lang w:val="es-ES"/>
+        </w:rPr>
+        <w:t xml:space="preserve"> en el ámbito de donación de sangre se esta tornando altamente necesaria y puede ser aprovechada para el desarrollo de estrategias para donación. En el siguiente proyecto se busca utilizar las TICs para enviar un mensaje de texto (SMS) con consejos y agradecimientos post-donación para donantes del Banco de Sangre del Hospital Nacional Cayetano Heredia (HNCH). El uso de estos SMS son parte del desarrollo de una estrategia digital para motivación en donación de sangre en el HNCH</w:t>
+      </w:r>
+      <w:r>
+        <w:rPr>
+          <w:lang w:val="es-ES"/>
+        </w:rPr>
+        <w:t xml:space="preserve"> que tiene como objetivo principal aumentar la cantidad de donantes voluntarios que retornen al Banco de Sangre</w:t>
+      </w:r>
+      <w:r>
+        <w:rPr>
+          <w:lang w:val="es-ES"/>
+        </w:rPr>
+        <w:t>.</w:t>
+      </w:r>
+    </w:p>
+    <w:p>
+      <w:pPr>
+        <w:jc w:val="both"/>
         <w:rPr>
           <w:lang w:val="es-ES"/>
         </w:rPr>
@@ -66,6 +110,7 @@
           <w:ilvl w:val="0"/>
           <w:numId w:val="1"/>
         </w:numPr>
+        <w:jc w:val="both"/>
         <w:rPr>
           <w:lang w:val="es-ES"/>
         </w:rPr>
@@ -79,6 +124,7 @@
     </w:p>
     <w:p>
       <w:pPr>
+        <w:jc w:val="both"/>
         <w:rPr>
           <w:lang w:val="es-ES"/>
         </w:rPr>
@@ -91,6 +137,7 @@
           <w:ilvl w:val="1"/>
           <w:numId w:val="1"/>
         </w:numPr>
+        <w:jc w:val="both"/>
         <w:rPr>
           <w:lang w:val="es-ES"/>
         </w:rPr>
@@ -159,13 +206,15 @@
     </w:p>
     <w:p>
       <w:pPr>
-        <w:rPr>
-          <w:lang w:val="es-ES"/>
-        </w:rPr>
-      </w:pPr>
-    </w:p>
-    <w:p>
-      <w:pPr>
+        <w:jc w:val="both"/>
+        <w:rPr>
+          <w:lang w:val="es-ES"/>
+        </w:rPr>
+      </w:pPr>
+    </w:p>
+    <w:p>
+      <w:pPr>
+        <w:jc w:val="both"/>
         <w:rPr>
           <w:lang w:val="es-ES"/>
         </w:rPr>
@@ -209,6 +258,7 @@
     </w:p>
     <w:p>
       <w:pPr>
+        <w:jc w:val="both"/>
         <w:rPr>
           <w:lang w:val="es-ES"/>
         </w:rPr>
@@ -221,6 +271,7 @@
           <w:ilvl w:val="0"/>
           <w:numId w:val="2"/>
         </w:numPr>
+        <w:jc w:val="both"/>
         <w:rPr>
           <w:lang w:val="es-ES"/>
         </w:rPr>
@@ -275,6 +326,7 @@
           <w:ilvl w:val="0"/>
           <w:numId w:val="2"/>
         </w:numPr>
+        <w:jc w:val="both"/>
         <w:rPr>
           <w:lang w:val="es-ES"/>
         </w:rPr>
@@ -348,6 +400,7 @@
           <w:ilvl w:val="0"/>
           <w:numId w:val="2"/>
         </w:numPr>
+        <w:jc w:val="both"/>
         <w:rPr>
           <w:lang w:val="es-ES"/>
         </w:rPr>
@@ -409,6 +462,7 @@
           <w:ilvl w:val="0"/>
           <w:numId w:val="2"/>
         </w:numPr>
+        <w:jc w:val="both"/>
         <w:rPr>
           <w:lang w:val="es-ES"/>
         </w:rPr>
@@ -495,13 +549,15 @@
     </w:p>
     <w:p>
       <w:pPr>
-        <w:rPr>
-          <w:lang w:val="es-ES"/>
-        </w:rPr>
-      </w:pPr>
-    </w:p>
-    <w:p>
-      <w:pPr>
+        <w:jc w:val="both"/>
+        <w:rPr>
+          <w:lang w:val="es-ES"/>
+        </w:rPr>
+      </w:pPr>
+    </w:p>
+    <w:p>
+      <w:pPr>
+        <w:jc w:val="both"/>
         <w:rPr>
           <w:lang w:val="es-ES"/>
         </w:rPr>
@@ -564,21 +620,24 @@
     </w:p>
     <w:p>
       <w:pPr>
-        <w:rPr>
-          <w:lang w:val="es-ES"/>
-        </w:rPr>
-      </w:pPr>
-    </w:p>
-    <w:p>
-      <w:pPr>
-        <w:rPr>
-          <w:lang w:val="es-ES"/>
-        </w:rPr>
-      </w:pPr>
-      <w:r>
-        <w:rPr>
-          <w:lang w:val="es-ES"/>
-        </w:rPr>
+        <w:jc w:val="both"/>
+        <w:rPr>
+          <w:lang w:val="es-ES"/>
+        </w:rPr>
+      </w:pPr>
+    </w:p>
+    <w:p>
+      <w:pPr>
+        <w:jc w:val="both"/>
+        <w:rPr>
+          <w:lang w:val="es-ES"/>
+        </w:rPr>
+      </w:pPr>
+      <w:r>
+        <w:rPr>
+          <w:lang w:val="es-ES"/>
+        </w:rPr>
+        <w:lastRenderedPageBreak/>
         <w:t>Entre el año 2008 al 2013, se presento un aumento de 10.7 millones de donaciones de sangre voluntarios a nivel mundial</w:t>
       </w:r>
       <w:r>
@@ -639,13 +698,15 @@
     </w:p>
     <w:p>
       <w:pPr>
-        <w:rPr>
-          <w:lang w:val="es-ES"/>
-        </w:rPr>
-      </w:pPr>
-    </w:p>
-    <w:p>
-      <w:pPr>
+        <w:jc w:val="both"/>
+        <w:rPr>
+          <w:lang w:val="es-ES"/>
+        </w:rPr>
+      </w:pPr>
+    </w:p>
+    <w:p>
+      <w:pPr>
+        <w:jc w:val="both"/>
         <w:rPr>
           <w:lang w:val="es-ES"/>
         </w:rPr>
@@ -702,6 +763,7 @@
     </w:p>
     <w:p>
       <w:pPr>
+        <w:jc w:val="both"/>
         <w:rPr>
           <w:lang w:val="es-ES"/>
         </w:rPr>
@@ -714,6 +776,7 @@
           <w:ilvl w:val="0"/>
           <w:numId w:val="4"/>
         </w:numPr>
+        <w:jc w:val="both"/>
         <w:rPr>
           <w:lang w:val="es-ES"/>
         </w:rPr>
@@ -732,6 +795,7 @@
           <w:ilvl w:val="0"/>
           <w:numId w:val="4"/>
         </w:numPr>
+        <w:jc w:val="both"/>
         <w:rPr>
           <w:lang w:val="es-ES"/>
         </w:rPr>
@@ -750,30 +814,16 @@
           <w:ilvl w:val="0"/>
           <w:numId w:val="4"/>
         </w:numPr>
-        <w:rPr>
-          <w:lang w:val="es-ES"/>
-        </w:rPr>
-      </w:pPr>
-      <w:r>
-        <w:rPr>
-          <w:lang w:val="es-ES"/>
-        </w:rPr>
-        <w:lastRenderedPageBreak/>
-        <w:t xml:space="preserve">Donación: Se limpia el área del brazo y se inserta una aguja nueva </w:t>
-      </w:r>
-      <w:proofErr w:type="spellStart"/>
-      <w:r>
-        <w:rPr>
-          <w:lang w:val="es-ES"/>
-        </w:rPr>
-        <w:t>esteril</w:t>
-      </w:r>
-      <w:proofErr w:type="spellEnd"/>
-      <w:r>
-        <w:rPr>
-          <w:lang w:val="es-ES"/>
-        </w:rPr>
-        <w:t xml:space="preserve"> para la extracción de sangre, se llena la bolsa de sangre por aproximadamente 10-15 minutos si se esta donando sangre completa, si se esta donando plaquetas o plasma por el proceso de aféresis el proceso puede tomar hasta 2 horas.</w:t>
+        <w:jc w:val="both"/>
+        <w:rPr>
+          <w:lang w:val="es-ES"/>
+        </w:rPr>
+      </w:pPr>
+      <w:r>
+        <w:rPr>
+          <w:lang w:val="es-ES"/>
+        </w:rPr>
+        <w:t>Donación: Se limpia el área del brazo y se inserta una aguja nueva esteril para la extracción de sangre, se llena la bolsa de sangre por aproximadamente 10-15 minutos si se esta donando sangre completa, si se esta donando plaquetas o plasma por el proceso de aféresis el proceso puede tomar hasta 2 horas.</w:t>
       </w:r>
     </w:p>
     <w:p>
@@ -783,6 +833,7 @@
           <w:ilvl w:val="0"/>
           <w:numId w:val="4"/>
         </w:numPr>
+        <w:jc w:val="both"/>
         <w:rPr>
           <w:lang w:val="es-ES"/>
         </w:rPr>
@@ -796,13 +847,15 @@
     </w:p>
     <w:p>
       <w:pPr>
-        <w:rPr>
-          <w:lang w:val="es-ES"/>
-        </w:rPr>
-      </w:pPr>
-    </w:p>
-    <w:p>
-      <w:pPr>
+        <w:jc w:val="both"/>
+        <w:rPr>
+          <w:lang w:val="es-ES"/>
+        </w:rPr>
+      </w:pPr>
+    </w:p>
+    <w:p>
+      <w:pPr>
+        <w:jc w:val="both"/>
         <w:rPr>
           <w:lang w:val="es-ES"/>
         </w:rPr>
@@ -865,6 +918,7 @@
     </w:p>
     <w:p>
       <w:pPr>
+        <w:jc w:val="both"/>
         <w:rPr>
           <w:lang w:val="es-ES"/>
         </w:rPr>
@@ -877,6 +931,7 @@
           <w:ilvl w:val="1"/>
           <w:numId w:val="1"/>
         </w:numPr>
+        <w:jc w:val="both"/>
         <w:rPr>
           <w:lang w:val="es-ES"/>
         </w:rPr>
@@ -896,13 +951,15 @@
     </w:p>
     <w:p>
       <w:pPr>
-        <w:rPr>
-          <w:lang w:val="es-ES"/>
-        </w:rPr>
-      </w:pPr>
-    </w:p>
-    <w:p>
-      <w:pPr>
+        <w:jc w:val="both"/>
+        <w:rPr>
+          <w:lang w:val="es-ES"/>
+        </w:rPr>
+      </w:pPr>
+    </w:p>
+    <w:p>
+      <w:pPr>
+        <w:jc w:val="both"/>
         <w:rPr>
           <w:lang w:val="es-ES"/>
         </w:rPr>
@@ -1062,13 +1119,15 @@
     </w:p>
     <w:p>
       <w:pPr>
-        <w:rPr>
-          <w:lang w:val="es-ES"/>
-        </w:rPr>
-      </w:pPr>
-    </w:p>
-    <w:p>
-      <w:pPr>
+        <w:jc w:val="both"/>
+        <w:rPr>
+          <w:lang w:val="es-ES"/>
+        </w:rPr>
+      </w:pPr>
+    </w:p>
+    <w:p>
+      <w:pPr>
+        <w:jc w:val="both"/>
         <w:rPr>
           <w:lang w:val="es-ES"/>
         </w:rPr>
@@ -1101,7 +1160,14 @@
         <w:rPr>
           <w:lang w:val="es-ES"/>
         </w:rPr>
-        <w:t xml:space="preserve"> y diversas estrategias para promover la donación voluntaria no remunerada de sangre. En este taller, se determino la importancia de material tanto electrónico como impreso para la promoción de sus programas, todo el material seria utilizado para enviar mensajes acerca de la donación de sangre a todo el publico. </w:t>
+        <w:t xml:space="preserve"> y diversas estrategias para promover la donación voluntaria no remunerada de sangre. En este taller, se determino la importancia de material tanto electrónico como impreso para la </w:t>
+      </w:r>
+      <w:r>
+        <w:rPr>
+          <w:lang w:val="es-ES"/>
+        </w:rPr>
+        <w:lastRenderedPageBreak/>
+        <w:t xml:space="preserve">promoción de sus programas, todo el material seria utilizado para enviar mensajes acerca de la donación de sangre a todo el publico. </w:t>
       </w:r>
       <w:r>
         <w:rPr>
@@ -1155,6 +1221,7 @@
     </w:p>
     <w:p>
       <w:pPr>
+        <w:jc w:val="both"/>
         <w:rPr>
           <w:lang w:val="es-ES"/>
         </w:rPr>
@@ -1167,6 +1234,7 @@
           <w:ilvl w:val="1"/>
           <w:numId w:val="1"/>
         </w:numPr>
+        <w:jc w:val="both"/>
         <w:rPr>
           <w:lang w:val="es-ES"/>
         </w:rPr>
@@ -1177,14 +1245,24 @@
         </w:rPr>
         <w:t xml:space="preserve">Uso de </w:t>
       </w:r>
-      <w:proofErr w:type="spellStart"/>
-      <w:r>
-        <w:rPr>
-          <w:lang w:val="es-ES"/>
-        </w:rPr>
-        <w:t>TICs</w:t>
-      </w:r>
-      <w:proofErr w:type="spellEnd"/>
+      <w:r>
+        <w:rPr>
+          <w:lang w:val="es-ES"/>
+        </w:rPr>
+        <w:t>Tecnologías de la Información (T</w:t>
+      </w:r>
+      <w:r>
+        <w:rPr>
+          <w:lang w:val="es-ES"/>
+        </w:rPr>
+        <w:t>ICs</w:t>
+      </w:r>
+      <w:r>
+        <w:rPr>
+          <w:lang w:val="es-ES"/>
+        </w:rPr>
+        <w:t>)</w:t>
+      </w:r>
       <w:r>
         <w:rPr>
           <w:lang w:val="es-ES"/>
@@ -1194,13 +1272,15 @@
     </w:p>
     <w:p>
       <w:pPr>
-        <w:rPr>
-          <w:lang w:val="es-ES"/>
-        </w:rPr>
-      </w:pPr>
-    </w:p>
-    <w:p>
-      <w:pPr>
+        <w:jc w:val="both"/>
+        <w:rPr>
+          <w:lang w:val="es-ES"/>
+        </w:rPr>
+      </w:pPr>
+    </w:p>
+    <w:p>
+      <w:pPr>
+        <w:jc w:val="both"/>
         <w:rPr>
           <w:lang w:val="es-ES"/>
         </w:rPr>
@@ -1257,22 +1337,23 @@
     </w:p>
     <w:p>
       <w:pPr>
-        <w:rPr>
-          <w:lang w:val="es-ES"/>
-        </w:rPr>
-      </w:pPr>
-    </w:p>
-    <w:p>
-      <w:pPr>
-        <w:rPr>
-          <w:lang w:val="es-ES"/>
-        </w:rPr>
-      </w:pPr>
-      <w:r>
-        <w:rPr>
-          <w:lang w:val="es-ES"/>
-        </w:rPr>
-        <w:lastRenderedPageBreak/>
+        <w:jc w:val="both"/>
+        <w:rPr>
+          <w:lang w:val="es-ES"/>
+        </w:rPr>
+      </w:pPr>
+    </w:p>
+    <w:p>
+      <w:pPr>
+        <w:jc w:val="both"/>
+        <w:rPr>
+          <w:lang w:val="es-ES"/>
+        </w:rPr>
+      </w:pPr>
+      <w:r>
+        <w:rPr>
+          <w:lang w:val="es-ES"/>
+        </w:rPr>
         <w:t xml:space="preserve">Tal como se detallo en el taller realizado por la OMS en el 2000 con países del sureste asiático, se anticipo que las tecnologías de la información iban a convertirse en necesarias para ser aplicadas en los programas de reclutamiento de donantes voluntarios, tanto para almacenar, analizar, realizar investigación de los datos que se iban obteniendo como para atraer más participantes </w:t>
       </w:r>
       <w:r>
@@ -1315,13 +1396,15 @@
     </w:p>
     <w:p>
       <w:pPr>
-        <w:rPr>
-          <w:lang w:val="es-ES"/>
-        </w:rPr>
-      </w:pPr>
-    </w:p>
-    <w:p>
-      <w:pPr>
+        <w:jc w:val="both"/>
+        <w:rPr>
+          <w:lang w:val="es-ES"/>
+        </w:rPr>
+      </w:pPr>
+    </w:p>
+    <w:p>
+      <w:pPr>
+        <w:jc w:val="both"/>
         <w:rPr>
           <w:lang w:val="es-ES"/>
         </w:rPr>
@@ -1422,6 +1505,71 @@
         <w:rPr>
           <w:lang w:val="es-ES"/>
         </w:rPr>
+        <w:instrText>ADDIN CSL_CITATION { "citationItems" : [ { "id" : "ITEM-1", "itemData" : { "author" : [ { "dropping-particle" : "", "family" : "Ireri", "given" : "Salome", "non-dropping-particle" : "", "parse-names" : false, "suffix" : "" }, { "dropping-particle" : "", "family" : "Peter", "given" : "Supervisor", "non-dropping-particle" : "", "parse-names" : false, "suffix" : "" }, { "dropping-particle" : "", "family" : "Wagacha", "given" : "Waiganjo", "non-dropping-particle" : "", "parse-names" : false, "suffix" : "" } ], "id" : "ITEM-1", "issued" : { "date-parts" : [ [ "2014" ] ] }, "title" : "The Use of ICT for Blood Donation: A Donor Information Needs Driven System to Address Kenya's Low Blood Donation Rates", "type" : "article-journal" }, "uris" : [ "http://www.mendeley.com/documents/?uuid=b0376990-682d-383c-815e-5367a43c19ee" ] } ], "mendeley" : { "formattedCitation" : "(5)", "plainTextFormattedCitation" : "(5)", "previouslyFormattedCitation" : "(5)" }, "properties" : { "noteIndex" : 0 }, "schema" : "https://github.com/citation-style-language/schema/raw/master/csl-citation.json" }</w:instrText>
+      </w:r>
+      <w:r>
+        <w:rPr>
+          <w:lang w:val="es-ES"/>
+        </w:rPr>
+        <w:fldChar w:fldCharType="separate"/>
+      </w:r>
+      <w:r>
+        <w:rPr>
+          <w:noProof/>
+          <w:lang w:val="es-ES"/>
+        </w:rPr>
+        <w:t>(5)</w:t>
+      </w:r>
+      <w:r>
+        <w:rPr>
+          <w:lang w:val="es-ES"/>
+        </w:rPr>
+        <w:fldChar w:fldCharType="end"/>
+      </w:r>
+      <w:r>
+        <w:rPr>
+          <w:lang w:val="es-ES"/>
+        </w:rPr>
+        <w:t>.</w:t>
+      </w:r>
+    </w:p>
+    <w:p>
+      <w:pPr>
+        <w:jc w:val="both"/>
+        <w:rPr>
+          <w:lang w:val="es-ES"/>
+        </w:rPr>
+      </w:pPr>
+    </w:p>
+    <w:p>
+      <w:pPr>
+        <w:jc w:val="both"/>
+        <w:rPr>
+          <w:lang w:val="es-ES"/>
+        </w:rPr>
+      </w:pPr>
+      <w:r>
+        <w:rPr>
+          <w:lang w:val="es-ES"/>
+        </w:rPr>
+        <w:t>En Australia cuentan con un sistema computarizado de manejo de sangre donada, con el cual pueden responder de forma rápida a amenazas nacionales de suministro de sangre. Este sistema además apoya la recolección, el procesamiento y distribución de sangre donada así como el registro y gestión de donantes</w:t>
+      </w:r>
+      <w:r>
+        <w:rPr>
+          <w:lang w:val="es-ES"/>
+        </w:rPr>
+        <w:t xml:space="preserve"> </w:t>
+      </w:r>
+      <w:r>
+        <w:rPr>
+          <w:lang w:val="es-ES"/>
+        </w:rPr>
+        <w:fldChar w:fldCharType="begin" w:fldLock="1"/>
+      </w:r>
+      <w:r>
+        <w:rPr>
+          <w:lang w:val="es-ES"/>
+        </w:rPr>
         <w:instrText>ADDIN CSL_CITATION { "citationItems" : [ { "id" : "ITEM-1", "itemData" : { "author" : [ { "dropping-particle" : "", "family" : "Ireri", "given" : "Salome", "non-dropping-particle" : "", "parse-names" : false, "suffix" : "" }, { "dropping-particle" : "", "family" : "Peter", "given" : "Supervisor", "non-dropping-particle" : "", "parse-names" : false, "suffix" : "" }, { "dropping-particle" : "", "family" : "Wagacha", "given" : "Waiganjo", "non-dropping-particle" : "", "parse-names" : false, "suffix" : "" } ], "id" : "ITEM-1", "issued" : { "date-parts" : [ [ "2014" ] ] }, "title" : "The Use of ICT for Blood Donation: A Donor Information Needs Driven System to Address Kenya's Low Blood Donation Rates", "type" : "article-journal" }, "uris" : [ "http://www.mendeley.com/documents/?uuid=b0376990-682d-383c-815e-5367a43c19ee" ] } ], "mendeley" : { "formattedCitation" : "(5)", "plainTextFormattedCitation" : "(5)" }, "properties" : { "noteIndex" : 0 }, "schema" : "https://github.com/citation-style-language/schema/raw/master/csl-citation.json" }</w:instrText>
       </w:r>
       <w:r>
@@ -1449,12 +1597,10 @@
         </w:rPr>
         <w:t>.</w:t>
       </w:r>
-      <w:bookmarkStart w:id="0" w:name="_GoBack"/>
-      <w:bookmarkEnd w:id="0"/>
-    </w:p>
-    <w:p>
-      <w:pPr>
-        <w:jc w:val="center"/>
+    </w:p>
+    <w:p>
+      <w:pPr>
+        <w:jc w:val="both"/>
         <w:rPr>
           <w:lang w:val="es-ES"/>
         </w:rPr>
@@ -1467,6 +1613,7 @@
           <w:ilvl w:val="1"/>
           <w:numId w:val="1"/>
         </w:numPr>
+        <w:jc w:val="both"/>
         <w:rPr>
           <w:lang w:val="es-ES"/>
         </w:rPr>
@@ -1486,13 +1633,15 @@
     </w:p>
     <w:p>
       <w:pPr>
-        <w:rPr>
-          <w:lang w:val="es-ES"/>
-        </w:rPr>
-      </w:pPr>
-    </w:p>
-    <w:p>
-      <w:pPr>
+        <w:jc w:val="both"/>
+        <w:rPr>
+          <w:lang w:val="es-ES"/>
+        </w:rPr>
+      </w:pPr>
+    </w:p>
+    <w:p>
+      <w:pPr>
+        <w:jc w:val="both"/>
         <w:rPr>
           <w:lang w:val="es-ES"/>
         </w:rPr>
@@ -1543,21 +1692,24 @@
     </w:p>
     <w:p>
       <w:pPr>
-        <w:rPr>
-          <w:lang w:val="es-ES"/>
-        </w:rPr>
-      </w:pPr>
-    </w:p>
-    <w:p>
-      <w:pPr>
-        <w:rPr>
-          <w:lang w:val="es-ES"/>
-        </w:rPr>
-      </w:pPr>
-      <w:r>
-        <w:rPr>
-          <w:lang w:val="es-ES"/>
-        </w:rPr>
+        <w:jc w:val="both"/>
+        <w:rPr>
+          <w:lang w:val="es-ES"/>
+        </w:rPr>
+      </w:pPr>
+    </w:p>
+    <w:p>
+      <w:pPr>
+        <w:jc w:val="both"/>
+        <w:rPr>
+          <w:lang w:val="es-ES"/>
+        </w:rPr>
+      </w:pPr>
+      <w:r>
+        <w:rPr>
+          <w:lang w:val="es-ES"/>
+        </w:rPr>
+        <w:lastRenderedPageBreak/>
         <w:t>Sin embargo, l</w:t>
       </w:r>
       <w:r>
@@ -1612,13 +1764,15 @@
     </w:p>
     <w:p>
       <w:pPr>
-        <w:rPr>
-          <w:lang w:val="es-ES"/>
-        </w:rPr>
-      </w:pPr>
-    </w:p>
-    <w:p>
-      <w:pPr>
+        <w:jc w:val="both"/>
+        <w:rPr>
+          <w:lang w:val="es-ES"/>
+        </w:rPr>
+      </w:pPr>
+    </w:p>
+    <w:p>
+      <w:pPr>
+        <w:jc w:val="both"/>
         <w:rPr>
           <w:lang w:val="es-ES"/>
         </w:rPr>
@@ -1650,6 +1804,7 @@
     </w:p>
     <w:p>
       <w:pPr>
+        <w:jc w:val="both"/>
         <w:rPr>
           <w:lang w:val="es-ES"/>
         </w:rPr>
@@ -1662,26 +1817,35 @@
           <w:ilvl w:val="1"/>
           <w:numId w:val="1"/>
         </w:numPr>
-        <w:rPr>
-          <w:lang w:val="es-ES"/>
-        </w:rPr>
-      </w:pPr>
-      <w:r>
-        <w:rPr>
-          <w:lang w:val="es-ES"/>
-        </w:rPr>
-        <w:t>Donación de Sangre en HNCH</w:t>
-      </w:r>
-    </w:p>
-    <w:p>
-      <w:pPr>
-        <w:rPr>
-          <w:lang w:val="es-ES"/>
-        </w:rPr>
-      </w:pPr>
-    </w:p>
-    <w:p>
-      <w:pPr>
+        <w:jc w:val="both"/>
+        <w:rPr>
+          <w:lang w:val="es-ES"/>
+        </w:rPr>
+      </w:pPr>
+      <w:r>
+        <w:rPr>
+          <w:lang w:val="es-ES"/>
+        </w:rPr>
+        <w:t>Donación de Sangre en H</w:t>
+      </w:r>
+      <w:r>
+        <w:rPr>
+          <w:lang w:val="es-ES"/>
+        </w:rPr>
+        <w:t>ospital Nacional Cayetano Heredia</w:t>
+      </w:r>
+    </w:p>
+    <w:p>
+      <w:pPr>
+        <w:jc w:val="both"/>
+        <w:rPr>
+          <w:lang w:val="es-ES"/>
+        </w:rPr>
+      </w:pPr>
+    </w:p>
+    <w:p>
+      <w:pPr>
+        <w:jc w:val="both"/>
         <w:rPr>
           <w:lang w:val="es-ES"/>
         </w:rPr>
@@ -1702,14 +1866,7 @@
         <w:rPr>
           <w:lang w:val="es-ES"/>
         </w:rPr>
-        <w:t xml:space="preserve">, en el año 2016 tuvieron en total 8245 donantes registrados en su Banco de Sangre, de ellos tan solo el 13.34% eran </w:t>
-      </w:r>
-      <w:r>
-        <w:rPr>
-          <w:lang w:val="es-ES"/>
-        </w:rPr>
-        <w:lastRenderedPageBreak/>
-        <w:t xml:space="preserve">donantes voluntarios y solo 0.9% fueron donantes voluntarios que se presentaron al Banco de Sangre sin ningún tipo de campaña de donación. En el año 2015, se tuvo un 9.29% </w:t>
+        <w:t xml:space="preserve">, en el año 2016 tuvieron en total 8245 donantes registrados en su Banco de Sangre, de ellos tan solo el 13.34% eran donantes voluntarios y solo 0.9% fueron donantes voluntarios que se presentaron al Banco de Sangre sin ningún tipo de campaña de donación. En el año 2015, se tuvo un 9.29% </w:t>
       </w:r>
       <w:r>
         <w:rPr>
@@ -1720,33 +1877,61 @@
     </w:p>
     <w:p>
       <w:pPr>
-        <w:rPr>
-          <w:lang w:val="es-ES"/>
-        </w:rPr>
-      </w:pPr>
-    </w:p>
-    <w:p>
-      <w:pPr>
-        <w:rPr>
-          <w:lang w:val="es-ES"/>
-        </w:rPr>
-      </w:pPr>
-      <w:r>
-        <w:rPr>
-          <w:lang w:val="es-ES"/>
-        </w:rPr>
-        <w:t xml:space="preserve">Adicionalmente, se tiene registrado que en el 2016 solo 23 de los donantes voluntarios (tanto con y sin campaña de donación) son donantes reiterativos y en el año 2015 fueron 26 donantes reiterativos. </w:t>
-      </w:r>
-    </w:p>
-    <w:p>
-      <w:pPr>
-        <w:rPr>
-          <w:lang w:val="es-ES"/>
-        </w:rPr>
-      </w:pPr>
-    </w:p>
-    <w:p>
-      <w:pPr>
+        <w:jc w:val="both"/>
+        <w:rPr>
+          <w:lang w:val="es-ES"/>
+        </w:rPr>
+      </w:pPr>
+    </w:p>
+    <w:p>
+      <w:pPr>
+        <w:jc w:val="both"/>
+        <w:rPr>
+          <w:lang w:val="es-ES"/>
+        </w:rPr>
+      </w:pPr>
+      <w:r>
+        <w:rPr>
+          <w:lang w:val="es-ES"/>
+        </w:rPr>
+        <w:t>Adicionalmente, se tiene r</w:t>
+      </w:r>
+      <w:r>
+        <w:rPr>
+          <w:lang w:val="es-ES"/>
+        </w:rPr>
+        <w:t>egistrado que en el 2016 solo el 0.27%</w:t>
+      </w:r>
+      <w:r>
+        <w:rPr>
+          <w:lang w:val="es-ES"/>
+        </w:rPr>
+        <w:t xml:space="preserve"> de los donantes voluntarios (tanto con y sin campaña de donación) son donantes reitera</w:t>
+      </w:r>
+      <w:r>
+        <w:rPr>
+          <w:lang w:val="es-ES"/>
+        </w:rPr>
+        <w:t>tivos y en el año 2015 el 0.29% fue</w:t>
+      </w:r>
+      <w:r>
+        <w:rPr>
+          <w:lang w:val="es-ES"/>
+        </w:rPr>
+        <w:t xml:space="preserve"> donantes reiterativos. </w:t>
+      </w:r>
+    </w:p>
+    <w:p>
+      <w:pPr>
+        <w:jc w:val="both"/>
+        <w:rPr>
+          <w:lang w:val="es-ES"/>
+        </w:rPr>
+      </w:pPr>
+    </w:p>
+    <w:p>
+      <w:pPr>
+        <w:jc w:val="both"/>
         <w:rPr>
           <w:lang w:val="es-ES"/>
         </w:rPr>
@@ -1784,6 +1969,7 @@
     </w:p>
     <w:p>
       <w:pPr>
+        <w:jc w:val="both"/>
         <w:rPr>
           <w:lang w:val="es-ES"/>
         </w:rPr>
@@ -1796,6 +1982,7 @@
           <w:ilvl w:val="0"/>
           <w:numId w:val="1"/>
         </w:numPr>
+        <w:jc w:val="both"/>
         <w:rPr>
           <w:lang w:val="es-ES"/>
         </w:rPr>
@@ -1809,6 +1996,7 @@
     </w:p>
     <w:p>
       <w:pPr>
+        <w:jc w:val="both"/>
         <w:rPr>
           <w:lang w:val="es-ES"/>
         </w:rPr>
@@ -1821,6 +2009,7 @@
           <w:ilvl w:val="1"/>
           <w:numId w:val="1"/>
         </w:numPr>
+        <w:jc w:val="both"/>
         <w:rPr>
           <w:lang w:val="es-ES"/>
         </w:rPr>
@@ -1834,13 +2023,15 @@
     </w:p>
     <w:p>
       <w:pPr>
-        <w:rPr>
-          <w:lang w:val="es-ES"/>
-        </w:rPr>
-      </w:pPr>
-    </w:p>
-    <w:p>
-      <w:pPr>
+        <w:jc w:val="both"/>
+        <w:rPr>
+          <w:lang w:val="es-ES"/>
+        </w:rPr>
+      </w:pPr>
+    </w:p>
+    <w:p>
+      <w:pPr>
+        <w:jc w:val="both"/>
         <w:rPr>
           <w:lang w:val="es-ES"/>
         </w:rPr>
@@ -1860,6 +2051,7 @@
     </w:p>
     <w:p>
       <w:pPr>
+        <w:jc w:val="both"/>
         <w:rPr>
           <w:lang w:val="es-ES"/>
         </w:rPr>
@@ -1872,6 +2064,7 @@
           <w:ilvl w:val="1"/>
           <w:numId w:val="1"/>
         </w:numPr>
+        <w:jc w:val="both"/>
         <w:rPr>
           <w:lang w:val="es-ES"/>
         </w:rPr>
@@ -1891,13 +2084,15 @@
     </w:p>
     <w:p>
       <w:pPr>
-        <w:rPr>
-          <w:lang w:val="es-ES"/>
-        </w:rPr>
-      </w:pPr>
-    </w:p>
-    <w:p>
-      <w:pPr>
+        <w:jc w:val="both"/>
+        <w:rPr>
+          <w:lang w:val="es-ES"/>
+        </w:rPr>
+      </w:pPr>
+    </w:p>
+    <w:p>
+      <w:pPr>
+        <w:jc w:val="both"/>
         <w:rPr>
           <w:lang w:val="es-ES"/>
         </w:rPr>
@@ -1911,6 +2106,7 @@
     </w:p>
     <w:p>
       <w:pPr>
+        <w:jc w:val="both"/>
         <w:rPr>
           <w:lang w:val="es-ES"/>
         </w:rPr>
@@ -1923,6 +2119,7 @@
           <w:ilvl w:val="0"/>
           <w:numId w:val="1"/>
         </w:numPr>
+        <w:jc w:val="both"/>
         <w:rPr>
           <w:lang w:val="es-ES"/>
         </w:rPr>
@@ -1938,6 +2135,7 @@
       <w:pPr>
         <w:pStyle w:val="Prrafodelista"/>
         <w:ind w:left="360"/>
+        <w:jc w:val="both"/>
         <w:rPr>
           <w:lang w:val="es-ES"/>
         </w:rPr>
@@ -1989,6 +2187,7 @@
           <w:numId w:val="5"/>
         </w:numPr>
         <w:ind w:left="851" w:hanging="491"/>
+        <w:jc w:val="both"/>
         <w:rPr>
           <w:b/>
           <w:color w:val="C00000"/>
@@ -2016,6 +2215,7 @@
       <w:pPr>
         <w:pStyle w:val="Prrafodelista"/>
         <w:ind w:left="851"/>
+        <w:jc w:val="both"/>
         <w:rPr>
           <w:b/>
           <w:color w:val="C00000"/>
@@ -2053,14 +2253,7 @@
         <w:rPr>
           <w:lang w:val="es-ES"/>
         </w:rPr>
-        <w:t xml:space="preserve">H </w:t>
-      </w:r>
-      <w:r>
-        <w:rPr>
-          <w:lang w:val="es-ES"/>
-        </w:rPr>
-        <w:lastRenderedPageBreak/>
-        <w:t>con el apoyo y seguimiento del equipo de investigación. E</w:t>
+        <w:t>H con el apoyo y seguimiento del equipo de investigación. E</w:t>
       </w:r>
       <w:r>
         <w:rPr>
@@ -2110,21 +2303,12 @@
         </w:rPr>
         <w:t xml:space="preserve">A continuación se realizará la gestión y coordinaciones para el uso de la aplicación informática de envío y recepción de mensajes de texto: </w:t>
       </w:r>
-      <w:proofErr w:type="spellStart"/>
       <w:r>
         <w:rPr>
           <w:b/>
           <w:lang w:val="es-ES"/>
         </w:rPr>
-        <w:t>Uskay</w:t>
-      </w:r>
-      <w:proofErr w:type="spellEnd"/>
-      <w:r>
-        <w:rPr>
-          <w:b/>
-          <w:lang w:val="es-ES"/>
-        </w:rPr>
-        <w:t>-SMS</w:t>
+        <w:t>Uskay-SMS</w:t>
       </w:r>
       <w:r>
         <w:rPr>
@@ -2160,44 +2344,8 @@
         <w:rPr>
           <w:lang w:val="es-ES"/>
         </w:rPr>
-        <w:t>(</w:t>
-      </w:r>
-      <w:proofErr w:type="spellStart"/>
-      <w:r>
-        <w:rPr>
-          <w:lang w:val="es-ES"/>
-        </w:rPr>
-        <w:t>Hypertext</w:t>
-      </w:r>
-      <w:proofErr w:type="spellEnd"/>
-      <w:r>
-        <w:rPr>
-          <w:lang w:val="es-ES"/>
-        </w:rPr>
-        <w:t xml:space="preserve"> </w:t>
-      </w:r>
-      <w:proofErr w:type="spellStart"/>
-      <w:r>
-        <w:rPr>
-          <w:lang w:val="es-ES"/>
-        </w:rPr>
-        <w:t>Preprocessor</w:t>
-      </w:r>
-      <w:proofErr w:type="spellEnd"/>
-      <w:r>
-        <w:rPr>
-          <w:lang w:val="es-ES"/>
-        </w:rPr>
-        <w:t xml:space="preserve">), y tiene como gestor de base de datos a </w:t>
-      </w:r>
-      <w:proofErr w:type="spellStart"/>
-      <w:r>
-        <w:rPr>
-          <w:lang w:val="es-ES"/>
-        </w:rPr>
-        <w:t>MySQL</w:t>
-      </w:r>
-      <w:proofErr w:type="spellEnd"/>
+        <w:t>(Hypertext Preprocessor), y tiene como gestor de base de datos a MySQL</w:t>
+      </w:r>
       <w:r>
         <w:rPr>
           <w:lang w:val="es-ES"/>
@@ -2248,18 +2396,21 @@
       <w:pPr>
         <w:spacing w:line="276" w:lineRule="auto"/>
         <w:ind w:left="1123"/>
+        <w:jc w:val="both"/>
       </w:pPr>
     </w:p>
     <w:p>
       <w:pPr>
         <w:spacing w:line="276" w:lineRule="auto"/>
         <w:ind w:left="708"/>
+        <w:jc w:val="both"/>
       </w:pPr>
       <w:r>
         <w:rPr>
           <w:noProof/>
           <w:lang w:eastAsia="es-ES_tradnl"/>
         </w:rPr>
+        <w:lastRenderedPageBreak/>
         <w:drawing>
           <wp:inline distT="0" distB="0" distL="0" distR="0" wp14:anchorId="6D17A497" wp14:editId="3F122912">
             <wp:extent cx="5386705" cy="2653665"/>
@@ -2316,6 +2467,7 @@
       <w:pPr>
         <w:spacing w:line="276" w:lineRule="auto"/>
         <w:ind w:firstLine="708"/>
+        <w:jc w:val="both"/>
         <w:rPr>
           <w:b/>
           <w:color w:val="000000" w:themeColor="text1"/>
@@ -2369,17 +2521,8 @@
           <w:b/>
           <w:color w:val="000000" w:themeColor="text1"/>
         </w:rPr>
-        <w:t xml:space="preserve">: Diagrama de funcionamiento de la aplicación informática </w:t>
-      </w:r>
-      <w:proofErr w:type="spellStart"/>
-      <w:r>
-        <w:rPr>
-          <w:b/>
-          <w:color w:val="000000" w:themeColor="text1"/>
-        </w:rPr>
-        <w:t>Uskay</w:t>
-      </w:r>
-      <w:proofErr w:type="spellEnd"/>
+        <w:t>: Diagrama de funcionamiento de la aplicación informática Uskay</w:t>
+      </w:r>
       <w:r>
         <w:rPr>
           <w:b/>
@@ -2594,6 +2737,7 @@
           <w:numId w:val="5"/>
         </w:numPr>
         <w:ind w:left="851" w:hanging="491"/>
+        <w:jc w:val="both"/>
         <w:rPr>
           <w:b/>
           <w:color w:val="C00000"/>
@@ -2689,7 +2833,14 @@
         <w:rPr>
           <w:lang w:val="es-ES"/>
         </w:rPr>
-        <w:t>un ambiente limpio, el uso de materiales estériles y precauciones asépticas, animan al donante y lo a venir nuevamente a donar. Por el contrario, un ambiente sucio hace que el donante se sienta infeliz y lo desanima para que vuelva de nuevo para la donación de sangre. El cuidado post-donación del donante de sangre es también</w:t>
+        <w:t xml:space="preserve">un ambiente limpio, </w:t>
+      </w:r>
+      <w:r>
+        <w:rPr>
+          <w:lang w:val="es-ES"/>
+        </w:rPr>
+        <w:lastRenderedPageBreak/>
+        <w:t>el uso de materiales estériles y precauciones asépticas, animan al donante y lo a venir nuevamente a donar. Por el contrario, un ambiente sucio hace que el donante se sienta infeliz y lo desanima para que vuelva de nuevo para la donación de sangre. El cuidado post-donación del donante de sangre es también</w:t>
       </w:r>
       <w:r>
         <w:rPr>
@@ -2701,13 +2852,7 @@
         <w:rPr>
           <w:lang w:val="es-ES"/>
         </w:rPr>
-        <w:t xml:space="preserve"> la retención del donante</w:t>
-      </w:r>
-      <w:r>
-        <w:rPr>
-          <w:lang w:val="es-ES"/>
-        </w:rPr>
-        <w:t xml:space="preserve"> </w:t>
+        <w:t xml:space="preserve"> la retención del donante </w:t>
       </w:r>
       <w:r>
         <w:rPr>
@@ -2774,7 +2919,19 @@
         <w:rPr>
           <w:lang w:val="es-ES"/>
         </w:rPr>
-        <w:t xml:space="preserve">una entrevista de satisfacción a los donantes de sangre que se utilizo en el 2015 en el </w:t>
+        <w:t xml:space="preserve">una </w:t>
+      </w:r>
+      <w:r>
+        <w:rPr>
+          <w:lang w:val="es-ES"/>
+        </w:rPr>
+        <w:t xml:space="preserve">adaptación de una </w:t>
+      </w:r>
+      <w:r>
+        <w:rPr>
+          <w:lang w:val="es-ES"/>
+        </w:rPr>
+        <w:t xml:space="preserve">entrevista de satisfacción a los donantes de sangre que se utilizo en el 2015 en el </w:t>
       </w:r>
       <w:r>
         <w:rPr>
@@ -2818,6 +2975,12 @@
           <w:lang w:val="es-ES"/>
         </w:rPr>
         <w:t>, en Lima, Perú. Esta encuesta se encuentra anexada a este protocolo y busca evaluar la calidad de atención para un funcionamiento eficiente y eficaz del Servicio de Banco de Sangre.</w:t>
+      </w:r>
+      <w:r>
+        <w:rPr>
+          <w:lang w:val="es-ES"/>
+        </w:rPr>
+        <w:t xml:space="preserve"> Esta encuesta, se desarrollará en el programa Open Data Kit (ODK) para que los resultados de esta encuesta sean fácilmente tomados y almacenados en un celular para luego estos puedan subirse a un repositorio donde luego pueden colectarse para su análisis.</w:t>
       </w:r>
     </w:p>
     <w:p>
@@ -2837,6 +3000,7 @@
           <w:numId w:val="5"/>
         </w:numPr>
         <w:ind w:left="851" w:hanging="491"/>
+        <w:jc w:val="both"/>
         <w:rPr>
           <w:b/>
           <w:color w:val="C00000"/>
@@ -2862,6 +3026,7 @@
     </w:p>
     <w:p>
       <w:pPr>
+        <w:jc w:val="both"/>
         <w:rPr>
           <w:lang w:val="es-ES"/>
         </w:rPr>
@@ -2884,6 +3049,7 @@
     </w:p>
     <w:p>
       <w:pPr>
+        <w:jc w:val="both"/>
         <w:rPr>
           <w:lang w:val="es-ES"/>
         </w:rPr>
@@ -2897,6 +3063,7 @@
           <w:numId w:val="5"/>
         </w:numPr>
         <w:ind w:left="851" w:hanging="491"/>
+        <w:jc w:val="both"/>
         <w:rPr>
           <w:b/>
           <w:color w:val="C00000"/>
@@ -2922,6 +3089,7 @@
     </w:p>
     <w:p>
       <w:pPr>
+        <w:jc w:val="both"/>
         <w:rPr>
           <w:lang w:val="es-ES"/>
         </w:rPr>
@@ -2939,25 +3107,12 @@
         <w:rPr>
           <w:lang w:val="es-ES"/>
         </w:rPr>
-        <w:t xml:space="preserve">Este módulo se enfocará en concientizar al donante, tanto voluntario como al donante por reposición, sobre la importancia de su donación, y cuando es que puede volver a donar luego de pasado el tiempo recomendado de espera. </w:t>
-      </w:r>
-      <w:r>
-        <w:rPr>
-          <w:lang w:val="es-ES"/>
-        </w:rPr>
-        <w:lastRenderedPageBreak/>
-        <w:t>Estos mensajes se utilizaran para aumentar la tasa de retorno de donantes voluntarios.</w:t>
-      </w:r>
-    </w:p>
-    <w:p>
-      <w:pPr>
-        <w:rPr>
-          <w:lang w:val="es-ES"/>
-        </w:rPr>
-      </w:pPr>
-    </w:p>
-    <w:p>
-      <w:pPr>
+        <w:t>Este módulo se enfocará en concientizar al donante, tanto voluntario como al donante por reposición, sobre la importancia de su donación, y cuando es que puede volver a donar luego de pasado el tiempo recomendado de espera. Estos mensajes se utilizaran para aumentar la tasa de retorno de donantes voluntarios.</w:t>
+      </w:r>
+    </w:p>
+    <w:p>
+      <w:pPr>
+        <w:jc w:val="both"/>
         <w:rPr>
           <w:lang w:val="es-ES"/>
         </w:rPr>
@@ -2970,6 +3125,7 @@
           <w:ilvl w:val="0"/>
           <w:numId w:val="1"/>
         </w:numPr>
+        <w:jc w:val="both"/>
         <w:rPr>
           <w:lang w:val="es-ES"/>
         </w:rPr>
@@ -2983,8 +3139,7 @@
     </w:p>
     <w:p>
       <w:pPr>
-        <w:pStyle w:val="Prrafodelista"/>
-        <w:ind w:left="360"/>
+        <w:jc w:val="both"/>
         <w:rPr>
           <w:lang w:val="es-ES"/>
         </w:rPr>
@@ -2997,6 +3152,7 @@
           <w:ilvl w:val="0"/>
           <w:numId w:val="1"/>
         </w:numPr>
+        <w:jc w:val="both"/>
         <w:rPr>
           <w:lang w:val="es-ES"/>
         </w:rPr>
@@ -3011,6 +3167,7 @@
     <w:p>
       <w:pPr>
         <w:pStyle w:val="Prrafodelista"/>
+        <w:jc w:val="both"/>
         <w:rPr>
           <w:lang w:val="es-ES"/>
         </w:rPr>
@@ -3023,6 +3180,7 @@
           <w:ilvl w:val="0"/>
           <w:numId w:val="1"/>
         </w:numPr>
+        <w:jc w:val="both"/>
         <w:rPr>
           <w:lang w:val="es-ES"/>
         </w:rPr>
@@ -3042,7 +3200,52 @@
     </w:p>
     <w:p>
       <w:pPr>
+        <w:jc w:val="both"/>
+        <w:rPr>
+          <w:lang w:val="es-ES"/>
+        </w:rPr>
+      </w:pPr>
+    </w:p>
+    <w:p>
+      <w:pPr>
+        <w:jc w:val="both"/>
+        <w:rPr>
+          <w:lang w:val="es-ES"/>
+        </w:rPr>
+      </w:pPr>
+      <w:r>
+        <w:rPr>
+          <w:lang w:val="es-ES"/>
+        </w:rPr>
+        <w:t>En este proyecto,</w:t>
+      </w:r>
+      <w:r>
+        <w:rPr>
+          <w:lang w:val="es-ES"/>
+        </w:rPr>
+        <w:t xml:space="preserve"> no se utilizará información sensible de los participantes. La información de los participantes solo será utilizada por los investigadores del proyecto para contactarlos mediante SMS, esta información será debidamente almacenada y protegida. Los participantes de este proyecto, deberán firmar un consentimiento informado donde se darán todas las especificaciones del proyecto</w:t>
+      </w:r>
+      <w:r>
+        <w:rPr>
+          <w:lang w:val="es-ES"/>
+        </w:rPr>
+        <w:t xml:space="preserve">. Adicionalmente, los que participen en los grupos focales, deberán firmar un consentimiento informado adicional sobre el objetivo de este. </w:t>
+      </w:r>
+      <w:bookmarkStart w:id="0" w:name="_GoBack"/>
+      <w:bookmarkEnd w:id="0"/>
+    </w:p>
+    <w:p>
+      <w:pPr>
+        <w:jc w:val="both"/>
+        <w:rPr>
+          <w:lang w:val="es-ES"/>
+        </w:rPr>
+      </w:pPr>
+    </w:p>
+    <w:p>
+      <w:pPr>
         <w:pStyle w:val="Prrafodelista"/>
+        <w:jc w:val="both"/>
         <w:rPr>
           <w:lang w:val="es-ES"/>
         </w:rPr>
@@ -3055,6 +3258,7 @@
           <w:ilvl w:val="0"/>
           <w:numId w:val="1"/>
         </w:numPr>
+        <w:jc w:val="both"/>
         <w:rPr>
           <w:lang w:val="es-ES"/>
         </w:rPr>
@@ -3068,6 +3272,7 @@
     </w:p>
     <w:p>
       <w:pPr>
+        <w:jc w:val="both"/>
         <w:rPr>
           <w:lang w:val="es-ES"/>
         </w:rPr>
@@ -3080,6 +3285,7 @@
         <w:autoSpaceDN w:val="0"/>
         <w:adjustRightInd w:val="0"/>
         <w:ind w:left="640" w:hanging="640"/>
+        <w:jc w:val="both"/>
         <w:rPr>
           <w:rFonts w:ascii="Calibri" w:eastAsia="Times New Roman" w:hAnsi="Calibri" w:cs="Times New Roman"/>
           <w:noProof/>
@@ -3126,6 +3332,7 @@
         <w:autoSpaceDN w:val="0"/>
         <w:adjustRightInd w:val="0"/>
         <w:ind w:left="640" w:hanging="640"/>
+        <w:jc w:val="both"/>
         <w:rPr>
           <w:rFonts w:ascii="Calibri" w:eastAsia="Times New Roman" w:hAnsi="Calibri" w:cs="Times New Roman"/>
           <w:noProof/>
@@ -3154,6 +3361,7 @@
         <w:autoSpaceDN w:val="0"/>
         <w:adjustRightInd w:val="0"/>
         <w:ind w:left="640" w:hanging="640"/>
+        <w:jc w:val="both"/>
         <w:rPr>
           <w:rFonts w:ascii="Calibri" w:eastAsia="Times New Roman" w:hAnsi="Calibri" w:cs="Times New Roman"/>
           <w:noProof/>
@@ -3182,6 +3390,7 @@
         <w:autoSpaceDN w:val="0"/>
         <w:adjustRightInd w:val="0"/>
         <w:ind w:left="640" w:hanging="640"/>
+        <w:jc w:val="both"/>
         <w:rPr>
           <w:rFonts w:ascii="Calibri" w:eastAsia="Times New Roman" w:hAnsi="Calibri" w:cs="Times New Roman"/>
           <w:noProof/>
@@ -3210,6 +3419,7 @@
         <w:autoSpaceDN w:val="0"/>
         <w:adjustRightInd w:val="0"/>
         <w:ind w:left="640" w:hanging="640"/>
+        <w:jc w:val="both"/>
         <w:rPr>
           <w:rFonts w:ascii="Calibri" w:eastAsia="Times New Roman" w:hAnsi="Calibri" w:cs="Times New Roman"/>
           <w:noProof/>
@@ -3238,6 +3448,7 @@
         <w:autoSpaceDN w:val="0"/>
         <w:adjustRightInd w:val="0"/>
         <w:ind w:left="640" w:hanging="640"/>
+        <w:jc w:val="both"/>
         <w:rPr>
           <w:rFonts w:ascii="Calibri" w:eastAsia="Times New Roman" w:hAnsi="Calibri" w:cs="Times New Roman"/>
           <w:noProof/>
@@ -3266,6 +3477,7 @@
         <w:autoSpaceDN w:val="0"/>
         <w:adjustRightInd w:val="0"/>
         <w:ind w:left="640" w:hanging="640"/>
+        <w:jc w:val="both"/>
         <w:rPr>
           <w:rFonts w:ascii="Calibri" w:eastAsia="Times New Roman" w:hAnsi="Calibri" w:cs="Times New Roman"/>
           <w:noProof/>
@@ -3294,6 +3506,7 @@
         <w:autoSpaceDN w:val="0"/>
         <w:adjustRightInd w:val="0"/>
         <w:ind w:left="640" w:hanging="640"/>
+        <w:jc w:val="both"/>
         <w:rPr>
           <w:rFonts w:ascii="Calibri" w:eastAsia="Times New Roman" w:hAnsi="Calibri" w:cs="Times New Roman"/>
           <w:noProof/>
@@ -3322,6 +3535,7 @@
         <w:autoSpaceDN w:val="0"/>
         <w:adjustRightInd w:val="0"/>
         <w:ind w:left="640" w:hanging="640"/>
+        <w:jc w:val="both"/>
         <w:rPr>
           <w:rFonts w:ascii="Calibri" w:eastAsia="Times New Roman" w:hAnsi="Calibri" w:cs="Times New Roman"/>
           <w:noProof/>
@@ -3350,6 +3564,7 @@
         <w:autoSpaceDN w:val="0"/>
         <w:adjustRightInd w:val="0"/>
         <w:ind w:left="640" w:hanging="640"/>
+        <w:jc w:val="both"/>
         <w:rPr>
           <w:rFonts w:ascii="Calibri" w:eastAsia="Times New Roman" w:hAnsi="Calibri" w:cs="Times New Roman"/>
           <w:noProof/>
@@ -3378,6 +3593,7 @@
         <w:autoSpaceDN w:val="0"/>
         <w:adjustRightInd w:val="0"/>
         <w:ind w:left="640" w:hanging="640"/>
+        <w:jc w:val="both"/>
         <w:rPr>
           <w:rFonts w:ascii="Calibri" w:eastAsia="Times New Roman" w:hAnsi="Calibri" w:cs="Times New Roman"/>
           <w:noProof/>
@@ -3406,6 +3622,7 @@
         <w:autoSpaceDN w:val="0"/>
         <w:adjustRightInd w:val="0"/>
         <w:ind w:left="640" w:hanging="640"/>
+        <w:jc w:val="both"/>
         <w:rPr>
           <w:rFonts w:ascii="Calibri" w:eastAsia="Times New Roman" w:hAnsi="Calibri" w:cs="Times New Roman"/>
           <w:noProof/>
@@ -3434,6 +3651,7 @@
         <w:autoSpaceDN w:val="0"/>
         <w:adjustRightInd w:val="0"/>
         <w:ind w:left="640" w:hanging="640"/>
+        <w:jc w:val="both"/>
         <w:rPr>
           <w:rFonts w:ascii="Calibri" w:eastAsia="Times New Roman" w:hAnsi="Calibri" w:cs="Times New Roman"/>
           <w:noProof/>
@@ -3452,15 +3670,7 @@
           <w:noProof/>
         </w:rPr>
         <w:tab/>
-        <w:t xml:space="preserve">Blood donors in Sweden get a text message whenever their blood saves someone’s life | The Independent [Internet]. [cited 2017 Jan 23]. Available from: </w:t>
-      </w:r>
-      <w:r>
-        <w:rPr>
-          <w:rFonts w:ascii="Calibri" w:eastAsia="Times New Roman" w:hAnsi="Calibri" w:cs="Times New Roman"/>
-          <w:noProof/>
-        </w:rPr>
-        <w:lastRenderedPageBreak/>
-        <w:t>http://www.independent.co.uk/news/world/europe/blood-donors-in-sweden-get-a-text-message-whenever-someone-is-helped-with-their-blood-10310101.html</w:t>
+        <w:t>Blood donors in Sweden get a text message whenever their blood saves someone’s life | The Independent [Internet]. [cited 2017 Jan 23]. Available from: http://www.independent.co.uk/news/world/europe/blood-donors-in-sweden-get-a-text-message-whenever-someone-is-helped-with-their-blood-10310101.html</w:t>
       </w:r>
     </w:p>
     <w:p>
@@ -3470,6 +3680,7 @@
         <w:autoSpaceDN w:val="0"/>
         <w:adjustRightInd w:val="0"/>
         <w:ind w:left="640" w:hanging="640"/>
+        <w:jc w:val="both"/>
         <w:rPr>
           <w:rFonts w:ascii="Calibri" w:hAnsi="Calibri"/>
           <w:noProof/>
@@ -3498,14 +3709,16 @@
         <w:autoSpaceDN w:val="0"/>
         <w:adjustRightInd w:val="0"/>
         <w:ind w:left="640" w:hanging="640"/>
-        <w:rPr>
-          <w:lang w:val="es-ES"/>
-        </w:rPr>
-      </w:pPr>
-      <w:r>
-        <w:rPr>
-          <w:lang w:val="es-ES"/>
-        </w:rPr>
+        <w:jc w:val="both"/>
+        <w:rPr>
+          <w:lang w:val="es-ES"/>
+        </w:rPr>
+      </w:pPr>
+      <w:r>
+        <w:rPr>
+          <w:lang w:val="es-ES"/>
+        </w:rPr>
+        <w:lastRenderedPageBreak/>
         <w:fldChar w:fldCharType="end"/>
       </w:r>
     </w:p>
@@ -4488,6 +4701,29 @@
       <w:u w:val="single"/>
     </w:rPr>
   </w:style>
+  <w:style w:type="table" w:styleId="Tablaconcuadrcula">
+    <w:name w:val="Table Grid"/>
+    <w:basedOn w:val="Tablanormal"/>
+    <w:uiPriority w:val="39"/>
+    <w:rsid w:val="00486620"/>
+    <w:tblPr>
+      <w:tblInd w:w="0" w:type="dxa"/>
+      <w:tblBorders>
+        <w:top w:val="single" w:sz="4" w:space="0" w:color="auto"/>
+        <w:left w:val="single" w:sz="4" w:space="0" w:color="auto"/>
+        <w:bottom w:val="single" w:sz="4" w:space="0" w:color="auto"/>
+        <w:right w:val="single" w:sz="4" w:space="0" w:color="auto"/>
+        <w:insideH w:val="single" w:sz="4" w:space="0" w:color="auto"/>
+        <w:insideV w:val="single" w:sz="4" w:space="0" w:color="auto"/>
+      </w:tblBorders>
+      <w:tblCellMar>
+        <w:top w:w="0" w:type="dxa"/>
+        <w:left w:w="108" w:type="dxa"/>
+        <w:bottom w:w="0" w:type="dxa"/>
+        <w:right w:w="108" w:type="dxa"/>
+      </w:tblCellMar>
+    </w:tblPr>
+  </w:style>
 </w:styles>
 </file>
 

</xml_diff>